<commit_message>
Updated text, added report graphics
</commit_message>
<xml_diff>
--- a/02_Technical+Design+File.docx
+++ b/02_Technical+Design+File.docx
@@ -291,29 +291,26 @@
         <w:pStyle w:val="TOAHeading"/>
         <w:rPr>
           <w:rFonts w:ascii="Whitney HTF Book" w:hAnsi="Whitney HTF Book"/>
-          <w:lang w:val="en-US"/>
-        </w:rPr>
-      </w:pPr>
-      <w:r>
-        <w:rPr>
-          <w:rFonts w:ascii="Whitney HTF Book" w:hAnsi="Whitney HTF Book"/>
+          <w:b w:val="0"/>
+          <w:lang w:val="en-US"/>
+        </w:rPr>
+      </w:pPr>
+      <w:r>
+        <w:rPr>
+          <w:rFonts w:ascii="Whitney HTF Book" w:hAnsi="Whitney HTF Book"/>
+          <w:b w:val="0"/>
           <w:lang w:val="en-US"/>
         </w:rPr>
         <w:lastRenderedPageBreak/>
-        <w:t xml:space="preserve">Table </w:t>
-      </w:r>
-      <w:r>
-        <w:rPr>
-          <w:rFonts w:ascii="Whitney HTF Book" w:hAnsi="Whitney HTF Book"/>
-          <w:lang w:val="en-US"/>
-        </w:rPr>
-        <w:t>of Contents</w:t>
+        <w:t>Table of Contents</w:t>
       </w:r>
     </w:p>
     <w:p>
       <w:pPr>
         <w:pStyle w:val="TOC1"/>
-        <w:spacing w:line="280" w:lineRule="exact"/>
+        <w:tabs>
+          <w:tab w:val="right" w:pos="9638"/>
+        </w:tabs>
         <w:rPr>
           <w:rFonts w:ascii="Whitney HTF Book" w:eastAsiaTheme="minorEastAsia" w:hAnsi="Whitney HTF Book" w:cstheme="minorBidi"/>
           <w:b w:val="0"/>
@@ -377,7 +374,7 @@
           <w:noProof/>
           <w:sz w:val="24"/>
         </w:rPr>
-        <w:instrText xml:space="preserve"> PAGEREF _Toc51714591 \h </w:instrText>
+        <w:instrText xml:space="preserve"> PAGEREF _Toc51884230 \h </w:instrText>
       </w:r>
       <w:r>
         <w:rPr>
@@ -414,7 +411,9 @@
     <w:p>
       <w:pPr>
         <w:pStyle w:val="TOC1"/>
-        <w:spacing w:line="280" w:lineRule="exact"/>
+        <w:tabs>
+          <w:tab w:val="right" w:pos="9638"/>
+        </w:tabs>
         <w:rPr>
           <w:rFonts w:ascii="Whitney HTF Book" w:eastAsiaTheme="minorEastAsia" w:hAnsi="Whitney HTF Book" w:cstheme="minorBidi"/>
           <w:b w:val="0"/>
@@ -454,7 +453,7 @@
           <w:noProof/>
           <w:sz w:val="24"/>
         </w:rPr>
-        <w:instrText xml:space="preserve"> PAGEREF _Toc51714592 \h </w:instrText>
+        <w:instrText xml:space="preserve"> PAGEREF _Toc51884231 \h </w:instrText>
       </w:r>
       <w:r>
         <w:rPr>
@@ -493,9 +492,8 @@
         <w:pStyle w:val="TOC2"/>
         <w:tabs>
           <w:tab w:val="clear" w:pos="9355"/>
-          <w:tab w:val="right" w:leader="dot" w:pos="9638"/>
-        </w:tabs>
-        <w:spacing w:line="280" w:lineRule="exact"/>
+          <w:tab w:val="right" w:pos="9638"/>
+        </w:tabs>
         <w:rPr>
           <w:rFonts w:ascii="Whitney HTF Book" w:eastAsiaTheme="minorEastAsia" w:hAnsi="Whitney HTF Book" w:cstheme="minorBidi"/>
           <w:noProof/>
@@ -534,7 +532,7 @@
           <w:noProof/>
           <w:sz w:val="24"/>
         </w:rPr>
-        <w:instrText xml:space="preserve"> PAGEREF _Toc51714593 \h </w:instrText>
+        <w:instrText xml:space="preserve"> PAGEREF _Toc51884232 \h </w:instrText>
       </w:r>
       <w:r>
         <w:rPr>
@@ -573,9 +571,8 @@
         <w:pStyle w:val="TOC2"/>
         <w:tabs>
           <w:tab w:val="clear" w:pos="9355"/>
-          <w:tab w:val="right" w:leader="dot" w:pos="9638"/>
-        </w:tabs>
-        <w:spacing w:line="280" w:lineRule="exact"/>
+          <w:tab w:val="right" w:pos="9638"/>
+        </w:tabs>
         <w:rPr>
           <w:rFonts w:ascii="Whitney HTF Book" w:eastAsiaTheme="minorEastAsia" w:hAnsi="Whitney HTF Book" w:cstheme="minorBidi"/>
           <w:noProof/>
@@ -614,7 +611,7 @@
           <w:noProof/>
           <w:sz w:val="24"/>
         </w:rPr>
-        <w:instrText xml:space="preserve"> PAGEREF _Toc51714594 \h </w:instrText>
+        <w:instrText xml:space="preserve"> PAGEREF _Toc51884233 \h </w:instrText>
       </w:r>
       <w:r>
         <w:rPr>
@@ -653,13 +650,11 @@
         <w:pStyle w:val="TOC2"/>
         <w:tabs>
           <w:tab w:val="clear" w:pos="9355"/>
-          <w:tab w:val="right" w:leader="dot" w:pos="9638"/>
-        </w:tabs>
-        <w:spacing w:line="280" w:lineRule="exact"/>
+          <w:tab w:val="right" w:pos="9638"/>
+        </w:tabs>
         <w:rPr>
           <w:rFonts w:ascii="Whitney HTF Book" w:eastAsiaTheme="minorEastAsia" w:hAnsi="Whitney HTF Book" w:cstheme="minorBidi"/>
           <w:noProof/>
-          <w:color w:val="000000" w:themeColor="text1"/>
           <w:sz w:val="24"/>
           <w:lang w:val="en-US" w:eastAsia="en-US" w:bidi="th-TH"/>
         </w:rPr>
@@ -668,7 +663,6 @@
         <w:rPr>
           <w:rFonts w:ascii="Whitney HTF Book" w:hAnsi="Whitney HTF Book" w:cs="Tahoma"/>
           <w:noProof/>
-          <w:color w:val="000000" w:themeColor="text1"/>
           <w:sz w:val="24"/>
         </w:rPr>
         <w:t>2.3 - Technology Stack</w:t>
@@ -677,7 +671,6 @@
         <w:rPr>
           <w:rFonts w:ascii="Whitney HTF Book" w:hAnsi="Whitney HTF Book"/>
           <w:noProof/>
-          <w:color w:val="000000" w:themeColor="text1"/>
           <w:sz w:val="24"/>
         </w:rPr>
         <w:tab/>
@@ -686,7 +679,6 @@
         <w:rPr>
           <w:rFonts w:ascii="Whitney HTF Book" w:hAnsi="Whitney HTF Book"/>
           <w:noProof/>
-          <w:color w:val="000000" w:themeColor="text1"/>
           <w:sz w:val="24"/>
         </w:rPr>
         <w:fldChar w:fldCharType="begin"/>
@@ -695,24 +687,21 @@
         <w:rPr>
           <w:rFonts w:ascii="Whitney HTF Book" w:hAnsi="Whitney HTF Book"/>
           <w:noProof/>
-          <w:color w:val="000000" w:themeColor="text1"/>
-          <w:sz w:val="24"/>
-        </w:rPr>
-        <w:instrText xml:space="preserve"> PAGEREF _Toc51714595 \h </w:instrText>
-      </w:r>
-      <w:r>
-        <w:rPr>
-          <w:rFonts w:ascii="Whitney HTF Book" w:hAnsi="Whitney HTF Book"/>
-          <w:noProof/>
-          <w:color w:val="000000" w:themeColor="text1"/>
-          <w:sz w:val="24"/>
-        </w:rPr>
-      </w:r>
-      <w:r>
-        <w:rPr>
-          <w:rFonts w:ascii="Whitney HTF Book" w:hAnsi="Whitney HTF Book"/>
-          <w:noProof/>
-          <w:color w:val="000000" w:themeColor="text1"/>
+          <w:sz w:val="24"/>
+        </w:rPr>
+        <w:instrText xml:space="preserve"> PAGEREF _Toc51884234 \h </w:instrText>
+      </w:r>
+      <w:r>
+        <w:rPr>
+          <w:rFonts w:ascii="Whitney HTF Book" w:hAnsi="Whitney HTF Book"/>
+          <w:noProof/>
+          <w:sz w:val="24"/>
+        </w:rPr>
+      </w:r>
+      <w:r>
+        <w:rPr>
+          <w:rFonts w:ascii="Whitney HTF Book" w:hAnsi="Whitney HTF Book"/>
+          <w:noProof/>
           <w:sz w:val="24"/>
         </w:rPr>
         <w:fldChar w:fldCharType="separate"/>
@@ -721,7 +710,6 @@
         <w:rPr>
           <w:rFonts w:ascii="Whitney HTF Book" w:hAnsi="Whitney HTF Book"/>
           <w:noProof/>
-          <w:color w:val="000000" w:themeColor="text1"/>
           <w:sz w:val="24"/>
         </w:rPr>
         <w:t>4</w:t>
@@ -730,7 +718,6 @@
         <w:rPr>
           <w:rFonts w:ascii="Whitney HTF Book" w:hAnsi="Whitney HTF Book"/>
           <w:noProof/>
-          <w:color w:val="000000" w:themeColor="text1"/>
           <w:sz w:val="24"/>
         </w:rPr>
         <w:fldChar w:fldCharType="end"/>
@@ -741,13 +728,11 @@
         <w:pStyle w:val="TOC2"/>
         <w:tabs>
           <w:tab w:val="clear" w:pos="9355"/>
-          <w:tab w:val="right" w:leader="dot" w:pos="9638"/>
-        </w:tabs>
-        <w:spacing w:line="280" w:lineRule="exact"/>
+          <w:tab w:val="right" w:pos="9638"/>
+        </w:tabs>
         <w:rPr>
           <w:rFonts w:ascii="Whitney HTF Book" w:eastAsiaTheme="minorEastAsia" w:hAnsi="Whitney HTF Book" w:cstheme="minorBidi"/>
           <w:noProof/>
-          <w:color w:val="000000" w:themeColor="text1"/>
           <w:sz w:val="24"/>
           <w:lang w:val="en-US" w:eastAsia="en-US" w:bidi="th-TH"/>
         </w:rPr>
@@ -756,7 +741,6 @@
         <w:rPr>
           <w:rFonts w:ascii="Whitney HTF Book" w:hAnsi="Whitney HTF Book" w:cs="Tahoma"/>
           <w:noProof/>
-          <w:color w:val="000000" w:themeColor="text1"/>
           <w:sz w:val="24"/>
         </w:rPr>
         <w:t>2.4 - Advantages of the Architecture</w:t>
@@ -765,7 +749,6 @@
         <w:rPr>
           <w:rFonts w:ascii="Whitney HTF Book" w:hAnsi="Whitney HTF Book"/>
           <w:noProof/>
-          <w:color w:val="000000" w:themeColor="text1"/>
           <w:sz w:val="24"/>
         </w:rPr>
         <w:tab/>
@@ -774,7 +757,6 @@
         <w:rPr>
           <w:rFonts w:ascii="Whitney HTF Book" w:hAnsi="Whitney HTF Book"/>
           <w:noProof/>
-          <w:color w:val="000000" w:themeColor="text1"/>
           <w:sz w:val="24"/>
         </w:rPr>
         <w:fldChar w:fldCharType="begin"/>
@@ -783,24 +765,21 @@
         <w:rPr>
           <w:rFonts w:ascii="Whitney HTF Book" w:hAnsi="Whitney HTF Book"/>
           <w:noProof/>
-          <w:color w:val="000000" w:themeColor="text1"/>
-          <w:sz w:val="24"/>
-        </w:rPr>
-        <w:instrText xml:space="preserve"> PAGEREF _Toc51714596 \h </w:instrText>
-      </w:r>
-      <w:r>
-        <w:rPr>
-          <w:rFonts w:ascii="Whitney HTF Book" w:hAnsi="Whitney HTF Book"/>
-          <w:noProof/>
-          <w:color w:val="000000" w:themeColor="text1"/>
-          <w:sz w:val="24"/>
-        </w:rPr>
-      </w:r>
-      <w:r>
-        <w:rPr>
-          <w:rFonts w:ascii="Whitney HTF Book" w:hAnsi="Whitney HTF Book"/>
-          <w:noProof/>
-          <w:color w:val="000000" w:themeColor="text1"/>
+          <w:sz w:val="24"/>
+        </w:rPr>
+        <w:instrText xml:space="preserve"> PAGEREF _Toc51884235 \h </w:instrText>
+      </w:r>
+      <w:r>
+        <w:rPr>
+          <w:rFonts w:ascii="Whitney HTF Book" w:hAnsi="Whitney HTF Book"/>
+          <w:noProof/>
+          <w:sz w:val="24"/>
+        </w:rPr>
+      </w:r>
+      <w:r>
+        <w:rPr>
+          <w:rFonts w:ascii="Whitney HTF Book" w:hAnsi="Whitney HTF Book"/>
+          <w:noProof/>
           <w:sz w:val="24"/>
         </w:rPr>
         <w:fldChar w:fldCharType="separate"/>
@@ -809,16 +788,14 @@
         <w:rPr>
           <w:rFonts w:ascii="Whitney HTF Book" w:hAnsi="Whitney HTF Book"/>
           <w:noProof/>
-          <w:color w:val="000000" w:themeColor="text1"/>
-          <w:sz w:val="24"/>
-        </w:rPr>
-        <w:t>4</w:t>
-      </w:r>
-      <w:r>
-        <w:rPr>
-          <w:rFonts w:ascii="Whitney HTF Book" w:hAnsi="Whitney HTF Book"/>
-          <w:noProof/>
-          <w:color w:val="000000" w:themeColor="text1"/>
+          <w:sz w:val="24"/>
+        </w:rPr>
+        <w:t>5</w:t>
+      </w:r>
+      <w:r>
+        <w:rPr>
+          <w:rFonts w:ascii="Whitney HTF Book" w:hAnsi="Whitney HTF Book"/>
+          <w:noProof/>
           <w:sz w:val="24"/>
         </w:rPr>
         <w:fldChar w:fldCharType="end"/>
@@ -829,13 +806,11 @@
         <w:pStyle w:val="TOC2"/>
         <w:tabs>
           <w:tab w:val="clear" w:pos="9355"/>
-          <w:tab w:val="right" w:leader="dot" w:pos="9638"/>
-        </w:tabs>
-        <w:spacing w:line="280" w:lineRule="exact"/>
+          <w:tab w:val="right" w:pos="9638"/>
+        </w:tabs>
         <w:rPr>
           <w:rFonts w:ascii="Whitney HTF Book" w:eastAsiaTheme="minorEastAsia" w:hAnsi="Whitney HTF Book" w:cstheme="minorBidi"/>
           <w:noProof/>
-          <w:color w:val="000000" w:themeColor="text1"/>
           <w:sz w:val="24"/>
           <w:lang w:val="en-US" w:eastAsia="en-US" w:bidi="th-TH"/>
         </w:rPr>
@@ -844,7 +819,6 @@
         <w:rPr>
           <w:rFonts w:ascii="Whitney HTF Book" w:hAnsi="Whitney HTF Book" w:cs="Tahoma"/>
           <w:noProof/>
-          <w:color w:val="000000" w:themeColor="text1"/>
           <w:sz w:val="24"/>
         </w:rPr>
         <w:t>2.5 - Technical Architecture Diagrams and Description</w:t>
@@ -853,7 +827,6 @@
         <w:rPr>
           <w:rFonts w:ascii="Whitney HTF Book" w:hAnsi="Whitney HTF Book"/>
           <w:noProof/>
-          <w:color w:val="000000" w:themeColor="text1"/>
           <w:sz w:val="24"/>
         </w:rPr>
         <w:tab/>
@@ -862,7 +835,6 @@
         <w:rPr>
           <w:rFonts w:ascii="Whitney HTF Book" w:hAnsi="Whitney HTF Book"/>
           <w:noProof/>
-          <w:color w:val="000000" w:themeColor="text1"/>
           <w:sz w:val="24"/>
         </w:rPr>
         <w:fldChar w:fldCharType="begin"/>
@@ -871,24 +843,21 @@
         <w:rPr>
           <w:rFonts w:ascii="Whitney HTF Book" w:hAnsi="Whitney HTF Book"/>
           <w:noProof/>
-          <w:color w:val="000000" w:themeColor="text1"/>
-          <w:sz w:val="24"/>
-        </w:rPr>
-        <w:instrText xml:space="preserve"> PAGEREF _Toc51714597 \h </w:instrText>
-      </w:r>
-      <w:r>
-        <w:rPr>
-          <w:rFonts w:ascii="Whitney HTF Book" w:hAnsi="Whitney HTF Book"/>
-          <w:noProof/>
-          <w:color w:val="000000" w:themeColor="text1"/>
-          <w:sz w:val="24"/>
-        </w:rPr>
-      </w:r>
-      <w:r>
-        <w:rPr>
-          <w:rFonts w:ascii="Whitney HTF Book" w:hAnsi="Whitney HTF Book"/>
-          <w:noProof/>
-          <w:color w:val="000000" w:themeColor="text1"/>
+          <w:sz w:val="24"/>
+        </w:rPr>
+        <w:instrText xml:space="preserve"> PAGEREF _Toc51884236 \h </w:instrText>
+      </w:r>
+      <w:r>
+        <w:rPr>
+          <w:rFonts w:ascii="Whitney HTF Book" w:hAnsi="Whitney HTF Book"/>
+          <w:noProof/>
+          <w:sz w:val="24"/>
+        </w:rPr>
+      </w:r>
+      <w:r>
+        <w:rPr>
+          <w:rFonts w:ascii="Whitney HTF Book" w:hAnsi="Whitney HTF Book"/>
+          <w:noProof/>
           <w:sz w:val="24"/>
         </w:rPr>
         <w:fldChar w:fldCharType="separate"/>
@@ -897,16 +866,14 @@
         <w:rPr>
           <w:rFonts w:ascii="Whitney HTF Book" w:hAnsi="Whitney HTF Book"/>
           <w:noProof/>
-          <w:color w:val="000000" w:themeColor="text1"/>
-          <w:sz w:val="24"/>
-        </w:rPr>
-        <w:t>5</w:t>
-      </w:r>
-      <w:r>
-        <w:rPr>
-          <w:rFonts w:ascii="Whitney HTF Book" w:hAnsi="Whitney HTF Book"/>
-          <w:noProof/>
-          <w:color w:val="000000" w:themeColor="text1"/>
+          <w:sz w:val="24"/>
+        </w:rPr>
+        <w:t>6</w:t>
+      </w:r>
+      <w:r>
+        <w:rPr>
+          <w:rFonts w:ascii="Whitney HTF Book" w:hAnsi="Whitney HTF Book"/>
+          <w:noProof/>
           <w:sz w:val="24"/>
         </w:rPr>
         <w:fldChar w:fldCharType="end"/>
@@ -915,7 +882,9 @@
     <w:p>
       <w:pPr>
         <w:pStyle w:val="TOC1"/>
-        <w:spacing w:line="280" w:lineRule="exact"/>
+        <w:tabs>
+          <w:tab w:val="right" w:pos="9638"/>
+        </w:tabs>
         <w:rPr>
           <w:rFonts w:ascii="Whitney HTF Book" w:eastAsiaTheme="minorEastAsia" w:hAnsi="Whitney HTF Book" w:cstheme="minorBidi"/>
           <w:b w:val="0"/>
@@ -955,7 +924,7 @@
           <w:noProof/>
           <w:sz w:val="24"/>
         </w:rPr>
-        <w:instrText xml:space="preserve"> PAGEREF _Toc51714598 \h </w:instrText>
+        <w:instrText xml:space="preserve"> PAGEREF _Toc51884237 \h </w:instrText>
       </w:r>
       <w:r>
         <w:rPr>
@@ -978,7 +947,7 @@
           <w:noProof/>
           <w:sz w:val="24"/>
         </w:rPr>
-        <w:t>6</w:t>
+        <w:t>7</w:t>
       </w:r>
       <w:r>
         <w:rPr>
@@ -994,9 +963,8 @@
         <w:pStyle w:val="TOC2"/>
         <w:tabs>
           <w:tab w:val="clear" w:pos="9355"/>
-          <w:tab w:val="right" w:leader="dot" w:pos="9638"/>
-        </w:tabs>
-        <w:spacing w:line="280" w:lineRule="exact"/>
+          <w:tab w:val="right" w:pos="9638"/>
+        </w:tabs>
         <w:rPr>
           <w:rFonts w:ascii="Whitney HTF Book" w:eastAsiaTheme="minorEastAsia" w:hAnsi="Whitney HTF Book" w:cstheme="minorBidi"/>
           <w:noProof/>
@@ -1035,7 +1003,7 @@
           <w:noProof/>
           <w:sz w:val="24"/>
         </w:rPr>
-        <w:instrText xml:space="preserve"> PAGEREF _Toc51714599 \h </w:instrText>
+        <w:instrText xml:space="preserve"> PAGEREF _Toc51884238 \h </w:instrText>
       </w:r>
       <w:r>
         <w:rPr>
@@ -1058,7 +1026,7 @@
           <w:noProof/>
           <w:sz w:val="24"/>
         </w:rPr>
-        <w:t>6</w:t>
+        <w:t>7</w:t>
       </w:r>
       <w:r>
         <w:rPr>
@@ -1074,9 +1042,8 @@
         <w:pStyle w:val="TOC3"/>
         <w:tabs>
           <w:tab w:val="clear" w:pos="9072"/>
-          <w:tab w:val="right" w:leader="dot" w:pos="9638"/>
-        </w:tabs>
-        <w:spacing w:line="280" w:lineRule="exact"/>
+          <w:tab w:val="right" w:pos="9638"/>
+        </w:tabs>
         <w:rPr>
           <w:rFonts w:ascii="Whitney HTF Book" w:eastAsiaTheme="minorEastAsia" w:hAnsi="Whitney HTF Book" w:cstheme="minorBidi"/>
           <w:i w:val="0"/>
@@ -1116,7 +1083,7 @@
           <w:noProof/>
           <w:sz w:val="24"/>
         </w:rPr>
-        <w:instrText xml:space="preserve"> PAGEREF _Toc51714600 \h </w:instrText>
+        <w:instrText xml:space="preserve"> PAGEREF _Toc51884239 \h </w:instrText>
       </w:r>
       <w:r>
         <w:rPr>
@@ -1139,7 +1106,7 @@
           <w:noProof/>
           <w:sz w:val="24"/>
         </w:rPr>
-        <w:t>6</w:t>
+        <w:t>7</w:t>
       </w:r>
       <w:r>
         <w:rPr>
@@ -1155,9 +1122,8 @@
         <w:pStyle w:val="TOC4"/>
         <w:tabs>
           <w:tab w:val="clear" w:pos="8789"/>
-          <w:tab w:val="right" w:leader="dot" w:pos="9638"/>
-        </w:tabs>
-        <w:spacing w:line="280" w:lineRule="exact"/>
+          <w:tab w:val="right" w:pos="9638"/>
+        </w:tabs>
         <w:rPr>
           <w:rFonts w:ascii="Whitney HTF Book" w:eastAsiaTheme="minorEastAsia" w:hAnsi="Whitney HTF Book" w:cstheme="minorBidi"/>
           <w:noProof/>
@@ -1196,7 +1162,7 @@
           <w:noProof/>
           <w:sz w:val="24"/>
         </w:rPr>
-        <w:instrText xml:space="preserve"> PAGEREF _Toc51714601 \h </w:instrText>
+        <w:instrText xml:space="preserve"> PAGEREF _Toc51884240 \h </w:instrText>
       </w:r>
       <w:r>
         <w:rPr>
@@ -1219,7 +1185,7 @@
           <w:noProof/>
           <w:sz w:val="24"/>
         </w:rPr>
-        <w:t>6</w:t>
+        <w:t>7</w:t>
       </w:r>
       <w:r>
         <w:rPr>
@@ -1235,9 +1201,8 @@
         <w:pStyle w:val="TOC3"/>
         <w:tabs>
           <w:tab w:val="clear" w:pos="9072"/>
-          <w:tab w:val="right" w:leader="dot" w:pos="9638"/>
-        </w:tabs>
-        <w:spacing w:line="280" w:lineRule="exact"/>
+          <w:tab w:val="right" w:pos="9638"/>
+        </w:tabs>
         <w:rPr>
           <w:rFonts w:ascii="Whitney HTF Book" w:eastAsiaTheme="minorEastAsia" w:hAnsi="Whitney HTF Book" w:cstheme="minorBidi"/>
           <w:i w:val="0"/>
@@ -1277,7 +1242,7 @@
           <w:noProof/>
           <w:sz w:val="24"/>
         </w:rPr>
-        <w:instrText xml:space="preserve"> PAGEREF _Toc51714602 \h </w:instrText>
+        <w:instrText xml:space="preserve"> PAGEREF _Toc51884241 \h </w:instrText>
       </w:r>
       <w:r>
         <w:rPr>
@@ -1300,7 +1265,7 @@
           <w:noProof/>
           <w:sz w:val="24"/>
         </w:rPr>
-        <w:t>6</w:t>
+        <w:t>7</w:t>
       </w:r>
       <w:r>
         <w:rPr>
@@ -1316,9 +1281,8 @@
         <w:pStyle w:val="TOC4"/>
         <w:tabs>
           <w:tab w:val="clear" w:pos="8789"/>
-          <w:tab w:val="right" w:leader="dot" w:pos="9638"/>
-        </w:tabs>
-        <w:spacing w:line="280" w:lineRule="exact"/>
+          <w:tab w:val="right" w:pos="9638"/>
+        </w:tabs>
         <w:rPr>
           <w:rFonts w:ascii="Whitney HTF Book" w:eastAsiaTheme="minorEastAsia" w:hAnsi="Whitney HTF Book" w:cstheme="minorBidi"/>
           <w:noProof/>
@@ -1357,7 +1321,7 @@
           <w:noProof/>
           <w:sz w:val="24"/>
         </w:rPr>
-        <w:instrText xml:space="preserve"> PAGEREF _Toc51714603 \h </w:instrText>
+        <w:instrText xml:space="preserve"> PAGEREF _Toc51884242 \h </w:instrText>
       </w:r>
       <w:r>
         <w:rPr>
@@ -1380,7 +1344,7 @@
           <w:noProof/>
           <w:sz w:val="24"/>
         </w:rPr>
-        <w:t>6</w:t>
+        <w:t>7</w:t>
       </w:r>
       <w:r>
         <w:rPr>
@@ -1396,9 +1360,8 @@
         <w:pStyle w:val="TOC3"/>
         <w:tabs>
           <w:tab w:val="clear" w:pos="9072"/>
-          <w:tab w:val="right" w:leader="dot" w:pos="9638"/>
-        </w:tabs>
-        <w:spacing w:line="280" w:lineRule="exact"/>
+          <w:tab w:val="right" w:pos="9638"/>
+        </w:tabs>
         <w:rPr>
           <w:rFonts w:ascii="Whitney HTF Book" w:eastAsiaTheme="minorEastAsia" w:hAnsi="Whitney HTF Book" w:cstheme="minorBidi"/>
           <w:i w:val="0"/>
@@ -1438,7 +1401,7 @@
           <w:noProof/>
           <w:sz w:val="24"/>
         </w:rPr>
-        <w:instrText xml:space="preserve"> PAGEREF _Toc51714604 \h </w:instrText>
+        <w:instrText xml:space="preserve"> PAGEREF _Toc51884243 \h </w:instrText>
       </w:r>
       <w:r>
         <w:rPr>
@@ -1461,7 +1424,7 @@
           <w:noProof/>
           <w:sz w:val="24"/>
         </w:rPr>
-        <w:t>6</w:t>
+        <w:t>7</w:t>
       </w:r>
       <w:r>
         <w:rPr>
@@ -1477,9 +1440,8 @@
         <w:pStyle w:val="TOC4"/>
         <w:tabs>
           <w:tab w:val="clear" w:pos="8789"/>
-          <w:tab w:val="right" w:leader="dot" w:pos="9638"/>
-        </w:tabs>
-        <w:spacing w:line="280" w:lineRule="exact"/>
+          <w:tab w:val="right" w:pos="9638"/>
+        </w:tabs>
         <w:rPr>
           <w:rFonts w:ascii="Whitney HTF Book" w:eastAsiaTheme="minorEastAsia" w:hAnsi="Whitney HTF Book" w:cstheme="minorBidi"/>
           <w:noProof/>
@@ -1518,7 +1480,7 @@
           <w:noProof/>
           <w:sz w:val="24"/>
         </w:rPr>
-        <w:instrText xml:space="preserve"> PAGEREF _Toc51714605 \h </w:instrText>
+        <w:instrText xml:space="preserve"> PAGEREF _Toc51884244 \h </w:instrText>
       </w:r>
       <w:r>
         <w:rPr>
@@ -1541,7 +1503,7 @@
           <w:noProof/>
           <w:sz w:val="24"/>
         </w:rPr>
-        <w:t>6</w:t>
+        <w:t>7</w:t>
       </w:r>
       <w:r>
         <w:rPr>
@@ -1557,9 +1519,8 @@
         <w:pStyle w:val="TOC3"/>
         <w:tabs>
           <w:tab w:val="clear" w:pos="9072"/>
-          <w:tab w:val="right" w:leader="dot" w:pos="9638"/>
-        </w:tabs>
-        <w:spacing w:line="280" w:lineRule="exact"/>
+          <w:tab w:val="right" w:pos="9638"/>
+        </w:tabs>
         <w:rPr>
           <w:rFonts w:ascii="Whitney HTF Book" w:eastAsiaTheme="minorEastAsia" w:hAnsi="Whitney HTF Book" w:cstheme="minorBidi"/>
           <w:i w:val="0"/>
@@ -1599,7 +1560,7 @@
           <w:noProof/>
           <w:sz w:val="24"/>
         </w:rPr>
-        <w:instrText xml:space="preserve"> PAGEREF _Toc51714606 \h </w:instrText>
+        <w:instrText xml:space="preserve"> PAGEREF _Toc51884245 \h </w:instrText>
       </w:r>
       <w:r>
         <w:rPr>
@@ -1622,7 +1583,7 @@
           <w:noProof/>
           <w:sz w:val="24"/>
         </w:rPr>
-        <w:t>6</w:t>
+        <w:t>7</w:t>
       </w:r>
       <w:r>
         <w:rPr>
@@ -1638,9 +1599,8 @@
         <w:pStyle w:val="TOC4"/>
         <w:tabs>
           <w:tab w:val="clear" w:pos="8789"/>
-          <w:tab w:val="right" w:leader="dot" w:pos="9638"/>
-        </w:tabs>
-        <w:spacing w:line="280" w:lineRule="exact"/>
+          <w:tab w:val="right" w:pos="9638"/>
+        </w:tabs>
         <w:rPr>
           <w:rFonts w:ascii="Whitney HTF Book" w:eastAsiaTheme="minorEastAsia" w:hAnsi="Whitney HTF Book" w:cstheme="minorBidi"/>
           <w:noProof/>
@@ -1655,7 +1615,7 @@
           <w:sz w:val="24"/>
           <w:lang w:val="en-US"/>
         </w:rPr>
-        <w:t>3.1.4.1 - MySQL Workbench</w:t>
+        <w:t>3.1.4.1 - MySQL Workbench database management UI</w:t>
       </w:r>
       <w:r>
         <w:rPr>
@@ -1679,7 +1639,7 @@
           <w:noProof/>
           <w:sz w:val="24"/>
         </w:rPr>
-        <w:instrText xml:space="preserve"> PAGEREF _Toc51714607 \h </w:instrText>
+        <w:instrText xml:space="preserve"> PAGEREF _Toc51884246 \h </w:instrText>
       </w:r>
       <w:r>
         <w:rPr>
@@ -1702,7 +1662,7 @@
           <w:noProof/>
           <w:sz w:val="24"/>
         </w:rPr>
-        <w:t>6</w:t>
+        <w:t>7</w:t>
       </w:r>
       <w:r>
         <w:rPr>
@@ -1718,9 +1678,8 @@
         <w:pStyle w:val="TOC2"/>
         <w:tabs>
           <w:tab w:val="clear" w:pos="9355"/>
-          <w:tab w:val="right" w:leader="dot" w:pos="9638"/>
-        </w:tabs>
-        <w:spacing w:line="280" w:lineRule="exact"/>
+          <w:tab w:val="right" w:pos="9638"/>
+        </w:tabs>
         <w:rPr>
           <w:rFonts w:ascii="Whitney HTF Book" w:eastAsiaTheme="minorEastAsia" w:hAnsi="Whitney HTF Book" w:cstheme="minorBidi"/>
           <w:noProof/>
@@ -1759,7 +1718,7 @@
           <w:noProof/>
           <w:sz w:val="24"/>
         </w:rPr>
-        <w:instrText xml:space="preserve"> PAGEREF _Toc51714608 \h </w:instrText>
+        <w:instrText xml:space="preserve"> PAGEREF _Toc51884247 \h </w:instrText>
       </w:r>
       <w:r>
         <w:rPr>
@@ -1782,7 +1741,7 @@
           <w:noProof/>
           <w:sz w:val="24"/>
         </w:rPr>
-        <w:t>6</w:t>
+        <w:t>7</w:t>
       </w:r>
       <w:r>
         <w:rPr>
@@ -1798,9 +1757,8 @@
         <w:pStyle w:val="TOC3"/>
         <w:tabs>
           <w:tab w:val="clear" w:pos="9072"/>
-          <w:tab w:val="right" w:leader="dot" w:pos="9638"/>
-        </w:tabs>
-        <w:spacing w:line="280" w:lineRule="exact"/>
+          <w:tab w:val="right" w:pos="9638"/>
+        </w:tabs>
         <w:rPr>
           <w:rFonts w:ascii="Whitney HTF Book" w:eastAsiaTheme="minorEastAsia" w:hAnsi="Whitney HTF Book" w:cstheme="minorBidi"/>
           <w:i w:val="0"/>
@@ -1840,7 +1798,7 @@
           <w:noProof/>
           <w:sz w:val="24"/>
         </w:rPr>
-        <w:instrText xml:space="preserve"> PAGEREF _Toc51714609 \h </w:instrText>
+        <w:instrText xml:space="preserve"> PAGEREF _Toc51884248 \h </w:instrText>
       </w:r>
       <w:r>
         <w:rPr>
@@ -1863,7 +1821,7 @@
           <w:noProof/>
           <w:sz w:val="24"/>
         </w:rPr>
-        <w:t>6</w:t>
+        <w:t>7</w:t>
       </w:r>
       <w:r>
         <w:rPr>
@@ -1879,9 +1837,8 @@
         <w:pStyle w:val="TOC3"/>
         <w:tabs>
           <w:tab w:val="clear" w:pos="9072"/>
-          <w:tab w:val="right" w:leader="dot" w:pos="9638"/>
-        </w:tabs>
-        <w:spacing w:line="280" w:lineRule="exact"/>
+          <w:tab w:val="right" w:pos="9638"/>
+        </w:tabs>
         <w:rPr>
           <w:rFonts w:ascii="Whitney HTF Book" w:eastAsiaTheme="minorEastAsia" w:hAnsi="Whitney HTF Book" w:cstheme="minorBidi"/>
           <w:i w:val="0"/>
@@ -1921,7 +1878,7 @@
           <w:noProof/>
           <w:sz w:val="24"/>
         </w:rPr>
-        <w:instrText xml:space="preserve"> PAGEREF _Toc51714610 \h </w:instrText>
+        <w:instrText xml:space="preserve"> PAGEREF _Toc51884249 \h </w:instrText>
       </w:r>
       <w:r>
         <w:rPr>
@@ -1944,7 +1901,7 @@
           <w:noProof/>
           <w:sz w:val="24"/>
         </w:rPr>
-        <w:t>6</w:t>
+        <w:t>7</w:t>
       </w:r>
       <w:r>
         <w:rPr>
@@ -1960,9 +1917,8 @@
         <w:pStyle w:val="TOC2"/>
         <w:tabs>
           <w:tab w:val="clear" w:pos="9355"/>
-          <w:tab w:val="right" w:leader="dot" w:pos="9638"/>
-        </w:tabs>
-        <w:spacing w:line="280" w:lineRule="exact"/>
+          <w:tab w:val="right" w:pos="9638"/>
+        </w:tabs>
         <w:rPr>
           <w:rFonts w:ascii="Whitney HTF Book" w:eastAsiaTheme="minorEastAsia" w:hAnsi="Whitney HTF Book" w:cstheme="minorBidi"/>
           <w:noProof/>
@@ -2001,7 +1957,7 @@
           <w:noProof/>
           <w:sz w:val="24"/>
         </w:rPr>
-        <w:instrText xml:space="preserve"> PAGEREF _Toc51714611 \h </w:instrText>
+        <w:instrText xml:space="preserve"> PAGEREF _Toc51884250 \h </w:instrText>
       </w:r>
       <w:r>
         <w:rPr>
@@ -2024,7 +1980,7 @@
           <w:noProof/>
           <w:sz w:val="24"/>
         </w:rPr>
-        <w:t>6</w:t>
+        <w:t>7</w:t>
       </w:r>
       <w:r>
         <w:rPr>
@@ -2038,7 +1994,9 @@
     <w:p>
       <w:pPr>
         <w:pStyle w:val="TOC1"/>
-        <w:spacing w:line="280" w:lineRule="exact"/>
+        <w:tabs>
+          <w:tab w:val="right" w:pos="9638"/>
+        </w:tabs>
         <w:rPr>
           <w:rFonts w:ascii="Whitney HTF Book" w:eastAsiaTheme="minorEastAsia" w:hAnsi="Whitney HTF Book" w:cstheme="minorBidi"/>
           <w:b w:val="0"/>
@@ -2078,7 +2036,7 @@
           <w:noProof/>
           <w:sz w:val="24"/>
         </w:rPr>
-        <w:instrText xml:space="preserve"> PAGEREF _Toc51714612 \h </w:instrText>
+        <w:instrText xml:space="preserve"> PAGEREF _Toc51884251 \h </w:instrText>
       </w:r>
       <w:r>
         <w:rPr>
@@ -2101,7 +2059,7 @@
           <w:noProof/>
           <w:sz w:val="24"/>
         </w:rPr>
-        <w:t>7</w:t>
+        <w:t>8</w:t>
       </w:r>
       <w:r>
         <w:rPr>
@@ -2117,9 +2075,8 @@
         <w:pStyle w:val="TOC2"/>
         <w:tabs>
           <w:tab w:val="clear" w:pos="9355"/>
-          <w:tab w:val="right" w:leader="dot" w:pos="9638"/>
-        </w:tabs>
-        <w:spacing w:line="280" w:lineRule="exact"/>
+          <w:tab w:val="right" w:pos="9638"/>
+        </w:tabs>
         <w:rPr>
           <w:rFonts w:ascii="Whitney HTF Book" w:eastAsiaTheme="minorEastAsia" w:hAnsi="Whitney HTF Book" w:cstheme="minorBidi"/>
           <w:noProof/>
@@ -2158,7 +2115,7 @@
           <w:noProof/>
           <w:sz w:val="24"/>
         </w:rPr>
-        <w:instrText xml:space="preserve"> PAGEREF _Toc51714613 \h </w:instrText>
+        <w:instrText xml:space="preserve"> PAGEREF _Toc51884252 \h </w:instrText>
       </w:r>
       <w:r>
         <w:rPr>
@@ -2181,7 +2138,7 @@
           <w:noProof/>
           <w:sz w:val="24"/>
         </w:rPr>
-        <w:t>7</w:t>
+        <w:t>8</w:t>
       </w:r>
       <w:r>
         <w:rPr>
@@ -2197,9 +2154,8 @@
         <w:pStyle w:val="TOC2"/>
         <w:tabs>
           <w:tab w:val="clear" w:pos="9355"/>
-          <w:tab w:val="right" w:leader="dot" w:pos="9638"/>
-        </w:tabs>
-        <w:spacing w:line="280" w:lineRule="exact"/>
+          <w:tab w:val="right" w:pos="9638"/>
+        </w:tabs>
         <w:rPr>
           <w:rFonts w:ascii="Whitney HTF Book" w:eastAsiaTheme="minorEastAsia" w:hAnsi="Whitney HTF Book" w:cstheme="minorBidi"/>
           <w:noProof/>
@@ -2238,7 +2194,7 @@
           <w:noProof/>
           <w:sz w:val="24"/>
         </w:rPr>
-        <w:instrText xml:space="preserve"> PAGEREF _Toc51714614 \h </w:instrText>
+        <w:instrText xml:space="preserve"> PAGEREF _Toc51884253 \h </w:instrText>
       </w:r>
       <w:r>
         <w:rPr>
@@ -2261,7 +2217,7 @@
           <w:noProof/>
           <w:sz w:val="24"/>
         </w:rPr>
-        <w:t>7</w:t>
+        <w:t>8</w:t>
       </w:r>
       <w:r>
         <w:rPr>
@@ -2277,9 +2233,8 @@
         <w:pStyle w:val="TOC2"/>
         <w:tabs>
           <w:tab w:val="clear" w:pos="9355"/>
-          <w:tab w:val="right" w:leader="dot" w:pos="9638"/>
-        </w:tabs>
-        <w:spacing w:line="280" w:lineRule="exact"/>
+          <w:tab w:val="right" w:pos="9638"/>
+        </w:tabs>
         <w:rPr>
           <w:rFonts w:ascii="Whitney HTF Book" w:eastAsiaTheme="minorEastAsia" w:hAnsi="Whitney HTF Book" w:cstheme="minorBidi"/>
           <w:noProof/>
@@ -2294,7 +2249,7 @@
           <w:sz w:val="24"/>
           <w:lang w:val="en-US"/>
         </w:rPr>
-        <w:t>4.3 - OAuth Framework</w:t>
+        <w:t>OAuth Framework</w:t>
       </w:r>
       <w:r>
         <w:rPr>
@@ -2318,7 +2273,7 @@
           <w:noProof/>
           <w:sz w:val="24"/>
         </w:rPr>
-        <w:instrText xml:space="preserve"> PAGEREF _Toc51714615 \h </w:instrText>
+        <w:instrText xml:space="preserve"> PAGEREF _Toc51884254 \h </w:instrText>
       </w:r>
       <w:r>
         <w:rPr>
@@ -2341,7 +2296,7 @@
           <w:noProof/>
           <w:sz w:val="24"/>
         </w:rPr>
-        <w:t>7</w:t>
+        <w:t>9</w:t>
       </w:r>
       <w:r>
         <w:rPr>
@@ -2355,7 +2310,9 @@
     <w:p>
       <w:pPr>
         <w:pStyle w:val="TOC1"/>
-        <w:spacing w:line="280" w:lineRule="exact"/>
+        <w:tabs>
+          <w:tab w:val="right" w:pos="9638"/>
+        </w:tabs>
         <w:rPr>
           <w:rFonts w:ascii="Whitney HTF Book" w:eastAsiaTheme="minorEastAsia" w:hAnsi="Whitney HTF Book" w:cstheme="minorBidi"/>
           <w:b w:val="0"/>
@@ -2395,7 +2352,7 @@
           <w:noProof/>
           <w:sz w:val="24"/>
         </w:rPr>
-        <w:instrText xml:space="preserve"> PAGEREF _Toc51714616 \h </w:instrText>
+        <w:instrText xml:space="preserve"> PAGEREF _Toc51884255 \h </w:instrText>
       </w:r>
       <w:r>
         <w:rPr>
@@ -2418,7 +2375,7 @@
           <w:noProof/>
           <w:sz w:val="24"/>
         </w:rPr>
-        <w:t>8</w:t>
+        <w:t>10</w:t>
       </w:r>
       <w:r>
         <w:rPr>
@@ -2434,9 +2391,8 @@
         <w:pStyle w:val="TOC2"/>
         <w:tabs>
           <w:tab w:val="clear" w:pos="9355"/>
-          <w:tab w:val="right" w:leader="dot" w:pos="9638"/>
-        </w:tabs>
-        <w:spacing w:line="280" w:lineRule="exact"/>
+          <w:tab w:val="right" w:pos="9638"/>
+        </w:tabs>
         <w:rPr>
           <w:rFonts w:ascii="Whitney HTF Book" w:eastAsiaTheme="minorEastAsia" w:hAnsi="Whitney HTF Book" w:cstheme="minorBidi"/>
           <w:noProof/>
@@ -2475,7 +2431,7 @@
           <w:noProof/>
           <w:sz w:val="24"/>
         </w:rPr>
-        <w:instrText xml:space="preserve"> PAGEREF _Toc51714617 \h </w:instrText>
+        <w:instrText xml:space="preserve"> PAGEREF _Toc51884256 \h </w:instrText>
       </w:r>
       <w:r>
         <w:rPr>
@@ -2498,7 +2454,7 @@
           <w:noProof/>
           <w:sz w:val="24"/>
         </w:rPr>
-        <w:t>8</w:t>
+        <w:t>10</w:t>
       </w:r>
       <w:r>
         <w:rPr>
@@ -2514,9 +2470,8 @@
         <w:pStyle w:val="TOC3"/>
         <w:tabs>
           <w:tab w:val="clear" w:pos="9072"/>
-          <w:tab w:val="right" w:leader="dot" w:pos="9638"/>
-        </w:tabs>
-        <w:spacing w:line="280" w:lineRule="exact"/>
+          <w:tab w:val="right" w:pos="9638"/>
+        </w:tabs>
         <w:rPr>
           <w:rFonts w:ascii="Whitney HTF Book" w:eastAsiaTheme="minorEastAsia" w:hAnsi="Whitney HTF Book" w:cstheme="minorBidi"/>
           <w:i w:val="0"/>
@@ -2556,7 +2511,7 @@
           <w:noProof/>
           <w:sz w:val="24"/>
         </w:rPr>
-        <w:instrText xml:space="preserve"> PAGEREF _Toc51714618 \h </w:instrText>
+        <w:instrText xml:space="preserve"> PAGEREF _Toc51884257 \h </w:instrText>
       </w:r>
       <w:r>
         <w:rPr>
@@ -2579,7 +2534,7 @@
           <w:noProof/>
           <w:sz w:val="24"/>
         </w:rPr>
-        <w:t>8</w:t>
+        <w:t>10</w:t>
       </w:r>
       <w:r>
         <w:rPr>
@@ -2595,9 +2550,8 @@
         <w:pStyle w:val="TOC3"/>
         <w:tabs>
           <w:tab w:val="clear" w:pos="9072"/>
-          <w:tab w:val="right" w:leader="dot" w:pos="9638"/>
-        </w:tabs>
-        <w:spacing w:line="280" w:lineRule="exact"/>
+          <w:tab w:val="right" w:pos="9638"/>
+        </w:tabs>
         <w:rPr>
           <w:rFonts w:ascii="Whitney HTF Book" w:eastAsiaTheme="minorEastAsia" w:hAnsi="Whitney HTF Book" w:cstheme="minorBidi"/>
           <w:i w:val="0"/>
@@ -2637,7 +2591,7 @@
           <w:noProof/>
           <w:sz w:val="24"/>
         </w:rPr>
-        <w:instrText xml:space="preserve"> PAGEREF _Toc51714619 \h </w:instrText>
+        <w:instrText xml:space="preserve"> PAGEREF _Toc51884258 \h </w:instrText>
       </w:r>
       <w:r>
         <w:rPr>
@@ -2660,7 +2614,7 @@
           <w:noProof/>
           <w:sz w:val="24"/>
         </w:rPr>
-        <w:t>8</w:t>
+        <w:t>10</w:t>
       </w:r>
       <w:r>
         <w:rPr>
@@ -2676,9 +2630,8 @@
         <w:pStyle w:val="TOC3"/>
         <w:tabs>
           <w:tab w:val="clear" w:pos="9072"/>
-          <w:tab w:val="right" w:leader="dot" w:pos="9638"/>
-        </w:tabs>
-        <w:spacing w:line="280" w:lineRule="exact"/>
+          <w:tab w:val="right" w:pos="9638"/>
+        </w:tabs>
         <w:rPr>
           <w:rFonts w:ascii="Whitney HTF Book" w:eastAsiaTheme="minorEastAsia" w:hAnsi="Whitney HTF Book" w:cstheme="minorBidi"/>
           <w:i w:val="0"/>
@@ -2718,7 +2671,7 @@
           <w:noProof/>
           <w:sz w:val="24"/>
         </w:rPr>
-        <w:instrText xml:space="preserve"> PAGEREF _Toc51714620 \h </w:instrText>
+        <w:instrText xml:space="preserve"> PAGEREF _Toc51884259 \h </w:instrText>
       </w:r>
       <w:r>
         <w:rPr>
@@ -2741,7 +2694,7 @@
           <w:noProof/>
           <w:sz w:val="24"/>
         </w:rPr>
-        <w:t>8</w:t>
+        <w:t>10</w:t>
       </w:r>
       <w:r>
         <w:rPr>
@@ -2757,9 +2710,8 @@
         <w:pStyle w:val="TOC2"/>
         <w:tabs>
           <w:tab w:val="clear" w:pos="9355"/>
-          <w:tab w:val="right" w:leader="dot" w:pos="9638"/>
-        </w:tabs>
-        <w:spacing w:line="280" w:lineRule="exact"/>
+          <w:tab w:val="right" w:pos="9638"/>
+        </w:tabs>
         <w:rPr>
           <w:rFonts w:ascii="Whitney HTF Book" w:eastAsiaTheme="minorEastAsia" w:hAnsi="Whitney HTF Book" w:cstheme="minorBidi"/>
           <w:noProof/>
@@ -2798,7 +2750,7 @@
           <w:noProof/>
           <w:sz w:val="24"/>
         </w:rPr>
-        <w:instrText xml:space="preserve"> PAGEREF _Toc51714621 \h </w:instrText>
+        <w:instrText xml:space="preserve"> PAGEREF _Toc51884260 \h </w:instrText>
       </w:r>
       <w:r>
         <w:rPr>
@@ -2821,7 +2773,7 @@
           <w:noProof/>
           <w:sz w:val="24"/>
         </w:rPr>
-        <w:t>9</w:t>
+        <w:t>11</w:t>
       </w:r>
       <w:r>
         <w:rPr>
@@ -2837,9 +2789,8 @@
         <w:pStyle w:val="TOC2"/>
         <w:tabs>
           <w:tab w:val="clear" w:pos="9355"/>
-          <w:tab w:val="right" w:leader="dot" w:pos="9638"/>
-        </w:tabs>
-        <w:spacing w:line="280" w:lineRule="exact"/>
+          <w:tab w:val="right" w:pos="9638"/>
+        </w:tabs>
         <w:rPr>
           <w:rFonts w:ascii="Whitney HTF Book" w:eastAsiaTheme="minorEastAsia" w:hAnsi="Whitney HTF Book" w:cstheme="minorBidi"/>
           <w:noProof/>
@@ -2878,7 +2829,7 @@
           <w:noProof/>
           <w:sz w:val="24"/>
         </w:rPr>
-        <w:instrText xml:space="preserve"> PAGEREF _Toc51714622 \h </w:instrText>
+        <w:instrText xml:space="preserve"> PAGEREF _Toc51884261 \h </w:instrText>
       </w:r>
       <w:r>
         <w:rPr>
@@ -2901,7 +2852,7 @@
           <w:noProof/>
           <w:sz w:val="24"/>
         </w:rPr>
-        <w:t>9</w:t>
+        <w:t>11</w:t>
       </w:r>
       <w:r>
         <w:rPr>
@@ -2915,7 +2866,9 @@
     <w:p>
       <w:pPr>
         <w:pStyle w:val="TOC1"/>
-        <w:spacing w:line="280" w:lineRule="exact"/>
+        <w:tabs>
+          <w:tab w:val="right" w:pos="9638"/>
+        </w:tabs>
         <w:rPr>
           <w:rFonts w:ascii="Whitney HTF Book" w:eastAsiaTheme="minorEastAsia" w:hAnsi="Whitney HTF Book" w:cstheme="minorBidi"/>
           <w:b w:val="0"/>
@@ -2955,7 +2908,7 @@
           <w:noProof/>
           <w:sz w:val="24"/>
         </w:rPr>
-        <w:instrText xml:space="preserve"> PAGEREF _Toc51714623 \h </w:instrText>
+        <w:instrText xml:space="preserve"> PAGEREF _Toc51884262 \h </w:instrText>
       </w:r>
       <w:r>
         <w:rPr>
@@ -2978,7 +2931,7 @@
           <w:noProof/>
           <w:sz w:val="24"/>
         </w:rPr>
-        <w:t>10</w:t>
+        <w:t>12</w:t>
       </w:r>
       <w:r>
         <w:rPr>
@@ -2994,9 +2947,8 @@
         <w:pStyle w:val="TOC2"/>
         <w:tabs>
           <w:tab w:val="clear" w:pos="9355"/>
-          <w:tab w:val="right" w:leader="dot" w:pos="9638"/>
-        </w:tabs>
-        <w:spacing w:line="280" w:lineRule="exact"/>
+          <w:tab w:val="right" w:pos="9638"/>
+        </w:tabs>
         <w:rPr>
           <w:rFonts w:ascii="Whitney HTF Book" w:eastAsiaTheme="minorEastAsia" w:hAnsi="Whitney HTF Book" w:cstheme="minorBidi"/>
           <w:noProof/>
@@ -3035,7 +2987,7 @@
           <w:noProof/>
           <w:sz w:val="24"/>
         </w:rPr>
-        <w:instrText xml:space="preserve"> PAGEREF _Toc51714624 \h </w:instrText>
+        <w:instrText xml:space="preserve"> PAGEREF _Toc51884263 \h </w:instrText>
       </w:r>
       <w:r>
         <w:rPr>
@@ -3058,7 +3010,7 @@
           <w:noProof/>
           <w:sz w:val="24"/>
         </w:rPr>
-        <w:t>10</w:t>
+        <w:t>12</w:t>
       </w:r>
       <w:r>
         <w:rPr>
@@ -3074,9 +3026,8 @@
         <w:pStyle w:val="TOC2"/>
         <w:tabs>
           <w:tab w:val="clear" w:pos="9355"/>
-          <w:tab w:val="right" w:leader="dot" w:pos="9638"/>
-        </w:tabs>
-        <w:spacing w:line="280" w:lineRule="exact"/>
+          <w:tab w:val="right" w:pos="9638"/>
+        </w:tabs>
         <w:rPr>
           <w:rFonts w:ascii="Whitney HTF Book" w:eastAsiaTheme="minorEastAsia" w:hAnsi="Whitney HTF Book" w:cstheme="minorBidi"/>
           <w:noProof/>
@@ -3115,7 +3066,7 @@
           <w:noProof/>
           <w:sz w:val="24"/>
         </w:rPr>
-        <w:instrText xml:space="preserve"> PAGEREF _Toc51714625 \h </w:instrText>
+        <w:instrText xml:space="preserve"> PAGEREF _Toc51884264 \h </w:instrText>
       </w:r>
       <w:r>
         <w:rPr>
@@ -3138,7 +3089,7 @@
           <w:noProof/>
           <w:sz w:val="24"/>
         </w:rPr>
-        <w:t>10</w:t>
+        <w:t>12</w:t>
       </w:r>
       <w:r>
         <w:rPr>
@@ -3154,9 +3105,8 @@
         <w:pStyle w:val="TOC3"/>
         <w:tabs>
           <w:tab w:val="clear" w:pos="9072"/>
-          <w:tab w:val="right" w:leader="dot" w:pos="9638"/>
-        </w:tabs>
-        <w:spacing w:line="280" w:lineRule="exact"/>
+          <w:tab w:val="right" w:pos="9638"/>
+        </w:tabs>
         <w:rPr>
           <w:rFonts w:ascii="Whitney HTF Book" w:eastAsiaTheme="minorEastAsia" w:hAnsi="Whitney HTF Book" w:cstheme="minorBidi"/>
           <w:i w:val="0"/>
@@ -3196,7 +3146,7 @@
           <w:noProof/>
           <w:sz w:val="24"/>
         </w:rPr>
-        <w:instrText xml:space="preserve"> PAGEREF _Toc51714626 \h </w:instrText>
+        <w:instrText xml:space="preserve"> PAGEREF _Toc51884265 \h </w:instrText>
       </w:r>
       <w:r>
         <w:rPr>
@@ -3219,7 +3169,7 @@
           <w:noProof/>
           <w:sz w:val="24"/>
         </w:rPr>
-        <w:t>10</w:t>
+        <w:t>12</w:t>
       </w:r>
       <w:r>
         <w:rPr>
@@ -3235,9 +3185,8 @@
         <w:pStyle w:val="TOC4"/>
         <w:tabs>
           <w:tab w:val="clear" w:pos="8789"/>
-          <w:tab w:val="right" w:leader="dot" w:pos="9638"/>
-        </w:tabs>
-        <w:spacing w:line="280" w:lineRule="exact"/>
+          <w:tab w:val="right" w:pos="9638"/>
+        </w:tabs>
         <w:rPr>
           <w:rFonts w:ascii="Whitney HTF Book" w:eastAsiaTheme="minorEastAsia" w:hAnsi="Whitney HTF Book" w:cstheme="minorBidi"/>
           <w:noProof/>
@@ -3276,7 +3225,7 @@
           <w:noProof/>
           <w:sz w:val="24"/>
         </w:rPr>
-        <w:instrText xml:space="preserve"> PAGEREF _Toc51714627 \h </w:instrText>
+        <w:instrText xml:space="preserve"> PAGEREF _Toc51884266 \h </w:instrText>
       </w:r>
       <w:r>
         <w:rPr>
@@ -3299,7 +3248,7 @@
           <w:noProof/>
           <w:sz w:val="24"/>
         </w:rPr>
-        <w:t>10</w:t>
+        <w:t>12</w:t>
       </w:r>
       <w:r>
         <w:rPr>
@@ -3315,9 +3264,8 @@
         <w:pStyle w:val="TOC4"/>
         <w:tabs>
           <w:tab w:val="clear" w:pos="8789"/>
-          <w:tab w:val="right" w:leader="dot" w:pos="9638"/>
-        </w:tabs>
-        <w:spacing w:line="280" w:lineRule="exact"/>
+          <w:tab w:val="right" w:pos="9638"/>
+        </w:tabs>
         <w:rPr>
           <w:rFonts w:ascii="Whitney HTF Book" w:eastAsiaTheme="minorEastAsia" w:hAnsi="Whitney HTF Book" w:cstheme="minorBidi"/>
           <w:noProof/>
@@ -3356,7 +3304,7 @@
           <w:noProof/>
           <w:sz w:val="24"/>
         </w:rPr>
-        <w:instrText xml:space="preserve"> PAGEREF _Toc51714628 \h </w:instrText>
+        <w:instrText xml:space="preserve"> PAGEREF _Toc51884267 \h </w:instrText>
       </w:r>
       <w:r>
         <w:rPr>
@@ -3379,7 +3327,7 @@
           <w:noProof/>
           <w:sz w:val="24"/>
         </w:rPr>
-        <w:t>10</w:t>
+        <w:t>12</w:t>
       </w:r>
       <w:r>
         <w:rPr>
@@ -3395,9 +3343,8 @@
         <w:pStyle w:val="TOC3"/>
         <w:tabs>
           <w:tab w:val="clear" w:pos="9072"/>
-          <w:tab w:val="right" w:leader="dot" w:pos="9638"/>
-        </w:tabs>
-        <w:spacing w:line="280" w:lineRule="exact"/>
+          <w:tab w:val="right" w:pos="9638"/>
+        </w:tabs>
         <w:rPr>
           <w:rFonts w:ascii="Whitney HTF Book" w:eastAsiaTheme="minorEastAsia" w:hAnsi="Whitney HTF Book" w:cstheme="minorBidi"/>
           <w:i w:val="0"/>
@@ -3437,7 +3384,7 @@
           <w:noProof/>
           <w:sz w:val="24"/>
         </w:rPr>
-        <w:instrText xml:space="preserve"> PAGEREF _Toc51714629 \h </w:instrText>
+        <w:instrText xml:space="preserve"> PAGEREF _Toc51884268 \h </w:instrText>
       </w:r>
       <w:r>
         <w:rPr>
@@ -3460,7 +3407,7 @@
           <w:noProof/>
           <w:sz w:val="24"/>
         </w:rPr>
-        <w:t>10</w:t>
+        <w:t>12</w:t>
       </w:r>
       <w:r>
         <w:rPr>
@@ -3476,9 +3423,8 @@
         <w:pStyle w:val="TOC2"/>
         <w:tabs>
           <w:tab w:val="clear" w:pos="9355"/>
-          <w:tab w:val="right" w:leader="dot" w:pos="9638"/>
-        </w:tabs>
-        <w:spacing w:line="280" w:lineRule="exact"/>
+          <w:tab w:val="right" w:pos="9638"/>
+        </w:tabs>
         <w:rPr>
           <w:rFonts w:ascii="Whitney HTF Book" w:eastAsiaTheme="minorEastAsia" w:hAnsi="Whitney HTF Book" w:cstheme="minorBidi"/>
           <w:noProof/>
@@ -3517,7 +3463,7 @@
           <w:noProof/>
           <w:sz w:val="24"/>
         </w:rPr>
-        <w:instrText xml:space="preserve"> PAGEREF _Toc51714630 \h </w:instrText>
+        <w:instrText xml:space="preserve"> PAGEREF _Toc51884269 \h </w:instrText>
       </w:r>
       <w:r>
         <w:rPr>
@@ -3540,7 +3486,7 @@
           <w:noProof/>
           <w:sz w:val="24"/>
         </w:rPr>
-        <w:t>10</w:t>
+        <w:t>12</w:t>
       </w:r>
       <w:r>
         <w:rPr>
@@ -3556,9 +3502,8 @@
         <w:pStyle w:val="TOC2"/>
         <w:tabs>
           <w:tab w:val="clear" w:pos="9355"/>
-          <w:tab w:val="right" w:leader="dot" w:pos="9638"/>
-        </w:tabs>
-        <w:spacing w:line="280" w:lineRule="exact"/>
+          <w:tab w:val="right" w:pos="9638"/>
+        </w:tabs>
         <w:rPr>
           <w:rFonts w:ascii="Whitney HTF Book" w:eastAsiaTheme="minorEastAsia" w:hAnsi="Whitney HTF Book" w:cstheme="minorBidi"/>
           <w:noProof/>
@@ -3597,7 +3542,7 @@
           <w:noProof/>
           <w:sz w:val="24"/>
         </w:rPr>
-        <w:instrText xml:space="preserve"> PAGEREF _Toc51714631 \h </w:instrText>
+        <w:instrText xml:space="preserve"> PAGEREF _Toc51884270 \h </w:instrText>
       </w:r>
       <w:r>
         <w:rPr>
@@ -3620,7 +3565,7 @@
           <w:noProof/>
           <w:sz w:val="24"/>
         </w:rPr>
-        <w:t>10</w:t>
+        <w:t>12</w:t>
       </w:r>
       <w:r>
         <w:rPr>
@@ -3636,9 +3581,8 @@
         <w:pStyle w:val="TOC2"/>
         <w:tabs>
           <w:tab w:val="clear" w:pos="9355"/>
-          <w:tab w:val="right" w:leader="dot" w:pos="9638"/>
-        </w:tabs>
-        <w:spacing w:line="280" w:lineRule="exact"/>
+          <w:tab w:val="right" w:pos="9638"/>
+        </w:tabs>
         <w:rPr>
           <w:rFonts w:ascii="Whitney HTF Book" w:eastAsiaTheme="minorEastAsia" w:hAnsi="Whitney HTF Book" w:cstheme="minorBidi"/>
           <w:noProof/>
@@ -3677,7 +3621,7 @@
           <w:noProof/>
           <w:sz w:val="24"/>
         </w:rPr>
-        <w:instrText xml:space="preserve"> PAGEREF _Toc51714632 \h </w:instrText>
+        <w:instrText xml:space="preserve"> PAGEREF _Toc51884271 \h </w:instrText>
       </w:r>
       <w:r>
         <w:rPr>
@@ -3700,7 +3644,7 @@
           <w:noProof/>
           <w:sz w:val="24"/>
         </w:rPr>
-        <w:t>10</w:t>
+        <w:t>12</w:t>
       </w:r>
       <w:r>
         <w:rPr>
@@ -3714,7 +3658,9 @@
     <w:p>
       <w:pPr>
         <w:pStyle w:val="TOC1"/>
-        <w:spacing w:line="280" w:lineRule="exact"/>
+        <w:tabs>
+          <w:tab w:val="right" w:pos="9638"/>
+        </w:tabs>
         <w:rPr>
           <w:rFonts w:ascii="Whitney HTF Book" w:eastAsiaTheme="minorEastAsia" w:hAnsi="Whitney HTF Book" w:cstheme="minorBidi"/>
           <w:b w:val="0"/>
@@ -3754,7 +3700,7 @@
           <w:noProof/>
           <w:sz w:val="24"/>
         </w:rPr>
-        <w:instrText xml:space="preserve"> PAGEREF _Toc51714634 \h </w:instrText>
+        <w:instrText xml:space="preserve"> PAGEREF _Toc51884272 \h </w:instrText>
       </w:r>
       <w:r>
         <w:rPr>
@@ -3777,7 +3723,7 @@
           <w:noProof/>
           <w:sz w:val="24"/>
         </w:rPr>
-        <w:t>11</w:t>
+        <w:t>13</w:t>
       </w:r>
       <w:r>
         <w:rPr>
@@ -3791,7 +3737,9 @@
     <w:p>
       <w:pPr>
         <w:pStyle w:val="TOC1"/>
-        <w:spacing w:line="280" w:lineRule="exact"/>
+        <w:tabs>
+          <w:tab w:val="right" w:pos="9638"/>
+        </w:tabs>
         <w:rPr>
           <w:rFonts w:ascii="Whitney HTF Book" w:hAnsi="Whitney HTF Book"/>
           <w:sz w:val="24"/>
@@ -3814,7 +3762,7 @@
           <w:lang w:val="en-US"/>
         </w:rPr>
       </w:pPr>
-      <w:bookmarkStart w:id="0" w:name="_Toc51714591"/>
+      <w:bookmarkStart w:id="0" w:name="_Toc51884230"/>
       <w:r>
         <w:rPr>
           <w:lang w:val="en-US"/>
@@ -4439,7 +4387,7 @@
           <w:lang w:val="en-US"/>
         </w:rPr>
       </w:pPr>
-      <w:bookmarkStart w:id="1" w:name="_Toc51714592"/>
+      <w:bookmarkStart w:id="1" w:name="_Toc51884231"/>
       <w:r>
         <w:rPr>
           <w:lang w:val="en-US"/>
@@ -4457,7 +4405,7 @@
           <w:lang w:val="en-US"/>
         </w:rPr>
       </w:pPr>
-      <w:bookmarkStart w:id="2" w:name="_Toc51714593"/>
+      <w:bookmarkStart w:id="2" w:name="_Toc51884232"/>
       <w:r>
         <w:rPr>
           <w:szCs w:val="28"/>
@@ -4626,7 +4574,7 @@
           <w:lang w:val="en-US"/>
         </w:rPr>
       </w:pPr>
-      <w:bookmarkStart w:id="3" w:name="_Toc51714594"/>
+      <w:bookmarkStart w:id="3" w:name="_Toc51884233"/>
       <w:r>
         <w:rPr>
           <w:szCs w:val="28"/>
@@ -4717,17 +4665,17 @@
       <w:pPr>
         <w:pStyle w:val="Heading2"/>
         <w:rPr>
-          <w:rFonts w:ascii="Tahoma" w:hAnsi="Tahoma" w:cs="Tahoma"/>
-          <w:color w:val="FF0000"/>
+          <w:rFonts w:cs="Tahoma"/>
+          <w:color w:val="auto"/>
           <w:sz w:val="30"/>
           <w:szCs w:val="30"/>
         </w:rPr>
       </w:pPr>
-      <w:bookmarkStart w:id="4" w:name="_Toc51714595"/>
-      <w:r>
-        <w:rPr>
-          <w:rFonts w:ascii="Tahoma" w:hAnsi="Tahoma" w:cs="Tahoma"/>
-          <w:color w:val="FF0000"/>
+      <w:bookmarkStart w:id="4" w:name="_Toc51884234"/>
+      <w:r>
+        <w:rPr>
+          <w:rFonts w:cs="Tahoma"/>
+          <w:color w:val="auto"/>
           <w:sz w:val="30"/>
           <w:szCs w:val="30"/>
         </w:rPr>
@@ -4737,8 +4685,8 @@
       <w:r>
         <w:rPr>
           <w:rStyle w:val="apple-converted-space"/>
-          <w:rFonts w:ascii="Tahoma" w:hAnsi="Tahoma" w:cs="Tahoma"/>
-          <w:color w:val="FF0000"/>
+          <w:rFonts w:cs="Tahoma"/>
+          <w:color w:val="auto"/>
           <w:sz w:val="30"/>
           <w:szCs w:val="30"/>
         </w:rPr>
@@ -4751,108 +4699,203 @@
       <w:pPr>
         <w:pStyle w:val="NormalWeb"/>
         <w:rPr>
-          <w:rFonts w:ascii="Tahoma" w:hAnsi="Tahoma" w:cs="Tahoma"/>
-          <w:color w:val="FF0000"/>
-        </w:rPr>
-      </w:pPr>
-      <w:r>
-        <w:rPr>
-          <w:rFonts w:ascii="Tahoma" w:hAnsi="Tahoma" w:cs="Tahoma"/>
-          <w:color w:val="FF0000"/>
+          <w:rFonts w:ascii="Whitney HTF Book" w:hAnsi="Whitney HTF Book" w:cs="Tahoma"/>
+        </w:rPr>
+      </w:pPr>
+      <w:r>
+        <w:rPr>
+          <w:rFonts w:ascii="Whitney HTF Book" w:hAnsi="Whitney HTF Book" w:cs="Tahoma"/>
         </w:rPr>
         <w:t>Proposal utilizes an n-tier architecture consisting of a client tier, a server tier, and a data tier. The client tier contains a PC client (</w:t>
       </w:r>
       <w:r>
         <w:rPr>
-          <w:rFonts w:ascii="Tahoma" w:hAnsi="Tahoma" w:cs="Tahoma"/>
-          <w:color w:val="FF0000"/>
+          <w:rFonts w:ascii="Whitney HTF Book" w:hAnsi="Whitney HTF Book" w:cs="Tahoma"/>
         </w:rPr>
         <w:t>running a standard web browser</w:t>
       </w:r>
       <w:r>
         <w:rPr>
-          <w:rFonts w:ascii="Tahoma" w:hAnsi="Tahoma" w:cs="Tahoma"/>
-          <w:color w:val="FF0000"/>
+          <w:rFonts w:ascii="Whitney HTF Book" w:hAnsi="Whitney HTF Book" w:cs="Tahoma"/>
         </w:rPr>
         <w:t xml:space="preserve">) and handheld devices. The server tier contains the </w:t>
       </w:r>
       <w:r>
         <w:rPr>
-          <w:rFonts w:ascii="Tahoma" w:hAnsi="Tahoma" w:cs="Tahoma"/>
-          <w:color w:val="FF0000"/>
-        </w:rPr>
-        <w:t>Application</w:t>
-      </w:r>
-      <w:r>
-        <w:rPr>
-          <w:rFonts w:ascii="Tahoma" w:hAnsi="Tahoma" w:cs="Tahoma"/>
-          <w:color w:val="FF0000"/>
+          <w:rFonts w:ascii="Whitney HTF Book" w:hAnsi="Whitney HTF Book" w:cs="Tahoma"/>
+        </w:rPr>
+        <w:t>Web</w:t>
+      </w:r>
+      <w:r>
+        <w:rPr>
+          <w:rFonts w:ascii="Whitney HTF Book" w:hAnsi="Whitney HTF Book" w:cs="Tahoma"/>
         </w:rPr>
         <w:t xml:space="preserve"> </w:t>
       </w:r>
       <w:r>
         <w:rPr>
-          <w:rFonts w:ascii="Tahoma" w:hAnsi="Tahoma" w:cs="Tahoma"/>
-          <w:color w:val="FF0000"/>
+          <w:rFonts w:ascii="Whitney HTF Book" w:hAnsi="Whitney HTF Book" w:cs="Tahoma"/>
         </w:rPr>
         <w:t>S</w:t>
       </w:r>
       <w:r>
         <w:rPr>
-          <w:rFonts w:ascii="Tahoma" w:hAnsi="Tahoma" w:cs="Tahoma"/>
-          <w:color w:val="FF0000"/>
-        </w:rPr>
-        <w:t xml:space="preserve">erver (deployed as a J2EE application) and the </w:t>
-      </w:r>
-      <w:r>
-        <w:rPr>
-          <w:rFonts w:ascii="Tahoma" w:hAnsi="Tahoma" w:cs="Tahoma"/>
-          <w:color w:val="FF0000"/>
+          <w:rFonts w:ascii="Whitney HTF Book" w:hAnsi="Whitney HTF Book" w:cs="Tahoma"/>
+        </w:rPr>
+        <w:t xml:space="preserve">erver and the </w:t>
+      </w:r>
+      <w:r>
+        <w:rPr>
+          <w:rFonts w:ascii="Whitney HTF Book" w:hAnsi="Whitney HTF Book" w:cs="Tahoma"/>
         </w:rPr>
         <w:t>Notifications</w:t>
       </w:r>
       <w:r>
         <w:rPr>
-          <w:rFonts w:ascii="Tahoma" w:hAnsi="Tahoma" w:cs="Tahoma"/>
-          <w:color w:val="FF0000"/>
-        </w:rPr>
-        <w:t xml:space="preserve"> server (a standalone server for </w:t>
-      </w:r>
-      <w:r>
-        <w:rPr>
-          <w:rFonts w:ascii="Tahoma" w:hAnsi="Tahoma" w:cs="Tahoma"/>
-          <w:color w:val="FF0000"/>
+          <w:rFonts w:ascii="Whitney HTF Book" w:hAnsi="Whitney HTF Book" w:cs="Tahoma"/>
+        </w:rPr>
+        <w:t xml:space="preserve"> server (a </w:t>
+      </w:r>
+      <w:r>
+        <w:rPr>
+          <w:rFonts w:ascii="Whitney HTF Book" w:hAnsi="Whitney HTF Book" w:cs="Tahoma"/>
+        </w:rPr>
+        <w:t>framework</w:t>
+      </w:r>
+      <w:r>
+        <w:rPr>
+          <w:rFonts w:ascii="Whitney HTF Book" w:hAnsi="Whitney HTF Book" w:cs="Tahoma"/>
+        </w:rPr>
+        <w:t xml:space="preserve"> for </w:t>
+      </w:r>
+      <w:r>
+        <w:rPr>
+          <w:rFonts w:ascii="Whitney HTF Book" w:hAnsi="Whitney HTF Book" w:cs="Tahoma"/>
         </w:rPr>
         <w:t xml:space="preserve">managing notifications issued to </w:t>
       </w:r>
       <w:r>
         <w:rPr>
-          <w:rFonts w:ascii="Tahoma" w:hAnsi="Tahoma" w:cs="Tahoma"/>
-          <w:color w:val="FF0000"/>
-        </w:rPr>
-        <w:t>handheld devices). The data tier consists of MySQL database and an LDAP directory.</w:t>
+          <w:rFonts w:ascii="Whitney HTF Book" w:hAnsi="Whitney HTF Book" w:cs="Tahoma"/>
+        </w:rPr>
+        <w:t>handheld devices). The data tier consists of MySQL database</w:t>
+      </w:r>
+      <w:r>
+        <w:rPr>
+          <w:rFonts w:ascii="Whitney HTF Book" w:hAnsi="Whitney HTF Book" w:cs="Tahoma"/>
+        </w:rPr>
+        <w:t xml:space="preserve"> and storage</w:t>
+      </w:r>
+      <w:r>
+        <w:rPr>
+          <w:rFonts w:ascii="Whitney HTF Book" w:hAnsi="Whitney HTF Book" w:cs="Tahoma"/>
+        </w:rPr>
+        <w:t>.</w:t>
+      </w:r>
+      <w:r>
+        <w:rPr>
+          <w:rFonts w:ascii="Whitney HTF Book" w:hAnsi="Whitney HTF Book" w:cs="Tahoma"/>
+        </w:rPr>
+        <w:t xml:space="preserve"> See Figure 1</w:t>
+      </w:r>
+      <w:r>
+        <w:rPr>
+          <w:rFonts w:ascii="Whitney HTF Book" w:hAnsi="Whitney HTF Book" w:cs="Tahoma"/>
+        </w:rPr>
+        <w:t xml:space="preserve"> for Backend/Frontend differentiation.</w:t>
+      </w:r>
+    </w:p>
+    <w:p>
+      <w:pPr>
+        <w:pStyle w:val="NormalWeb"/>
+        <w:jc w:val="center"/>
+        <w:rPr>
+          <w:rFonts w:ascii="Whitney HTF Book" w:hAnsi="Whitney HTF Book" w:cs="Tahoma"/>
+        </w:rPr>
+      </w:pPr>
+      <w:r>
+        <w:rPr>
+          <w:rFonts w:ascii="Whitney HTF Book" w:hAnsi="Whitney HTF Book" w:cs="Tahoma"/>
+          <w:noProof/>
+        </w:rPr>
+        <w:drawing>
+          <wp:inline distT="0" distB="0" distL="0" distR="0" wp14:anchorId="780CEEC2" wp14:editId="15F2E43D">
+            <wp:extent cx="4762500" cy="2374900"/>
+            <wp:effectExtent l="0" t="0" r="0" b="0"/>
+            <wp:docPr id="4" name="Picture 4"/>
+            <wp:cNvGraphicFramePr>
+              <a:graphicFrameLocks xmlns:a="http://schemas.openxmlformats.org/drawingml/2006/main" noChangeAspect="1"/>
+            </wp:cNvGraphicFramePr>
+            <a:graphic xmlns:a="http://schemas.openxmlformats.org/drawingml/2006/main">
+              <a:graphicData uri="http://schemas.openxmlformats.org/drawingml/2006/picture">
+                <pic:pic xmlns:pic="http://schemas.openxmlformats.org/drawingml/2006/picture">
+                  <pic:nvPicPr>
+                    <pic:cNvPr id="4" name="Picture 4"/>
+                    <pic:cNvPicPr/>
+                  </pic:nvPicPr>
+                  <pic:blipFill>
+                    <a:blip r:embed="rId7" cstate="print">
+                      <a:extLst>
+                        <a:ext uri="{28A0092B-C50C-407E-A947-70E740481C1C}">
+                          <a14:useLocalDpi xmlns:a14="http://schemas.microsoft.com/office/drawing/2010/main" val="0"/>
+                        </a:ext>
+                      </a:extLst>
+                    </a:blip>
+                    <a:stretch>
+                      <a:fillRect/>
+                    </a:stretch>
+                  </pic:blipFill>
+                  <pic:spPr>
+                    <a:xfrm>
+                      <a:off x="0" y="0"/>
+                      <a:ext cx="4762500" cy="2374900"/>
+                    </a:xfrm>
+                    <a:prstGeom prst="rect">
+                      <a:avLst/>
+                    </a:prstGeom>
+                  </pic:spPr>
+                </pic:pic>
+              </a:graphicData>
+            </a:graphic>
+          </wp:inline>
+        </w:drawing>
+      </w:r>
+    </w:p>
+    <w:p>
+      <w:pPr>
+        <w:pStyle w:val="NormalWeb"/>
+        <w:rPr>
+          <w:rFonts w:ascii="Whitney HTF Book" w:hAnsi="Whitney HTF Book" w:cs="Tahoma"/>
+        </w:rPr>
+      </w:pPr>
+      <w:r>
+        <w:rPr>
+          <w:rFonts w:ascii="Whitney HTF Book" w:hAnsi="Whitney HTF Book" w:cs="Tahoma"/>
+        </w:rPr>
+        <w:t>Figure 1 – Backend/Frontend Details</w:t>
       </w:r>
     </w:p>
     <w:p>
       <w:pPr>
         <w:pStyle w:val="Heading2"/>
         <w:rPr>
-          <w:rFonts w:ascii="Tahoma" w:hAnsi="Tahoma" w:cs="Tahoma"/>
-          <w:color w:val="FF0000"/>
+          <w:rFonts w:cs="Tahoma"/>
+          <w:color w:val="auto"/>
           <w:sz w:val="30"/>
           <w:szCs w:val="30"/>
         </w:rPr>
       </w:pPr>
       <w:bookmarkStart w:id="6" w:name="sthref17"/>
-      <w:bookmarkStart w:id="7" w:name="_Toc51714596"/>
+      <w:bookmarkStart w:id="7" w:name="_Toc51884235"/>
       <w:bookmarkEnd w:id="6"/>
       <w:r>
         <w:rPr>
-          <w:rFonts w:ascii="Tahoma" w:hAnsi="Tahoma" w:cs="Tahoma"/>
-          <w:color w:val="FF0000"/>
+          <w:rFonts w:cs="Tahoma"/>
+          <w:color w:val="auto"/>
           <w:sz w:val="30"/>
           <w:szCs w:val="30"/>
         </w:rPr>
+        <w:lastRenderedPageBreak/>
         <w:t>Advantages of the Architecture</w:t>
       </w:r>
       <w:bookmarkEnd w:id="7"/>
@@ -4861,42 +4904,30 @@
       <w:pPr>
         <w:pStyle w:val="NormalWeb"/>
         <w:rPr>
-          <w:rFonts w:ascii="Tahoma" w:hAnsi="Tahoma" w:cs="Tahoma"/>
-          <w:color w:val="FF0000"/>
-        </w:rPr>
-      </w:pPr>
-      <w:r>
-        <w:rPr>
-          <w:rFonts w:ascii="Tahoma" w:hAnsi="Tahoma" w:cs="Tahoma"/>
-          <w:color w:val="FF0000"/>
-        </w:rPr>
-        <w:t>The backend</w:t>
-      </w:r>
-      <w:r>
-        <w:rPr>
-          <w:rFonts w:ascii="Tahoma" w:hAnsi="Tahoma" w:cs="Tahoma"/>
-          <w:color w:val="FF0000"/>
-        </w:rPr>
-        <w:t xml:space="preserve"> includes a</w:t>
-      </w:r>
-      <w:r>
-        <w:rPr>
-          <w:rFonts w:ascii="Tahoma" w:hAnsi="Tahoma" w:cs="Tahoma"/>
-          <w:color w:val="FF0000"/>
+          <w:rFonts w:ascii="Whitney HTF Book" w:hAnsi="Whitney HTF Book" w:cs="Tahoma"/>
+        </w:rPr>
+      </w:pPr>
+      <w:r>
+        <w:rPr>
+          <w:rFonts w:ascii="Whitney HTF Book" w:hAnsi="Whitney HTF Book" w:cs="Tahoma"/>
+        </w:rPr>
+        <w:t>The backend includes a</w:t>
+      </w:r>
+      <w:r>
+        <w:rPr>
+          <w:rFonts w:ascii="Whitney HTF Book" w:hAnsi="Whitney HTF Book" w:cs="Tahoma"/>
         </w:rPr>
         <w:t xml:space="preserve"> robust distributed computing platform</w:t>
       </w:r>
       <w:r>
         <w:rPr>
-          <w:rFonts w:ascii="Tahoma" w:hAnsi="Tahoma" w:cs="Tahoma"/>
-          <w:color w:val="FF0000"/>
+          <w:rFonts w:ascii="Whitney HTF Book" w:hAnsi="Whitney HTF Book" w:cs="Tahoma"/>
         </w:rPr>
         <w:t xml:space="preserve"> which</w:t>
       </w:r>
       <w:r>
         <w:rPr>
-          <w:rFonts w:ascii="Tahoma" w:hAnsi="Tahoma" w:cs="Tahoma"/>
-          <w:color w:val="FF0000"/>
+          <w:rFonts w:ascii="Whitney HTF Book" w:hAnsi="Whitney HTF Book" w:cs="Tahoma"/>
         </w:rPr>
         <w:t xml:space="preserve"> enables enhanced performance and allows for scalability.</w:t>
       </w:r>
@@ -4905,14 +4936,12 @@
       <w:pPr>
         <w:pStyle w:val="NormalWeb"/>
         <w:rPr>
-          <w:rFonts w:ascii="Tahoma" w:hAnsi="Tahoma" w:cs="Tahoma"/>
-          <w:color w:val="FF0000"/>
-        </w:rPr>
-      </w:pPr>
-      <w:r>
-        <w:rPr>
-          <w:rFonts w:ascii="Tahoma" w:hAnsi="Tahoma" w:cs="Tahoma"/>
-          <w:color w:val="FF0000"/>
+          <w:rFonts w:ascii="Whitney HTF Book" w:hAnsi="Whitney HTF Book" w:cs="Tahoma"/>
+        </w:rPr>
+      </w:pPr>
+      <w:r>
+        <w:rPr>
+          <w:rFonts w:ascii="Whitney HTF Book" w:hAnsi="Whitney HTF Book" w:cs="Tahoma"/>
         </w:rPr>
         <w:t>The n-tier architecture allows for the encapsulation of business logic, shielding the client from the complexity of the backend system. Any given tier need not be concerned with the internal functional tasks of any other tier.</w:t>
       </w:r>
@@ -4921,28 +4950,24 @@
       <w:pPr>
         <w:pStyle w:val="NormalWeb"/>
         <w:rPr>
-          <w:rFonts w:ascii="Tahoma" w:hAnsi="Tahoma" w:cs="Tahoma"/>
-          <w:color w:val="FF0000"/>
-        </w:rPr>
-      </w:pPr>
-      <w:r>
-        <w:rPr>
-          <w:rFonts w:ascii="Tahoma" w:hAnsi="Tahoma" w:cs="Tahoma"/>
-          <w:color w:val="FF0000"/>
+          <w:rFonts w:ascii="Whitney HTF Book" w:hAnsi="Whitney HTF Book" w:cs="Tahoma"/>
+        </w:rPr>
+      </w:pPr>
+      <w:r>
+        <w:rPr>
+          <w:rFonts w:ascii="Whitney HTF Book" w:hAnsi="Whitney HTF Book" w:cs="Tahoma"/>
         </w:rPr>
         <w:t>The following list is a summary of the advantages us</w:t>
       </w:r>
       <w:r>
         <w:rPr>
-          <w:rFonts w:ascii="Tahoma" w:hAnsi="Tahoma" w:cs="Tahoma"/>
-          <w:color w:val="FF0000"/>
+          <w:rFonts w:ascii="Whitney HTF Book" w:hAnsi="Whitney HTF Book" w:cs="Tahoma"/>
         </w:rPr>
         <w:t>ing</w:t>
       </w:r>
       <w:r>
         <w:rPr>
-          <w:rFonts w:ascii="Tahoma" w:hAnsi="Tahoma" w:cs="Tahoma"/>
-          <w:color w:val="FF0000"/>
+          <w:rFonts w:ascii="Whitney HTF Book" w:hAnsi="Whitney HTF Book" w:cs="Tahoma"/>
         </w:rPr>
         <w:t xml:space="preserve"> an n-tier architectural design:</w:t>
       </w:r>
@@ -4955,14 +4980,12 @@
           <w:numId w:val="9"/>
         </w:numPr>
         <w:rPr>
-          <w:rFonts w:ascii="Tahoma" w:hAnsi="Tahoma" w:cs="Tahoma"/>
-          <w:color w:val="FF0000"/>
-        </w:rPr>
-      </w:pPr>
-      <w:r>
-        <w:rPr>
-          <w:rFonts w:ascii="Tahoma" w:hAnsi="Tahoma" w:cs="Tahoma"/>
-          <w:color w:val="FF0000"/>
+          <w:rFonts w:ascii="Whitney HTF Book" w:hAnsi="Whitney HTF Book" w:cs="Tahoma"/>
+        </w:rPr>
+      </w:pPr>
+      <w:r>
+        <w:rPr>
+          <w:rFonts w:ascii="Whitney HTF Book" w:hAnsi="Whitney HTF Book" w:cs="Tahoma"/>
         </w:rPr>
         <w:t>Scalability: Hardware and software can be added to meet retailer requirements for each of the tiers.</w:t>
       </w:r>
@@ -4975,14 +4998,12 @@
           <w:numId w:val="9"/>
         </w:numPr>
         <w:rPr>
-          <w:rFonts w:ascii="Tahoma" w:hAnsi="Tahoma" w:cs="Tahoma"/>
-          <w:color w:val="FF0000"/>
-        </w:rPr>
-      </w:pPr>
-      <w:r>
-        <w:rPr>
-          <w:rFonts w:ascii="Tahoma" w:hAnsi="Tahoma" w:cs="Tahoma"/>
-          <w:color w:val="FF0000"/>
+          <w:rFonts w:ascii="Whitney HTF Book" w:hAnsi="Whitney HTF Book" w:cs="Tahoma"/>
+        </w:rPr>
+      </w:pPr>
+      <w:r>
+        <w:rPr>
+          <w:rFonts w:ascii="Whitney HTF Book" w:hAnsi="Whitney HTF Book" w:cs="Tahoma"/>
         </w:rPr>
         <w:t>Maintainability: The separation of presentation, business logic, and data makes the software cleaner, more maintainable, and easier to modify.</w:t>
       </w:r>
@@ -4995,14 +5016,12 @@
           <w:numId w:val="9"/>
         </w:numPr>
         <w:rPr>
-          <w:rFonts w:ascii="Tahoma" w:hAnsi="Tahoma" w:cs="Tahoma"/>
-          <w:color w:val="FF0000"/>
-        </w:rPr>
-      </w:pPr>
-      <w:r>
-        <w:rPr>
-          <w:rFonts w:ascii="Tahoma" w:hAnsi="Tahoma" w:cs="Tahoma"/>
-          <w:color w:val="FF0000"/>
+          <w:rFonts w:ascii="Whitney HTF Book" w:hAnsi="Whitney HTF Book" w:cs="Tahoma"/>
+        </w:rPr>
+      </w:pPr>
+      <w:r>
+        <w:rPr>
+          <w:rFonts w:ascii="Whitney HTF Book" w:hAnsi="Whitney HTF Book" w:cs="Tahoma"/>
         </w:rPr>
         <w:t>Platform independence: The code is written once but can run anywhere that Java can run.</w:t>
       </w:r>
@@ -5015,14 +5034,12 @@
           <w:numId w:val="9"/>
         </w:numPr>
         <w:rPr>
-          <w:rFonts w:ascii="Tahoma" w:hAnsi="Tahoma" w:cs="Tahoma"/>
-          <w:color w:val="FF0000"/>
-        </w:rPr>
-      </w:pPr>
-      <w:r>
-        <w:rPr>
-          <w:rFonts w:ascii="Tahoma" w:hAnsi="Tahoma" w:cs="Tahoma"/>
-          <w:color w:val="FF0000"/>
+          <w:rFonts w:ascii="Whitney HTF Book" w:hAnsi="Whitney HTF Book" w:cs="Tahoma"/>
+        </w:rPr>
+      </w:pPr>
+      <w:r>
+        <w:rPr>
+          <w:rFonts w:ascii="Whitney HTF Book" w:hAnsi="Whitney HTF Book" w:cs="Tahoma"/>
         </w:rPr>
         <w:t>Cost effectiveness: Open source market-proven technology is utilized, while object-oriented design increases reusability for faster development and deployment.</w:t>
       </w:r>
@@ -5035,16 +5052,13 @@
           <w:numId w:val="9"/>
         </w:numPr>
         <w:rPr>
-          <w:rFonts w:ascii="Tahoma" w:hAnsi="Tahoma" w:cs="Tahoma"/>
-          <w:color w:val="FF0000"/>
-        </w:rPr>
-      </w:pPr>
-      <w:r>
-        <w:rPr>
-          <w:rFonts w:ascii="Tahoma" w:hAnsi="Tahoma" w:cs="Tahoma"/>
-          <w:color w:val="FF0000"/>
-        </w:rPr>
-        <w:lastRenderedPageBreak/>
+          <w:rFonts w:ascii="Whitney HTF Book" w:hAnsi="Whitney HTF Book" w:cs="Tahoma"/>
+        </w:rPr>
+      </w:pPr>
+      <w:r>
+        <w:rPr>
+          <w:rFonts w:ascii="Whitney HTF Book" w:hAnsi="Whitney HTF Book" w:cs="Tahoma"/>
+        </w:rPr>
         <w:t>Ease of integration: The reuse of business objects and function allows for faster integration to enterprise subsystems. N-tier architecture has become an industry standard.</w:t>
       </w:r>
     </w:p>
@@ -5056,14 +5070,12 @@
           <w:numId w:val="9"/>
         </w:numPr>
         <w:rPr>
-          <w:rFonts w:ascii="Tahoma" w:hAnsi="Tahoma" w:cs="Tahoma"/>
-          <w:color w:val="FF0000"/>
-        </w:rPr>
-      </w:pPr>
-      <w:r>
-        <w:rPr>
-          <w:rFonts w:ascii="Tahoma" w:hAnsi="Tahoma" w:cs="Tahoma"/>
-          <w:color w:val="FF0000"/>
+          <w:rFonts w:ascii="Whitney HTF Book" w:hAnsi="Whitney HTF Book" w:cs="Tahoma"/>
+        </w:rPr>
+      </w:pPr>
+      <w:r>
+        <w:rPr>
+          <w:rFonts w:ascii="Whitney HTF Book" w:hAnsi="Whitney HTF Book" w:cs="Tahoma"/>
         </w:rPr>
         <w:t>High availability: Middleware is designed to run in a clustered environment or on a low-cost blade server.</w:t>
       </w:r>
@@ -5076,14 +5088,12 @@
           <w:numId w:val="9"/>
         </w:numPr>
         <w:rPr>
-          <w:rFonts w:ascii="Tahoma" w:hAnsi="Tahoma" w:cs="Tahoma"/>
-          <w:color w:val="FF0000"/>
-        </w:rPr>
-      </w:pPr>
-      <w:r>
-        <w:rPr>
-          <w:rFonts w:ascii="Tahoma" w:hAnsi="Tahoma" w:cs="Tahoma"/>
-          <w:color w:val="FF0000"/>
+          <w:rFonts w:ascii="Whitney HTF Book" w:hAnsi="Whitney HTF Book" w:cs="Tahoma"/>
+        </w:rPr>
+      </w:pPr>
+      <w:r>
+        <w:rPr>
+          <w:rFonts w:ascii="Whitney HTF Book" w:hAnsi="Whitney HTF Book" w:cs="Tahoma"/>
         </w:rPr>
         <w:t>Endurance: Multi-tiered physically distributed architecture extends the life of the system.</w:t>
       </w:r>
@@ -5096,38 +5106,37 @@
           <w:numId w:val="9"/>
         </w:numPr>
         <w:rPr>
-          <w:rFonts w:ascii="Tahoma" w:hAnsi="Tahoma" w:cs="Tahoma"/>
-          <w:color w:val="FF0000"/>
-        </w:rPr>
-      </w:pPr>
-      <w:r>
-        <w:rPr>
-          <w:rFonts w:ascii="Tahoma" w:hAnsi="Tahoma" w:cs="Tahoma"/>
-          <w:color w:val="FF0000"/>
+          <w:rFonts w:ascii="Whitney HTF Book" w:hAnsi="Whitney HTF Book" w:cs="Tahoma"/>
+        </w:rPr>
+      </w:pPr>
+      <w:r>
+        <w:rPr>
+          <w:rFonts w:ascii="Whitney HTF Book" w:hAnsi="Whitney HTF Book" w:cs="Tahoma"/>
         </w:rPr>
         <w:t>Flexibility: The system allocates resources dynamically based on the workload.</w:t>
       </w:r>
+      <w:bookmarkStart w:id="8" w:name="sthref18"/>
+      <w:bookmarkStart w:id="9" w:name="_Toc51884236"/>
+      <w:bookmarkEnd w:id="8"/>
     </w:p>
     <w:p>
       <w:pPr>
         <w:pStyle w:val="Heading2"/>
         <w:rPr>
-          <w:rFonts w:ascii="Tahoma" w:hAnsi="Tahoma" w:cs="Tahoma"/>
-          <w:color w:val="FF0000"/>
+          <w:rFonts w:cs="Tahoma"/>
+          <w:color w:val="auto"/>
           <w:sz w:val="30"/>
           <w:szCs w:val="30"/>
         </w:rPr>
       </w:pPr>
-      <w:bookmarkStart w:id="8" w:name="sthref18"/>
-      <w:bookmarkStart w:id="9" w:name="_Toc51714597"/>
-      <w:bookmarkEnd w:id="8"/>
-      <w:r>
-        <w:rPr>
-          <w:rFonts w:ascii="Tahoma" w:hAnsi="Tahoma" w:cs="Tahoma"/>
-          <w:color w:val="FF0000"/>
+      <w:r>
+        <w:rPr>
+          <w:rFonts w:cs="Tahoma"/>
+          <w:color w:val="auto"/>
           <w:sz w:val="30"/>
           <w:szCs w:val="30"/>
         </w:rPr>
+        <w:lastRenderedPageBreak/>
         <w:t>Technical Architecture Diagrams and Description</w:t>
       </w:r>
       <w:bookmarkEnd w:id="9"/>
@@ -5136,31 +5145,28 @@
       <w:pPr>
         <w:pStyle w:val="NormalWeb"/>
         <w:rPr>
-          <w:rFonts w:ascii="Tahoma" w:hAnsi="Tahoma" w:cs="Tahoma"/>
-          <w:color w:val="FF0000"/>
-        </w:rPr>
-      </w:pPr>
-      <w:r>
-        <w:rPr>
-          <w:rFonts w:ascii="Tahoma" w:hAnsi="Tahoma" w:cs="Tahoma"/>
-          <w:color w:val="FF0000"/>
+          <w:rFonts w:ascii="Whitney HTF Book" w:hAnsi="Whitney HTF Book" w:cs="Tahoma"/>
+        </w:rPr>
+      </w:pPr>
+      <w:r>
+        <w:rPr>
+          <w:rFonts w:ascii="Whitney HTF Book" w:hAnsi="Whitney HTF Book" w:cs="Tahoma"/>
         </w:rPr>
         <w:t>This section provides a high-level overview of the technical architecture.</w:t>
       </w:r>
       <w:r>
         <w:rPr>
           <w:rStyle w:val="apple-converted-space"/>
-          <w:rFonts w:ascii="Tahoma" w:eastAsia="OpenSymbol" w:hAnsi="Tahoma" w:cs="Tahoma"/>
-          <w:color w:val="FF0000"/>
+          <w:rFonts w:ascii="Whitney HTF Book" w:eastAsia="OpenSymbol" w:hAnsi="Whitney HTF Book" w:cs="Tahoma"/>
         </w:rPr>
         <w:t> </w:t>
       </w:r>
-      <w:hyperlink r:id="rId7" w:anchor="CACDAHFC" w:history="1">
+      <w:hyperlink r:id="rId8" w:anchor="CACDAHFC" w:history="1">
         <w:r>
           <w:rPr>
             <w:rStyle w:val="Hyperlink"/>
-            <w:rFonts w:ascii="Tahoma" w:hAnsi="Tahoma" w:cs="Tahoma"/>
-            <w:color w:val="FF0000"/>
+            <w:rFonts w:ascii="Whitney HTF Book" w:hAnsi="Whitney HTF Book" w:cs="Tahoma"/>
+            <w:color w:val="auto"/>
           </w:rPr>
           <w:t>Figure 2-1</w:t>
         </w:r>
@@ -5168,311 +5174,50 @@
       <w:r>
         <w:rPr>
           <w:rStyle w:val="apple-converted-space"/>
-          <w:rFonts w:ascii="Tahoma" w:eastAsia="OpenSymbol" w:hAnsi="Tahoma" w:cs="Tahoma"/>
-          <w:color w:val="FF0000"/>
+          <w:rFonts w:ascii="Whitney HTF Book" w:eastAsia="OpenSymbol" w:hAnsi="Whitney HTF Book" w:cs="Tahoma"/>
         </w:rPr>
         <w:t> </w:t>
       </w:r>
       <w:r>
         <w:rPr>
-          <w:rFonts w:ascii="Tahoma" w:hAnsi="Tahoma" w:cs="Tahoma"/>
-          <w:color w:val="FF0000"/>
+          <w:rFonts w:ascii="Whitney HTF Book" w:hAnsi="Whitney HTF Book" w:cs="Tahoma"/>
         </w:rPr>
         <w:t>illustrates the major pieces of the typical three-tiered implementation. Descriptions follow the diagram.</w:t>
       </w:r>
-    </w:p>
-    <w:p>
-      <w:pPr>
-        <w:pStyle w:val="titleinfigure"/>
-        <w:rPr>
-          <w:rFonts w:ascii="Tahoma" w:hAnsi="Tahoma" w:cs="Tahoma"/>
-          <w:b/>
-          <w:bCs/>
-          <w:i/>
-          <w:iCs/>
-          <w:color w:val="FF0000"/>
-        </w:rPr>
-      </w:pPr>
-      <w:bookmarkStart w:id="10" w:name="CACDAHFC"/>
-      <w:bookmarkEnd w:id="10"/>
-      <w:r>
-        <w:rPr>
-          <w:rFonts w:ascii="Tahoma" w:hAnsi="Tahoma" w:cs="Tahoma"/>
-          <w:b/>
-          <w:bCs/>
-          <w:i/>
-          <w:iCs/>
-          <w:color w:val="FF0000"/>
-        </w:rPr>
-        <w:t>Figure 2-1 Three-Tiered Implementation</w:t>
-      </w:r>
-    </w:p>
-    <w:p>
-      <w:pPr>
-        <w:rPr>
-          <w:rFonts w:ascii="Tahoma" w:hAnsi="Tahoma" w:cs="Tahoma"/>
-          <w:color w:val="FF0000"/>
-        </w:rPr>
-      </w:pPr>
-      <w:r>
-        <w:rPr>
-          <w:noProof/>
-        </w:rPr>
-        <mc:AlternateContent>
-          <mc:Choice Requires="wps">
-            <w:drawing>
-              <wp:anchor distT="0" distB="0" distL="114300" distR="114300" simplePos="0" relativeHeight="251659264" behindDoc="0" locked="0" layoutInCell="1" allowOverlap="1" wp14:anchorId="3A156081" wp14:editId="6357BB02">
-                <wp:simplePos x="0" y="0"/>
-                <wp:positionH relativeFrom="column">
-                  <wp:posOffset>-507334</wp:posOffset>
-                </wp:positionH>
-                <wp:positionV relativeFrom="paragraph">
-                  <wp:posOffset>2987737</wp:posOffset>
-                </wp:positionV>
-                <wp:extent cx="7132974" cy="1248020"/>
-                <wp:effectExtent l="0" t="1993900" r="0" b="1990725"/>
-                <wp:wrapNone/>
-                <wp:docPr id="1" name="Text Box 1"/>
-                <wp:cNvGraphicFramePr/>
-                <a:graphic xmlns:a="http://schemas.openxmlformats.org/drawingml/2006/main">
-                  <a:graphicData uri="http://schemas.microsoft.com/office/word/2010/wordprocessingShape">
-                    <wps:wsp>
-                      <wps:cNvSpPr txBox="1"/>
-                      <wps:spPr>
-                        <a:xfrm rot="19364748">
-                          <a:off x="0" y="0"/>
-                          <a:ext cx="7132974" cy="1248020"/>
-                        </a:xfrm>
-                        <a:prstGeom prst="rect">
-                          <a:avLst/>
-                        </a:prstGeom>
-                        <a:noFill/>
-                        <a:ln>
-                          <a:noFill/>
-                        </a:ln>
-                      </wps:spPr>
-                      <wps:style>
-                        <a:lnRef idx="2">
-                          <a:schemeClr val="accent2"/>
-                        </a:lnRef>
-                        <a:fillRef idx="1">
-                          <a:schemeClr val="lt1"/>
-                        </a:fillRef>
-                        <a:effectRef idx="0">
-                          <a:schemeClr val="accent2"/>
-                        </a:effectRef>
-                        <a:fontRef idx="minor">
-                          <a:schemeClr val="dk1"/>
-                        </a:fontRef>
-                      </wps:style>
-                      <wps:txbx>
-                        <w:txbxContent>
-                          <w:p>
-                            <w:pPr>
-                              <w:pStyle w:val="NormalWeb"/>
-                              <w:numPr>
-                                <w:ilvl w:val="0"/>
-                                <w:numId w:val="9"/>
-                              </w:numPr>
-                              <w:jc w:val="center"/>
-                              <w:rPr>
-                                <w:rFonts w:ascii="Whitney HTF Semi" w:hAnsi="Whitney HTF Semi" w:cs="Tahoma"/>
-                                <w:b/>
-                                <w:bCs/>
-                                <w:color w:val="70AD47"/>
-                                <w:spacing w:val="10"/>
-                                <w:sz w:val="144"/>
-                                <w:szCs w:val="144"/>
-                                <w14:glow w14:rad="38100">
-                                  <w14:schemeClr w14:val="accent1">
-                                    <w14:alpha w14:val="60000"/>
-                                  </w14:schemeClr>
-                                </w14:glow>
-                                <w14:textOutline w14:w="25400" w14:cap="flat" w14:cmpd="sng" w14:algn="ctr">
-                                  <w14:solidFill>
-                                    <w14:srgbClr w14:val="FF0000"/>
-                                  </w14:solidFill>
-                                  <w14:prstDash w14:val="solid"/>
-                                  <w14:round/>
-                                </w14:textOutline>
-                                <w14:textFill>
-                                  <w14:solidFill>
-                                    <w14:srgbClr w14:val="70AD47">
-                                      <w14:tint w14:val="1000"/>
-                                    </w14:srgbClr>
-                                  </w14:solidFill>
-                                </w14:textFill>
-                              </w:rPr>
-                            </w:pPr>
-                            <w:r>
-                              <w:rPr>
-                                <w:rFonts w:ascii="Whitney HTF Semi" w:hAnsi="Whitney HTF Semi" w:cs="Tahoma"/>
-                                <w:b/>
-                                <w:bCs/>
-                                <w:color w:val="70AD47"/>
-                                <w:spacing w:val="10"/>
-                                <w:sz w:val="144"/>
-                                <w:szCs w:val="144"/>
-                                <w14:glow w14:rad="38100">
-                                  <w14:schemeClr w14:val="accent1">
-                                    <w14:alpha w14:val="60000"/>
-                                  </w14:schemeClr>
-                                </w14:glow>
-                                <w14:textOutline w14:w="25400" w14:cap="flat" w14:cmpd="sng" w14:algn="ctr">
-                                  <w14:solidFill>
-                                    <w14:srgbClr w14:val="FF0000"/>
-                                  </w14:solidFill>
-                                  <w14:prstDash w14:val="solid"/>
-                                  <w14:round/>
-                                </w14:textOutline>
-                                <w14:textFill>
-                                  <w14:solidFill>
-                                    <w14:srgbClr w14:val="70AD47">
-                                      <w14:tint w14:val="1000"/>
-                                    </w14:srgbClr>
-                                  </w14:solidFill>
-                                </w14:textFill>
-                              </w:rPr>
-                              <w:t>Update Picture</w:t>
-                            </w:r>
-                          </w:p>
-                        </w:txbxContent>
-                      </wps:txbx>
-                      <wps:bodyPr rot="0" spcFirstLastPara="0" vertOverflow="overflow" horzOverflow="overflow" vert="horz" wrap="square" lIns="36000" tIns="36000" rIns="36000" bIns="36000" numCol="1" spcCol="0" rtlCol="0" fromWordArt="0" anchor="t" anchorCtr="0" forceAA="0" compatLnSpc="1">
-                        <a:prstTxWarp prst="textNoShape">
-                          <a:avLst/>
-                        </a:prstTxWarp>
-                        <a:noAutofit/>
-                      </wps:bodyPr>
-                    </wps:wsp>
-                  </a:graphicData>
-                </a:graphic>
-                <wp14:sizeRelH relativeFrom="margin">
-                  <wp14:pctWidth>0</wp14:pctWidth>
-                </wp14:sizeRelH>
-                <wp14:sizeRelV relativeFrom="margin">
-                  <wp14:pctHeight>0</wp14:pctHeight>
-                </wp14:sizeRelV>
-              </wp:anchor>
-            </w:drawing>
-          </mc:Choice>
-          <mc:Fallback>
-            <w:pict>
-              <v:shapetype w14:anchorId="3A156081" id="_x0000_t202" coordsize="21600,21600" o:spt="202" path="m,l,21600r21600,l21600,xe">
-                <v:stroke joinstyle="miter"/>
-                <v:path gradientshapeok="t" o:connecttype="rect"/>
-              </v:shapetype>
-              <v:shape id="Text Box 1" o:spid="_x0000_s1026" type="#_x0000_t202" style="position:absolute;margin-left:-39.95pt;margin-top:235.25pt;width:561.65pt;height:98.25pt;rotation:-2441491fd;z-index:251659264;visibility:visible;mso-wrap-style:square;mso-width-percent:0;mso-height-percent:0;mso-wrap-distance-left:9pt;mso-wrap-distance-top:0;mso-wrap-distance-right:9pt;mso-wrap-distance-bottom:0;mso-position-horizontal:absolute;mso-position-horizontal-relative:text;mso-position-vertical:absolute;mso-position-vertical-relative:text;mso-width-percent:0;mso-height-percent:0;mso-width-relative:margin;mso-height-relative:margin;v-text-anchor:top" o:gfxdata="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" filled="f" stroked="f" strokeweight="2pt">
-                <v:textbox inset="1mm,1mm,1mm,1mm">
-                  <w:txbxContent>
-                    <w:p>
-                      <w:pPr>
-                        <w:pStyle w:val="NormalWeb"/>
-                        <w:numPr>
-                          <w:ilvl w:val="0"/>
-                          <w:numId w:val="9"/>
-                        </w:numPr>
-                        <w:jc w:val="center"/>
-                        <w:rPr>
-                          <w:rFonts w:ascii="Whitney HTF Semi" w:hAnsi="Whitney HTF Semi" w:cs="Tahoma"/>
-                          <w:b/>
-                          <w:bCs/>
-                          <w:color w:val="70AD47"/>
-                          <w:spacing w:val="10"/>
-                          <w:sz w:val="144"/>
-                          <w:szCs w:val="144"/>
-                          <w14:glow w14:rad="38100">
-                            <w14:schemeClr w14:val="accent1">
-                              <w14:alpha w14:val="60000"/>
-                            </w14:schemeClr>
-                          </w14:glow>
-                          <w14:textOutline w14:w="25400" w14:cap="flat" w14:cmpd="sng" w14:algn="ctr">
-                            <w14:solidFill>
-                              <w14:srgbClr w14:val="FF0000"/>
-                            </w14:solidFill>
-                            <w14:prstDash w14:val="solid"/>
-                            <w14:round/>
-                          </w14:textOutline>
-                          <w14:textFill>
-                            <w14:solidFill>
-                              <w14:srgbClr w14:val="70AD47">
-                                <w14:tint w14:val="1000"/>
-                              </w14:srgbClr>
-                            </w14:solidFill>
-                          </w14:textFill>
-                        </w:rPr>
-                      </w:pPr>
-                      <w:r>
-                        <w:rPr>
-                          <w:rFonts w:ascii="Whitney HTF Semi" w:hAnsi="Whitney HTF Semi" w:cs="Tahoma"/>
-                          <w:b/>
-                          <w:bCs/>
-                          <w:color w:val="70AD47"/>
-                          <w:spacing w:val="10"/>
-                          <w:sz w:val="144"/>
-                          <w:szCs w:val="144"/>
-                          <w14:glow w14:rad="38100">
-                            <w14:schemeClr w14:val="accent1">
-                              <w14:alpha w14:val="60000"/>
-                            </w14:schemeClr>
-                          </w14:glow>
-                          <w14:textOutline w14:w="25400" w14:cap="flat" w14:cmpd="sng" w14:algn="ctr">
-                            <w14:solidFill>
-                              <w14:srgbClr w14:val="FF0000"/>
-                            </w14:solidFill>
-                            <w14:prstDash w14:val="solid"/>
-                            <w14:round/>
-                          </w14:textOutline>
-                          <w14:textFill>
-                            <w14:solidFill>
-                              <w14:srgbClr w14:val="70AD47">
-                                <w14:tint w14:val="1000"/>
-                              </w14:srgbClr>
-                            </w14:solidFill>
-                          </w14:textFill>
-                        </w:rPr>
-                        <w:t>Update Picture</w:t>
-                      </w:r>
-                    </w:p>
-                  </w:txbxContent>
-                </v:textbox>
-              </v:shape>
-            </w:pict>
-          </mc:Fallback>
-        </mc:AlternateContent>
-      </w:r>
-      <w:r>
-        <w:rPr>
-          <w:rFonts w:ascii="Tahoma" w:hAnsi="Tahoma" w:cs="Tahoma"/>
-          <w:color w:val="FF0000"/>
+      <w:r>
+        <w:rPr>
+          <w:rFonts w:ascii="Whitney HTF Book" w:hAnsi="Whitney HTF Book" w:cs="Tahoma"/>
+        </w:rPr>
+        <w:t xml:space="preserve"> </w:t>
+      </w:r>
+      <w:r>
+        <w:rPr>
+          <w:rFonts w:ascii="Whitney HTF Book" w:hAnsi="Whitney HTF Book" w:cs="Tahoma"/>
         </w:rPr>
         <w:fldChar w:fldCharType="begin"/>
       </w:r>
       <w:r>
         <w:rPr>
-          <w:rFonts w:ascii="Tahoma" w:hAnsi="Tahoma" w:cs="Tahoma"/>
-          <w:color w:val="FF0000"/>
+          <w:rFonts w:ascii="Whitney HTF Book" w:hAnsi="Whitney HTF Book" w:cs="Tahoma"/>
         </w:rPr>
         <w:instrText xml:space="preserve"> INCLUDEPICTURE "/var/folders/4l/6n8s06vm8xj3hg001s6p0qsr0000gn/T/com.microsoft.Word/WebArchiveCopyPasteTempFiles/techarchtiers.png" \* MERGEFORMATINET </w:instrText>
       </w:r>
       <w:r>
         <w:rPr>
-          <w:rFonts w:ascii="Tahoma" w:hAnsi="Tahoma" w:cs="Tahoma"/>
-          <w:color w:val="FF0000"/>
+          <w:rFonts w:ascii="Whitney HTF Book" w:hAnsi="Whitney HTF Book" w:cs="Tahoma"/>
         </w:rPr>
         <w:fldChar w:fldCharType="separate"/>
       </w:r>
       <w:r>
         <w:rPr>
-          <w:rFonts w:ascii="Tahoma" w:hAnsi="Tahoma" w:cs="Tahoma"/>
-          <w:noProof/>
-          <w:color w:val="FF0000"/>
+          <w:rFonts w:ascii="Whitney HTF Book" w:hAnsi="Whitney HTF Book" w:cs="Tahoma"/>
+          <w:noProof/>
         </w:rPr>
         <w:drawing>
-          <wp:inline distT="0" distB="0" distL="0" distR="0" wp14:anchorId="044BA76B" wp14:editId="0F3B3DCE">
-            <wp:extent cx="6122035" cy="5854700"/>
+          <wp:inline distT="0" distB="0" distL="0" distR="0" wp14:anchorId="2B9311CB" wp14:editId="441E7462">
+            <wp:extent cx="6122035" cy="5755350"/>
             <wp:effectExtent l="0" t="0" r="0" b="0"/>
-            <wp:docPr id="3" name="Picture 3" descr="Surrounding text describes Figure 2-1 ."/>
+            <wp:docPr id="3" name="Picture 3"/>
             <wp:cNvGraphicFramePr>
               <a:graphicFrameLocks xmlns:a="http://schemas.openxmlformats.org/drawingml/2006/main"/>
             </wp:cNvGraphicFramePr>
@@ -5480,20 +5225,19 @@
               <a:graphicData uri="http://schemas.openxmlformats.org/drawingml/2006/picture">
                 <pic:pic xmlns:pic="http://schemas.openxmlformats.org/drawingml/2006/picture">
                   <pic:nvPicPr>
-                    <pic:cNvPr id="0" name="Picture 3" descr="Surrounding text describes Figure 2-1 ."/>
+                    <pic:cNvPr id="3" name="Picture 3"/>
                     <pic:cNvPicPr>
                       <a:picLocks/>
                     </pic:cNvPicPr>
                   </pic:nvPicPr>
                   <pic:blipFill>
-                    <a:blip r:embed="rId8">
+                    <a:blip r:embed="rId9" cstate="print">
                       <a:extLst>
                         <a:ext uri="{28A0092B-C50C-407E-A947-70E740481C1C}">
                           <a14:useLocalDpi xmlns:a14="http://schemas.microsoft.com/office/drawing/2010/main" val="0"/>
                         </a:ext>
                       </a:extLst>
                     </a:blip>
-                    <a:srcRect/>
                     <a:stretch>
                       <a:fillRect/>
                     </a:stretch>
@@ -5501,7 +5245,7 @@
                   <pic:spPr bwMode="auto">
                     <a:xfrm>
                       <a:off x="0" y="0"/>
-                      <a:ext cx="6122035" cy="5854700"/>
+                      <a:ext cx="6122035" cy="5755350"/>
                     </a:xfrm>
                     <a:prstGeom prst="rect">
                       <a:avLst/>
@@ -5519,14 +5263,77 @@
       </w:r>
       <w:r>
         <w:rPr>
-          <w:rFonts w:ascii="Tahoma" w:hAnsi="Tahoma" w:cs="Tahoma"/>
-          <w:color w:val="FF0000"/>
+          <w:rFonts w:ascii="Whitney HTF Book" w:hAnsi="Whitney HTF Book" w:cs="Tahoma"/>
         </w:rPr>
         <w:fldChar w:fldCharType="end"/>
       </w:r>
     </w:p>
     <w:p>
       <w:pPr>
+        <w:pStyle w:val="titleinfigure"/>
+        <w:rPr>
+          <w:rFonts w:ascii="Whitney HTF Book" w:hAnsi="Whitney HTF Book" w:cs="Tahoma"/>
+          <w:b/>
+          <w:bCs/>
+          <w:i/>
+          <w:iCs/>
+        </w:rPr>
+      </w:pPr>
+      <w:bookmarkStart w:id="10" w:name="CACDAHFC"/>
+      <w:bookmarkEnd w:id="10"/>
+      <w:r>
+        <w:rPr>
+          <w:rFonts w:ascii="Whitney HTF Book" w:hAnsi="Whitney HTF Book" w:cs="Tahoma"/>
+          <w:b/>
+          <w:bCs/>
+          <w:i/>
+          <w:iCs/>
+        </w:rPr>
+        <w:t>Figure 2-</w:t>
+      </w:r>
+      <w:r>
+        <w:rPr>
+          <w:rFonts w:ascii="Whitney HTF Book" w:hAnsi="Whitney HTF Book" w:cs="Tahoma"/>
+          <w:b/>
+          <w:bCs/>
+          <w:i/>
+          <w:iCs/>
+        </w:rPr>
+        <w:t>2</w:t>
+      </w:r>
+      <w:r>
+        <w:rPr>
+          <w:rFonts w:ascii="Whitney HTF Book" w:hAnsi="Whitney HTF Book" w:cs="Tahoma"/>
+          <w:b/>
+          <w:bCs/>
+          <w:i/>
+          <w:iCs/>
+        </w:rPr>
+        <w:t xml:space="preserve"> </w:t>
+      </w:r>
+      <w:r>
+        <w:rPr>
+          <w:rFonts w:ascii="Whitney HTF Book" w:hAnsi="Whitney HTF Book" w:cs="Tahoma"/>
+          <w:b/>
+          <w:bCs/>
+          <w:i/>
+          <w:iCs/>
+        </w:rPr>
+        <w:t xml:space="preserve">Architectural </w:t>
+      </w:r>
+      <w:r>
+        <w:rPr>
+          <w:rFonts w:ascii="Whitney HTF Book" w:hAnsi="Whitney HTF Book" w:cs="Tahoma"/>
+          <w:b/>
+          <w:bCs/>
+          <w:i/>
+          <w:iCs/>
+        </w:rPr>
+        <w:t>Implementation</w:t>
+      </w:r>
+    </w:p>
+    <w:p>
+      <w:pPr>
         <w:pStyle w:val="BodyText"/>
         <w:rPr>
           <w:rFonts w:ascii="Whitney HTF Book" w:hAnsi="Whitney HTF Book"/>
@@ -5541,7 +5348,7 @@
           <w:lang w:val="en-US"/>
         </w:rPr>
       </w:pPr>
-      <w:bookmarkStart w:id="11" w:name="_Toc51714598"/>
+      <w:bookmarkStart w:id="11" w:name="_Toc51884237"/>
       <w:r>
         <w:rPr>
           <w:lang w:val="en-US"/>
@@ -5571,7 +5378,7 @@
           <w:lang w:val="en-US"/>
         </w:rPr>
       </w:pPr>
-      <w:bookmarkStart w:id="12" w:name="_Toc51714599"/>
+      <w:bookmarkStart w:id="12" w:name="_Toc51884238"/>
       <w:r>
         <w:rPr>
           <w:szCs w:val="28"/>
@@ -5596,7 +5403,7 @@
           <w:lang w:val="en-US"/>
         </w:rPr>
       </w:pPr>
-      <w:bookmarkStart w:id="13" w:name="_Toc51714600"/>
+      <w:bookmarkStart w:id="13" w:name="_Toc51884239"/>
       <w:r>
         <w:rPr>
           <w:rFonts w:ascii="Whitney HTF Book" w:hAnsi="Whitney HTF Book"/>
@@ -5614,7 +5421,7 @@
           <w:lang w:val="en-US"/>
         </w:rPr>
       </w:pPr>
-      <w:bookmarkStart w:id="14" w:name="_Toc51714601"/>
+      <w:bookmarkStart w:id="14" w:name="_Toc51884240"/>
       <w:r>
         <w:rPr>
           <w:rFonts w:ascii="Whitney HTF Book" w:hAnsi="Whitney HTF Book"/>
@@ -5669,7 +5476,7 @@
           <w:lang w:val="en-US"/>
         </w:rPr>
       </w:pPr>
-      <w:bookmarkStart w:id="15" w:name="_Toc51714602"/>
+      <w:bookmarkStart w:id="15" w:name="_Toc51884241"/>
       <w:r>
         <w:rPr>
           <w:rFonts w:ascii="Whitney HTF Book" w:hAnsi="Whitney HTF Book"/>
@@ -5687,7 +5494,7 @@
           <w:lang w:val="en-US"/>
         </w:rPr>
       </w:pPr>
-      <w:bookmarkStart w:id="16" w:name="_Toc51714603"/>
+      <w:bookmarkStart w:id="16" w:name="_Toc51884242"/>
       <w:r>
         <w:rPr>
           <w:rFonts w:ascii="Whitney HTF Book" w:hAnsi="Whitney HTF Book"/>
@@ -5719,27 +5526,13 @@
           <w:lang w:val="en-US"/>
         </w:rPr>
       </w:pPr>
-      <w:bookmarkStart w:id="17" w:name="_Toc51714604"/>
-      <w:r>
-        <w:rPr>
-          <w:rFonts w:ascii="Whitney HTF Book" w:hAnsi="Whitney HTF Book"/>
-          <w:lang w:val="en-US"/>
-        </w:rPr>
-        <w:t>OAuth 2.0</w:t>
-      </w:r>
-      <w:r>
-        <w:rPr>
-          <w:rFonts w:ascii="Whitney HTF Book" w:hAnsi="Whitney HTF Book"/>
-          <w:lang w:val="en-US"/>
-        </w:rPr>
-        <w:t xml:space="preserve"> – </w:t>
-      </w:r>
-      <w:r>
-        <w:rPr>
-          <w:rFonts w:ascii="Whitney HTF Book" w:hAnsi="Whitney HTF Book"/>
-          <w:lang w:val="en-US"/>
-        </w:rPr>
-        <w:t>Authorization Framework</w:t>
+      <w:bookmarkStart w:id="17" w:name="_Toc51884243"/>
+      <w:r>
+        <w:rPr>
+          <w:rFonts w:ascii="Whitney HTF Book" w:hAnsi="Whitney HTF Book"/>
+          <w:lang w:val="en-US"/>
+        </w:rPr>
+        <w:t>OAuth 2.0 – Authorization Framework</w:t>
       </w:r>
       <w:bookmarkEnd w:id="17"/>
     </w:p>
@@ -5751,7 +5544,7 @@
           <w:lang w:val="en-US"/>
         </w:rPr>
       </w:pPr>
-      <w:bookmarkStart w:id="18" w:name="_Toc51714605"/>
+      <w:bookmarkStart w:id="18" w:name="_Toc51884244"/>
       <w:r>
         <w:rPr>
           <w:rFonts w:ascii="Whitney HTF Book" w:hAnsi="Whitney HTF Book"/>
@@ -5776,27 +5569,13 @@
           <w:lang w:val="en-US"/>
         </w:rPr>
       </w:pPr>
-      <w:bookmarkStart w:id="19" w:name="_Toc51714606"/>
-      <w:r>
-        <w:rPr>
-          <w:rFonts w:ascii="Whitney HTF Book" w:hAnsi="Whitney HTF Book"/>
-          <w:lang w:val="en-US"/>
-        </w:rPr>
-        <w:t>MySQL 8</w:t>
-      </w:r>
-      <w:r>
-        <w:rPr>
-          <w:rFonts w:ascii="Whitney HTF Book" w:hAnsi="Whitney HTF Book"/>
-          <w:lang w:val="en-US"/>
-        </w:rPr>
-        <w:t xml:space="preserve"> – </w:t>
-      </w:r>
-      <w:r>
-        <w:rPr>
-          <w:rFonts w:ascii="Whitney HTF Book" w:hAnsi="Whitney HTF Book"/>
-          <w:lang w:val="en-US"/>
-        </w:rPr>
-        <w:t>Database Server</w:t>
+      <w:bookmarkStart w:id="19" w:name="_Toc51884245"/>
+      <w:r>
+        <w:rPr>
+          <w:rFonts w:ascii="Whitney HTF Book" w:hAnsi="Whitney HTF Book"/>
+          <w:lang w:val="en-US"/>
+        </w:rPr>
+        <w:t>MySQL 8 – Database Server</w:t>
       </w:r>
       <w:bookmarkEnd w:id="19"/>
     </w:p>
@@ -5808,7 +5587,7 @@
           <w:lang w:val="en-US"/>
         </w:rPr>
       </w:pPr>
-      <w:bookmarkStart w:id="20" w:name="_Toc51714607"/>
+      <w:bookmarkStart w:id="20" w:name="_Toc51884246"/>
       <w:r>
         <w:rPr>
           <w:rFonts w:ascii="Whitney HTF Book" w:hAnsi="Whitney HTF Book"/>
@@ -5816,14 +5595,14 @@
         </w:rPr>
         <w:t>MySQL Workbench</w:t>
       </w:r>
+      <w:r>
+        <w:rPr>
+          <w:rFonts w:ascii="Whitney HTF Book" w:hAnsi="Whitney HTF Book"/>
+          <w:lang w:val="en-US"/>
+        </w:rPr>
+        <w:t xml:space="preserve"> database management UI</w:t>
+      </w:r>
       <w:bookmarkEnd w:id="20"/>
-      <w:r>
-        <w:rPr>
-          <w:rFonts w:ascii="Whitney HTF Book" w:hAnsi="Whitney HTF Book"/>
-          <w:lang w:val="en-US"/>
-        </w:rPr>
-        <w:t xml:space="preserve"> database management UI</w:t>
-      </w:r>
     </w:p>
     <w:p>
       <w:pPr>
@@ -5842,7 +5621,7 @@
           <w:lang w:val="en-US"/>
         </w:rPr>
       </w:pPr>
-      <w:bookmarkStart w:id="21" w:name="_Toc51714608"/>
+      <w:bookmarkStart w:id="21" w:name="_Toc51884247"/>
       <w:r>
         <w:rPr>
           <w:szCs w:val="28"/>
@@ -6034,7 +5813,7 @@
           <w:lang w:val="en-US"/>
         </w:rPr>
       </w:pPr>
-      <w:bookmarkStart w:id="22" w:name="_Toc51714609"/>
+      <w:bookmarkStart w:id="22" w:name="_Toc51884248"/>
       <w:r>
         <w:rPr>
           <w:rFonts w:ascii="Whitney HTF Book" w:hAnsi="Whitney HTF Book"/>
@@ -6096,7 +5875,7 @@
           <w:lang w:val="en-US"/>
         </w:rPr>
       </w:pPr>
-      <w:bookmarkStart w:id="23" w:name="_Toc51714610"/>
+      <w:bookmarkStart w:id="23" w:name="_Toc51884249"/>
       <w:r>
         <w:rPr>
           <w:rFonts w:ascii="Whitney HTF Book" w:hAnsi="Whitney HTF Book"/>
@@ -6130,7 +5909,7 @@
           <w:lang w:val="en-US"/>
         </w:rPr>
       </w:pPr>
-      <w:bookmarkStart w:id="24" w:name="_Toc51714611"/>
+      <w:bookmarkStart w:id="24" w:name="_Toc51884250"/>
       <w:r>
         <w:rPr>
           <w:szCs w:val="28"/>
@@ -6170,7 +5949,7 @@
           <w:lang w:val="en-US"/>
         </w:rPr>
       </w:pPr>
-      <w:bookmarkStart w:id="25" w:name="_Toc51714612"/>
+      <w:bookmarkStart w:id="25" w:name="_Toc51884251"/>
       <w:r>
         <w:rPr>
           <w:lang w:val="en-US"/>
@@ -6224,7 +6003,7 @@
           <w:lang w:val="en-US"/>
         </w:rPr>
       </w:pPr>
-      <w:bookmarkStart w:id="26" w:name="_Toc51714613"/>
+      <w:bookmarkStart w:id="26" w:name="_Toc51884252"/>
       <w:r>
         <w:rPr>
           <w:szCs w:val="28"/>
@@ -6291,56 +6070,7 @@
           <w:rFonts w:ascii="Whitney HTF Book" w:hAnsi="Whitney HTF Book"/>
           <w:lang w:val="en-US"/>
         </w:rPr>
-        <w:t>After d</w:t>
-      </w:r>
-      <w:r>
-        <w:rPr>
-          <w:rFonts w:ascii="Whitney HTF Book" w:hAnsi="Whitney HTF Book"/>
-          <w:lang w:val="en-US"/>
-        </w:rPr>
-        <w:t>ownload</w:t>
-      </w:r>
-      <w:r>
-        <w:rPr>
-          <w:rFonts w:ascii="Whitney HTF Book" w:hAnsi="Whitney HTF Book"/>
-          <w:lang w:val="en-US"/>
-        </w:rPr>
-        <w:t>ing</w:t>
-      </w:r>
-      <w:r>
-        <w:rPr>
-          <w:rFonts w:ascii="Whitney HTF Book" w:hAnsi="Whitney HTF Book"/>
-          <w:lang w:val="en-US"/>
-        </w:rPr>
-        <w:t xml:space="preserve"> </w:t>
-      </w:r>
-      <w:r>
-        <w:rPr>
-          <w:rFonts w:ascii="Whitney HTF Book" w:hAnsi="Whitney HTF Book"/>
-          <w:lang w:val="en-US"/>
-        </w:rPr>
-        <w:t xml:space="preserve">the </w:t>
-      </w:r>
-      <w:r>
-        <w:rPr>
-          <w:rFonts w:ascii="Whitney HTF Book" w:hAnsi="Whitney HTF Book"/>
-          <w:lang w:val="en-US"/>
-        </w:rPr>
-        <w:t xml:space="preserve">MySQL Installer for the first time, a setup wizard guides you through the initial installation of MySQL products. </w:t>
-      </w:r>
-      <w:r>
-        <w:rPr>
-          <w:rFonts w:ascii="Whitney HTF Book" w:hAnsi="Whitney HTF Book"/>
-          <w:lang w:val="en-US"/>
-        </w:rPr>
-        <w:t>T</w:t>
-      </w:r>
-      <w:r>
-        <w:rPr>
-          <w:rFonts w:ascii="Whitney HTF Book" w:hAnsi="Whitney HTF Book"/>
-          <w:lang w:val="en-US"/>
-        </w:rPr>
-        <w:t>he initial setup is a one-time activity in the overall process. MySQL Installer detects existing MySQL products installed on the host during its initial setup and adds them to the list of products to be managed.</w:t>
+        <w:t>After downloading the MySQL Installer for the first time, a setup wizard guides you through the initial installation of MySQL products. The initial setup is a one-time activity in the overall process. MySQL Installer detects existing MySQL products installed on the host during its initial setup and adds them to the list of products to be managed.</w:t>
       </w:r>
     </w:p>
     <w:p>
@@ -6474,35 +6204,7 @@
           <w:rFonts w:ascii="Whitney HTF Book" w:hAnsi="Whitney HTF Book"/>
           <w:lang w:val="en-US"/>
         </w:rPr>
-        <w:t>: Install</w:t>
-      </w:r>
-      <w:r>
-        <w:rPr>
-          <w:rFonts w:ascii="Whitney HTF Book" w:hAnsi="Whitney HTF Book"/>
-          <w:lang w:val="en-US"/>
-        </w:rPr>
-        <w:t>s</w:t>
-      </w:r>
-      <w:r>
-        <w:rPr>
-          <w:rFonts w:ascii="Whitney HTF Book" w:hAnsi="Whitney HTF Book"/>
-          <w:lang w:val="en-US"/>
-        </w:rPr>
-        <w:t xml:space="preserve"> </w:t>
-      </w:r>
-      <w:r>
-        <w:rPr>
-          <w:rFonts w:ascii="Whitney HTF Book" w:hAnsi="Whitney HTF Book"/>
-          <w:lang w:val="en-US"/>
-        </w:rPr>
-        <w:t>a full suite of applications, examples, and documentation suitable for</w:t>
-      </w:r>
-      <w:r>
-        <w:rPr>
-          <w:rFonts w:ascii="Whitney HTF Book" w:hAnsi="Whitney HTF Book"/>
-          <w:lang w:val="en-US"/>
-        </w:rPr>
-        <w:t xml:space="preserve"> application development with MySQL:</w:t>
+        <w:t>: Installs a full suite of applications, examples, and documentation suitable for application development with MySQL:</w:t>
       </w:r>
     </w:p>
     <w:p>
@@ -6680,7 +6382,7 @@
         </w:rPr>
         <w:t>: The custom setup type enables you to filter and select individual MySQL products from the </w:t>
       </w:r>
-      <w:hyperlink r:id="rId9" w:anchor="windows-product-catalog" w:tooltip="Product Catalog" w:history="1">
+      <w:hyperlink r:id="rId10" w:anchor="windows-product-catalog" w:tooltip="Product Catalog" w:history="1">
         <w:r>
           <w:rPr>
             <w:rStyle w:val="Hyperlink"/>
@@ -6722,7 +6424,7 @@
           <w:lang w:val="en-US"/>
         </w:rPr>
       </w:pPr>
-      <w:bookmarkStart w:id="27" w:name="_Toc51714614"/>
+      <w:bookmarkStart w:id="27" w:name="_Toc51884253"/>
       <w:r>
         <w:rPr>
           <w:szCs w:val="28"/>
@@ -6840,18 +6542,46 @@
     </w:p>
     <w:p>
       <w:pPr>
+        <w:widowControl/>
+        <w:rPr>
+          <w:rFonts w:ascii="Whitney HTF Book" w:hAnsi="Whitney HTF Book"/>
+          <w:b/>
+          <w:color w:val="4C4C4C"/>
+          <w:sz w:val="28"/>
+          <w:szCs w:val="28"/>
+          <w:highlight w:val="lightGray"/>
+          <w:lang w:val="en-US"/>
+        </w:rPr>
+      </w:pPr>
+      <w:r>
+        <w:rPr>
+          <w:rFonts w:ascii="Whitney HTF Book" w:hAnsi="Whitney HTF Book"/>
+          <w:szCs w:val="28"/>
+          <w:highlight w:val="lightGray"/>
+          <w:lang w:val="en-US"/>
+        </w:rPr>
+        <w:br w:type="page"/>
+      </w:r>
+    </w:p>
+    <w:p>
+      <w:pPr>
         <w:pStyle w:val="Heading2"/>
+        <w:numPr>
+          <w:ilvl w:val="0"/>
+          <w:numId w:val="0"/>
+        </w:numPr>
         <w:rPr>
           <w:szCs w:val="28"/>
           <w:lang w:val="en-US"/>
         </w:rPr>
       </w:pPr>
-      <w:bookmarkStart w:id="28" w:name="_Toc51714615"/>
+      <w:bookmarkStart w:id="28" w:name="_Toc51884254"/>
       <w:r>
         <w:rPr>
           <w:szCs w:val="28"/>
           <w:lang w:val="en-US"/>
         </w:rPr>
+        <w:lastRenderedPageBreak/>
         <w:t>OAuth Framework</w:t>
       </w:r>
       <w:bookmarkEnd w:id="28"/>
@@ -6876,7 +6606,187 @@
           <w:rFonts w:ascii="Whitney HTF Book" w:hAnsi="Whitney HTF Book"/>
           <w:lang w:val="en-US"/>
         </w:rPr>
-        <w:t>Install framework for particular use case.</w:t>
+        <w:t xml:space="preserve">OAuth is an open source authentication service which depends on passing of access tokens between a requesting client and the service requested. An </w:t>
+      </w:r>
+      <w:r>
+        <w:rPr>
+          <w:rFonts w:ascii="Whitney HTF Book" w:hAnsi="Whitney HTF Book"/>
+          <w:lang w:val="en-US"/>
+        </w:rPr>
+        <w:t>in-house</w:t>
+      </w:r>
+      <w:r>
+        <w:rPr>
+          <w:rFonts w:ascii="Whitney HTF Book" w:hAnsi="Whitney HTF Book"/>
+          <w:lang w:val="en-US"/>
+        </w:rPr>
+        <w:t xml:space="preserve"> or </w:t>
+      </w:r>
+      <w:r>
+        <w:rPr>
+          <w:rFonts w:ascii="Whitney HTF Book" w:hAnsi="Whitney HTF Book"/>
+          <w:lang w:val="en-US"/>
+        </w:rPr>
+        <w:t xml:space="preserve">outside </w:t>
+      </w:r>
+      <w:r>
+        <w:rPr>
+          <w:rFonts w:ascii="Whitney HTF Book" w:hAnsi="Whitney HTF Book"/>
+          <w:lang w:val="en-US"/>
+        </w:rPr>
+        <w:t xml:space="preserve">OAuth server can be used. This is commonly seen when signing into various web services in which a Google user/password is used to authenticate to a </w:t>
+      </w:r>
+      <w:r>
+        <w:rPr>
+          <w:rFonts w:ascii="Whitney HTF Book" w:hAnsi="Whitney HTF Book"/>
+          <w:lang w:val="en-US"/>
+        </w:rPr>
+        <w:t>third-party</w:t>
+      </w:r>
+      <w:r>
+        <w:rPr>
+          <w:rFonts w:ascii="Whitney HTF Book" w:hAnsi="Whitney HTF Book"/>
+          <w:lang w:val="en-US"/>
+        </w:rPr>
+        <w:t xml:space="preserve"> service. OAuth includes a framework, available in various languages for different platforms, to include in the mobile app source code (both Android and iOS are supported). This framework allows the user to seamlessly login to services using an OAuth server.</w:t>
+      </w:r>
+      <w:r>
+        <w:rPr>
+          <w:rFonts w:ascii="Whitney HTF Book" w:hAnsi="Whitney HTF Book"/>
+          <w:lang w:val="en-US"/>
+        </w:rPr>
+        <w:t xml:space="preserve"> </w:t>
+      </w:r>
+    </w:p>
+    <w:p>
+      <w:pPr>
+        <w:pStyle w:val="BodyText"/>
+        <w:rPr>
+          <w:rFonts w:ascii="Whitney HTF Book" w:hAnsi="Whitney HTF Book"/>
+          <w:lang w:val="en-US"/>
+        </w:rPr>
+      </w:pPr>
+      <w:r>
+        <w:rPr>
+          <w:rFonts w:ascii="Whitney HTF Book" w:hAnsi="Whitney HTF Book"/>
+          <w:noProof/>
+          <w:lang w:val="en-US"/>
+        </w:rPr>
+        <w:drawing>
+          <wp:anchor distT="0" distB="0" distL="114300" distR="114300" simplePos="0" relativeHeight="251658240" behindDoc="0" locked="0" layoutInCell="1" allowOverlap="1" wp14:anchorId="1680CB2A" wp14:editId="6E4EAF3C">
+            <wp:simplePos x="0" y="0"/>
+            <wp:positionH relativeFrom="column">
+              <wp:posOffset>685165</wp:posOffset>
+            </wp:positionH>
+            <wp:positionV relativeFrom="paragraph">
+              <wp:posOffset>354421</wp:posOffset>
+            </wp:positionV>
+            <wp:extent cx="4762500" cy="2374900"/>
+            <wp:effectExtent l="0" t="0" r="0" b="0"/>
+            <wp:wrapTopAndBottom/>
+            <wp:docPr id="2" name="Picture 2"/>
+            <wp:cNvGraphicFramePr>
+              <a:graphicFrameLocks xmlns:a="http://schemas.openxmlformats.org/drawingml/2006/main" noChangeAspect="1"/>
+            </wp:cNvGraphicFramePr>
+            <a:graphic xmlns:a="http://schemas.openxmlformats.org/drawingml/2006/main">
+              <a:graphicData uri="http://schemas.openxmlformats.org/drawingml/2006/picture">
+                <pic:pic xmlns:pic="http://schemas.openxmlformats.org/drawingml/2006/picture">
+                  <pic:nvPicPr>
+                    <pic:cNvPr id="2" name="Picture 2"/>
+                    <pic:cNvPicPr/>
+                  </pic:nvPicPr>
+                  <pic:blipFill>
+                    <a:blip r:embed="rId11" cstate="print">
+                      <a:extLst>
+                        <a:ext uri="{28A0092B-C50C-407E-A947-70E740481C1C}">
+                          <a14:useLocalDpi xmlns:a14="http://schemas.microsoft.com/office/drawing/2010/main" val="0"/>
+                        </a:ext>
+                      </a:extLst>
+                    </a:blip>
+                    <a:stretch>
+                      <a:fillRect/>
+                    </a:stretch>
+                  </pic:blipFill>
+                  <pic:spPr>
+                    <a:xfrm>
+                      <a:off x="0" y="0"/>
+                      <a:ext cx="4762500" cy="2374900"/>
+                    </a:xfrm>
+                    <a:prstGeom prst="rect">
+                      <a:avLst/>
+                    </a:prstGeom>
+                  </pic:spPr>
+                </pic:pic>
+              </a:graphicData>
+            </a:graphic>
+            <wp14:sizeRelH relativeFrom="page">
+              <wp14:pctWidth>0</wp14:pctWidth>
+            </wp14:sizeRelH>
+            <wp14:sizeRelV relativeFrom="page">
+              <wp14:pctHeight>0</wp14:pctHeight>
+            </wp14:sizeRelV>
+          </wp:anchor>
+        </w:drawing>
+      </w:r>
+      <w:r>
+        <w:rPr>
+          <w:rFonts w:ascii="Whitney HTF Book" w:hAnsi="Whitney HTF Book"/>
+          <w:lang w:val="en-US"/>
+        </w:rPr>
+        <w:t>See Figure 1 for overview</w:t>
+      </w:r>
+    </w:p>
+    <w:p>
+      <w:pPr>
+        <w:pStyle w:val="BodyText"/>
+        <w:rPr>
+          <w:rFonts w:ascii="Whitney HTF Book" w:hAnsi="Whitney HTF Book"/>
+          <w:lang w:val="en-US"/>
+        </w:rPr>
+      </w:pPr>
+    </w:p>
+    <w:p>
+      <w:pPr>
+        <w:pStyle w:val="BodyText"/>
+        <w:rPr>
+          <w:rFonts w:ascii="Whitney HTF Book" w:hAnsi="Whitney HTF Book"/>
+          <w:lang w:val="en-US"/>
+        </w:rPr>
+      </w:pPr>
+      <w:r>
+        <w:rPr>
+          <w:rFonts w:ascii="Whitney HTF Book" w:hAnsi="Whitney HTF Book"/>
+          <w:lang w:val="en-US"/>
+        </w:rPr>
+        <w:t xml:space="preserve">Figure </w:t>
+      </w:r>
+      <w:r>
+        <w:rPr>
+          <w:rFonts w:ascii="Whitney HTF Book" w:hAnsi="Whitney HTF Book"/>
+          <w:lang w:val="en-US"/>
+        </w:rPr>
+        <w:t>1</w:t>
+      </w:r>
+      <w:r>
+        <w:rPr>
+          <w:rFonts w:ascii="Whitney HTF Book" w:hAnsi="Whitney HTF Book"/>
+          <w:lang w:val="en-US"/>
+        </w:rPr>
+        <w:t xml:space="preserve"> -</w:t>
+      </w:r>
+      <w:r>
+        <w:rPr>
+          <w:rFonts w:ascii="Whitney HTF Book" w:hAnsi="Whitney HTF Book"/>
+          <w:lang w:val="en-US"/>
+        </w:rPr>
+        <w:t xml:space="preserve"> </w:t>
+      </w:r>
+      <w:r>
+        <w:rPr>
+          <w:rFonts w:ascii="Whitney HTF Book" w:hAnsi="Whitney HTF Book"/>
+          <w:lang w:val="en-US"/>
+        </w:rPr>
+        <w:t>OAuth 2 Implementation</w:t>
       </w:r>
     </w:p>
     <w:p>
@@ -6886,7 +6796,7 @@
           <w:lang w:val="en-US"/>
         </w:rPr>
       </w:pPr>
-      <w:bookmarkStart w:id="29" w:name="_Toc51714616"/>
+      <w:bookmarkStart w:id="29" w:name="_Toc51884255"/>
       <w:r>
         <w:rPr>
           <w:lang w:val="en-US"/>
@@ -6910,7 +6820,7 @@
           <w:lang w:val="en-US"/>
         </w:rPr>
       </w:pPr>
-      <w:bookmarkStart w:id="30" w:name="_Toc51714617"/>
+      <w:bookmarkStart w:id="30" w:name="_Toc51884256"/>
       <w:r>
         <w:rPr>
           <w:szCs w:val="28"/>
@@ -6998,7 +6908,7 @@
           <w:lang w:val="en-US"/>
         </w:rPr>
       </w:pPr>
-      <w:bookmarkStart w:id="31" w:name="_Toc51714618"/>
+      <w:bookmarkStart w:id="31" w:name="_Toc51884257"/>
       <w:r>
         <w:rPr>
           <w:rFonts w:ascii="Whitney HTF Book" w:hAnsi="Whitney HTF Book"/>
@@ -7316,21 +7226,7 @@
           <w:rFonts w:ascii="Whitney HTF Book" w:hAnsi="Whitney HTF Book"/>
           <w:lang w:val="en-US"/>
         </w:rPr>
-        <w:t xml:space="preserve"> layer</w:t>
-      </w:r>
-      <w:r>
-        <w:rPr>
-          <w:rFonts w:ascii="Whitney HTF Book" w:hAnsi="Whitney HTF Book"/>
-          <w:lang w:val="en-US"/>
-        </w:rPr>
-        <w:t>:</w:t>
-      </w:r>
-      <w:r>
-        <w:rPr>
-          <w:rFonts w:ascii="Whitney HTF Book" w:hAnsi="Whitney HTF Book"/>
-          <w:lang w:val="en-US"/>
-        </w:rPr>
-        <w:t xml:space="preserve"> manage notification events (such as order status, stock status, </w:t>
+        <w:t xml:space="preserve"> layer: manage notification events (such as order status, stock status, </w:t>
       </w:r>
       <w:proofErr w:type="spellStart"/>
       <w:r>
@@ -7346,14 +7242,7 @@
           <w:rFonts w:ascii="Whitney HTF Book" w:hAnsi="Whitney HTF Book"/>
           <w:lang w:val="en-US"/>
         </w:rPr>
-        <w:t>) for both Employees and Customers</w:t>
-      </w:r>
-      <w:r>
-        <w:rPr>
-          <w:rFonts w:ascii="Whitney HTF Book" w:hAnsi="Whitney HTF Book"/>
-          <w:lang w:val="en-US"/>
-        </w:rPr>
-        <w:t>;</w:t>
+        <w:t>) for both Employees and Customers;</w:t>
       </w:r>
     </w:p>
     <w:p>
@@ -7401,7 +7290,7 @@
           <w:lang w:val="en-US"/>
         </w:rPr>
       </w:pPr>
-      <w:bookmarkStart w:id="32" w:name="_Toc51714619"/>
+      <w:bookmarkStart w:id="32" w:name="_Toc51884258"/>
       <w:r>
         <w:rPr>
           <w:rFonts w:ascii="Whitney HTF Book" w:hAnsi="Whitney HTF Book"/>
@@ -7449,7 +7338,7 @@
           <w:lang w:val="en-US"/>
         </w:rPr>
       </w:pPr>
-      <w:bookmarkStart w:id="33" w:name="_Toc51714620"/>
+      <w:bookmarkStart w:id="33" w:name="_Toc51884259"/>
       <w:r>
         <w:rPr>
           <w:rFonts w:ascii="Whitney HTF Book" w:hAnsi="Whitney HTF Book"/>
@@ -8596,7 +8485,7 @@
           <w:lang w:val="en-US"/>
         </w:rPr>
       </w:pPr>
-      <w:bookmarkStart w:id="34" w:name="_Toc51714621"/>
+      <w:bookmarkStart w:id="34" w:name="_Toc51884260"/>
       <w:r>
         <w:rPr>
           <w:szCs w:val="28"/>
@@ -8671,7 +8560,7 @@
           <w:lang w:val="en-US"/>
         </w:rPr>
       </w:pPr>
-      <w:bookmarkStart w:id="35" w:name="_Toc51714622"/>
+      <w:bookmarkStart w:id="35" w:name="_Toc51884261"/>
       <w:r>
         <w:rPr>
           <w:szCs w:val="28"/>
@@ -8718,7 +8607,7 @@
           <w:lang w:val="en-US"/>
         </w:rPr>
       </w:pPr>
-      <w:bookmarkStart w:id="36" w:name="_Toc51714623"/>
+      <w:bookmarkStart w:id="36" w:name="_Toc51884262"/>
       <w:r>
         <w:rPr>
           <w:lang w:val="en-US"/>
@@ -8736,7 +8625,7 @@
           <w:lang w:val="en-US"/>
         </w:rPr>
       </w:pPr>
-      <w:bookmarkStart w:id="37" w:name="_Toc51714624"/>
+      <w:bookmarkStart w:id="37" w:name="_Toc51884263"/>
       <w:r>
         <w:rPr>
           <w:szCs w:val="28"/>
@@ -8771,7 +8660,7 @@
         </w:rPr>
       </w:pPr>
       <w:bookmarkStart w:id="38" w:name="__RefHeading__7193_1280642937"/>
-      <w:bookmarkStart w:id="39" w:name="_Toc51714625"/>
+      <w:bookmarkStart w:id="39" w:name="_Toc51884264"/>
       <w:bookmarkEnd w:id="38"/>
       <w:r>
         <w:rPr>
@@ -8790,7 +8679,7 @@
           <w:lang w:val="en-US"/>
         </w:rPr>
       </w:pPr>
-      <w:bookmarkStart w:id="40" w:name="_Toc51714626"/>
+      <w:bookmarkStart w:id="40" w:name="_Toc51884265"/>
       <w:r>
         <w:rPr>
           <w:rFonts w:ascii="Whitney HTF Book" w:hAnsi="Whitney HTF Book"/>
@@ -8838,7 +8727,7 @@
           <w:lang w:val="en-US"/>
         </w:rPr>
       </w:pPr>
-      <w:bookmarkStart w:id="41" w:name="_Toc51714627"/>
+      <w:bookmarkStart w:id="41" w:name="_Toc51884266"/>
       <w:r>
         <w:rPr>
           <w:rFonts w:ascii="Whitney HTF Book" w:hAnsi="Whitney HTF Book"/>
@@ -8893,7 +8782,7 @@
         </w:rPr>
         <w:t xml:space="preserve"> </w:t>
       </w:r>
-      <w:bookmarkStart w:id="42" w:name="_Toc51714628"/>
+      <w:bookmarkStart w:id="42" w:name="_Toc51884267"/>
       <w:proofErr w:type="spellStart"/>
       <w:r>
         <w:rPr>
@@ -8942,7 +8831,7 @@
           <w:lang w:val="en-US"/>
         </w:rPr>
       </w:pPr>
-      <w:bookmarkStart w:id="43" w:name="_Toc51714629"/>
+      <w:bookmarkStart w:id="43" w:name="_Toc51884268"/>
       <w:r>
         <w:rPr>
           <w:rFonts w:ascii="Whitney HTF Book" w:hAnsi="Whitney HTF Book"/>
@@ -8990,7 +8879,7 @@
           <w:lang w:val="en-US"/>
         </w:rPr>
       </w:pPr>
-      <w:bookmarkStart w:id="44" w:name="_Toc51714630"/>
+      <w:bookmarkStart w:id="44" w:name="_Toc51884269"/>
       <w:r>
         <w:rPr>
           <w:szCs w:val="28"/>
@@ -9031,7 +8920,7 @@
           <w:lang w:val="en-US"/>
         </w:rPr>
       </w:pPr>
-      <w:bookmarkStart w:id="45" w:name="_Toc51714631"/>
+      <w:bookmarkStart w:id="45" w:name="_Toc51884270"/>
       <w:r>
         <w:rPr>
           <w:szCs w:val="28"/>
@@ -9072,7 +8961,7 @@
           <w:lang w:val="en-US"/>
         </w:rPr>
       </w:pPr>
-      <w:bookmarkStart w:id="46" w:name="_Toc51714632"/>
+      <w:bookmarkStart w:id="46" w:name="_Toc51884271"/>
       <w:r>
         <w:rPr>
           <w:szCs w:val="28"/>
@@ -9103,7 +8992,7 @@
           <w:lang w:val="en-US"/>
         </w:rPr>
       </w:pPr>
-      <w:bookmarkStart w:id="47" w:name="_Toc51714634"/>
+      <w:bookmarkStart w:id="47" w:name="_Toc51884272"/>
       <w:r>
         <w:rPr>
           <w:lang w:val="en-US"/>
@@ -9256,8 +9145,8 @@
       </w:pPr>
     </w:p>
     <w:sectPr>
-      <w:headerReference w:type="default" r:id="rId10"/>
-      <w:footerReference w:type="default" r:id="rId11"/>
+      <w:headerReference w:type="default" r:id="rId12"/>
+      <w:footerReference w:type="default" r:id="rId13"/>
       <w:pgSz w:w="11906" w:h="16838"/>
       <w:pgMar w:top="1701" w:right="1134" w:bottom="1706" w:left="1134" w:header="851" w:footer="851" w:gutter="0"/>
       <w:cols w:space="720"/>
@@ -11047,6 +10936,12 @@
   </w:num>
   <w:num w:numId="11">
     <w:abstractNumId w:val="2"/>
+  </w:num>
+  <w:num w:numId="12">
+    <w:abstractNumId w:val="6"/>
+  </w:num>
+  <w:num w:numId="13">
+    <w:abstractNumId w:val="6"/>
   </w:num>
 </w:numbering>
 </file>
@@ -12267,7 +12162,6 @@
     <w:name w:val="Normal (Web)"/>
     <w:basedOn w:val="Normal"/>
     <w:uiPriority w:val="99"/>
-    <w:semiHidden/>
     <w:unhideWhenUsed/>
     <w:rsid w:val="006B5F5F"/>
     <w:pPr>

</xml_diff>

<commit_message>
Minor changes after discussion with Peter today
</commit_message>
<xml_diff>
--- a/02_Technical+Design+File.docx
+++ b/02_Technical+Design+File.docx
@@ -4796,13 +4796,7 @@
         <w:rPr>
           <w:rFonts w:ascii="Whitney HTF Book" w:hAnsi="Whitney HTF Book" w:cs="Tahoma"/>
         </w:rPr>
-        <w:t xml:space="preserve"> See Figure 1</w:t>
-      </w:r>
-      <w:r>
-        <w:rPr>
-          <w:rFonts w:ascii="Whitney HTF Book" w:hAnsi="Whitney HTF Book" w:cs="Tahoma"/>
-        </w:rPr>
-        <w:t xml:space="preserve"> for Backend/Frontend differentiation.</w:t>
+        <w:t xml:space="preserve"> See Figure 1 for Backend/Frontend differentiation.</w:t>
       </w:r>
     </w:p>
     <w:p>
@@ -6758,14 +6752,7 @@
           <w:rFonts w:ascii="Whitney HTF Book" w:hAnsi="Whitney HTF Book"/>
           <w:lang w:val="en-US"/>
         </w:rPr>
-        <w:t xml:space="preserve">Figure </w:t>
-      </w:r>
-      <w:r>
-        <w:rPr>
-          <w:rFonts w:ascii="Whitney HTF Book" w:hAnsi="Whitney HTF Book"/>
-          <w:lang w:val="en-US"/>
-        </w:rPr>
-        <w:t>1</w:t>
+        <w:t>Figure 1</w:t>
       </w:r>
       <w:r>
         <w:rPr>
@@ -6779,14 +6766,7 @@
           <w:rFonts w:ascii="Whitney HTF Book" w:hAnsi="Whitney HTF Book"/>
           <w:lang w:val="en-US"/>
         </w:rPr>
-        <w:t xml:space="preserve"> </w:t>
-      </w:r>
-      <w:r>
-        <w:rPr>
-          <w:rFonts w:ascii="Whitney HTF Book" w:hAnsi="Whitney HTF Book"/>
-          <w:lang w:val="en-US"/>
-        </w:rPr>
-        <w:t>OAuth 2 Implementation</w:t>
+        <w:t xml:space="preserve"> OAuth 2 Implementation</w:t>
       </w:r>
     </w:p>
     <w:p>
@@ -7096,7 +7076,7 @@
       <w:pPr>
         <w:pStyle w:val="BodyText"/>
         <w:numPr>
-          <w:ilvl w:val="0"/>
+          <w:ilvl w:val="1"/>
           <w:numId w:val="6"/>
         </w:numPr>
         <w:spacing w:after="0"/>
@@ -7110,7 +7090,7 @@
           <w:rFonts w:ascii="Whitney HTF Book" w:hAnsi="Whitney HTF Book"/>
           <w:lang w:val="en-US"/>
         </w:rPr>
-        <w:t>a</w:t>
+        <w:t xml:space="preserve">a </w:t>
       </w:r>
       <w:r>
         <w:rPr>
@@ -7119,7 +7099,51 @@
           <w:bCs/>
           <w:lang w:val="en-US"/>
         </w:rPr>
-        <w:t xml:space="preserve"> </w:t>
+        <w:t>notification</w:t>
+      </w:r>
+      <w:r>
+        <w:rPr>
+          <w:rFonts w:ascii="Whitney HTF Book" w:hAnsi="Whitney HTF Book"/>
+          <w:lang w:val="en-US"/>
+        </w:rPr>
+        <w:t xml:space="preserve"> layer: manage notification events (such as order status, stock status, </w:t>
+      </w:r>
+      <w:proofErr w:type="spellStart"/>
+      <w:r>
+        <w:rPr>
+          <w:rFonts w:ascii="Whitney HTF Book" w:hAnsi="Whitney HTF Book"/>
+          <w:lang w:val="en-US"/>
+        </w:rPr>
+        <w:t>etc</w:t>
+      </w:r>
+      <w:proofErr w:type="spellEnd"/>
+      <w:r>
+        <w:rPr>
+          <w:rFonts w:ascii="Whitney HTF Book" w:hAnsi="Whitney HTF Book"/>
+          <w:lang w:val="en-US"/>
+        </w:rPr>
+        <w:t>) for both Employees and Customers;</w:t>
+      </w:r>
+    </w:p>
+    <w:p>
+      <w:pPr>
+        <w:pStyle w:val="BodyText"/>
+        <w:numPr>
+          <w:ilvl w:val="1"/>
+          <w:numId w:val="6"/>
+        </w:numPr>
+        <w:spacing w:after="0"/>
+        <w:rPr>
+          <w:rFonts w:ascii="Whitney HTF Book" w:hAnsi="Whitney HTF Book"/>
+          <w:lang w:val="en-US"/>
+        </w:rPr>
+      </w:pPr>
+      <w:r>
+        <w:rPr>
+          <w:rFonts w:ascii="Whitney HTF Book" w:hAnsi="Whitney HTF Book"/>
+          <w:lang w:val="en-US"/>
+        </w:rPr>
+        <w:t xml:space="preserve">an </w:t>
       </w:r>
       <w:r>
         <w:rPr>
@@ -7128,69 +7152,36 @@
           <w:bCs/>
           <w:lang w:val="en-US"/>
         </w:rPr>
-        <w:t>data</w:t>
-      </w:r>
-      <w:r>
-        <w:rPr>
-          <w:rFonts w:ascii="Whitney HTF Book" w:hAnsi="Whitney HTF Book"/>
-          <w:b/>
-          <w:bCs/>
-          <w:lang w:val="en-US"/>
-        </w:rPr>
-        <w:t xml:space="preserve"> </w:t>
-      </w:r>
-      <w:r>
-        <w:rPr>
-          <w:rFonts w:ascii="Whitney HTF Book" w:hAnsi="Whitney HTF Book"/>
-          <w:bCs/>
-          <w:lang w:val="en-US"/>
-        </w:rPr>
-        <w:t>layer</w:t>
-      </w:r>
-      <w:r>
-        <w:rPr>
-          <w:rFonts w:ascii="Whitney HTF Book" w:hAnsi="Whitney HTF Book"/>
-          <w:lang w:val="en-US"/>
-        </w:rPr>
-        <w:t>: imple</w:t>
-      </w:r>
-      <w:r>
-        <w:rPr>
-          <w:rFonts w:ascii="Whitney HTF Book" w:hAnsi="Whitney HTF Book"/>
-          <w:lang w:val="en-US"/>
-        </w:rPr>
-        <w:t>mentation</w:t>
-      </w:r>
-      <w:r>
-        <w:rPr>
-          <w:rFonts w:ascii="Whitney HTF Book" w:hAnsi="Whitney HTF Book"/>
-          <w:lang w:val="en-US"/>
-        </w:rPr>
-        <w:t xml:space="preserve"> of the business objects </w:t>
-      </w:r>
-      <w:proofErr w:type="gramStart"/>
-      <w:r>
-        <w:rPr>
-          <w:rFonts w:ascii="Whitney HTF Book" w:hAnsi="Whitney HTF Book"/>
-          <w:lang w:val="en-US"/>
-        </w:rPr>
-        <w:t>model</w:t>
-      </w:r>
-      <w:r>
-        <w:rPr>
-          <w:rFonts w:ascii="Whitney HTF Book" w:hAnsi="Whitney HTF Book"/>
-          <w:lang w:val="en-US"/>
-        </w:rPr>
-        <w:t xml:space="preserve"> </w:t>
-      </w:r>
-      <w:r>
-        <w:rPr>
-          <w:rFonts w:ascii="Whitney HTF Book" w:hAnsi="Whitney HTF Book"/>
-          <w:lang w:val="en-US"/>
-        </w:rPr>
-        <w:t>;</w:t>
-      </w:r>
-      <w:proofErr w:type="gramEnd"/>
+        <w:t>authentication</w:t>
+      </w:r>
+      <w:r>
+        <w:rPr>
+          <w:rFonts w:ascii="Whitney HTF Book" w:hAnsi="Whitney HTF Book"/>
+          <w:lang w:val="en-US"/>
+        </w:rPr>
+        <w:t xml:space="preserve"> layer: </w:t>
+      </w:r>
+      <w:r>
+        <w:rPr>
+          <w:rFonts w:ascii="Whitney HTF Book" w:hAnsi="Whitney HTF Book"/>
+          <w:lang w:val="en-US"/>
+        </w:rPr>
+        <w:t xml:space="preserve">Use OAuth to handle login authentication and </w:t>
+      </w:r>
+      <w:r>
+        <w:rPr>
+          <w:rFonts w:ascii="Whitney HTF Book" w:hAnsi="Whitney HTF Book"/>
+          <w:lang w:val="en-US"/>
+        </w:rPr>
+        <w:t>access to specific application and data functions</w:t>
+      </w:r>
+      <w:r>
+        <w:rPr>
+          <w:rFonts w:ascii="Whitney HTF Book" w:hAnsi="Whitney HTF Book"/>
+          <w:lang w:val="en-US"/>
+        </w:rPr>
+        <w:t xml:space="preserve"> based on user credentials</w:t>
+      </w:r>
     </w:p>
     <w:p>
       <w:pPr>
@@ -7210,7 +7201,7 @@
           <w:rFonts w:ascii="Whitney HTF Book" w:hAnsi="Whitney HTF Book"/>
           <w:lang w:val="en-US"/>
         </w:rPr>
-        <w:t xml:space="preserve">a </w:t>
+        <w:t>a</w:t>
       </w:r>
       <w:r>
         <w:rPr>
@@ -7219,51 +7210,7 @@
           <w:bCs/>
           <w:lang w:val="en-US"/>
         </w:rPr>
-        <w:t>notification</w:t>
-      </w:r>
-      <w:r>
-        <w:rPr>
-          <w:rFonts w:ascii="Whitney HTF Book" w:hAnsi="Whitney HTF Book"/>
-          <w:lang w:val="en-US"/>
-        </w:rPr>
-        <w:t xml:space="preserve"> layer: manage notification events (such as order status, stock status, </w:t>
-      </w:r>
-      <w:proofErr w:type="spellStart"/>
-      <w:r>
-        <w:rPr>
-          <w:rFonts w:ascii="Whitney HTF Book" w:hAnsi="Whitney HTF Book"/>
-          <w:lang w:val="en-US"/>
-        </w:rPr>
-        <w:t>etc</w:t>
-      </w:r>
-      <w:proofErr w:type="spellEnd"/>
-      <w:r>
-        <w:rPr>
-          <w:rFonts w:ascii="Whitney HTF Book" w:hAnsi="Whitney HTF Book"/>
-          <w:lang w:val="en-US"/>
-        </w:rPr>
-        <w:t>) for both Employees and Customers;</w:t>
-      </w:r>
-    </w:p>
-    <w:p>
-      <w:pPr>
-        <w:pStyle w:val="BodyText"/>
-        <w:numPr>
-          <w:ilvl w:val="0"/>
-          <w:numId w:val="6"/>
-        </w:numPr>
-        <w:spacing w:after="0"/>
-        <w:rPr>
-          <w:rFonts w:ascii="Whitney HTF Book" w:hAnsi="Whitney HTF Book"/>
-          <w:lang w:val="en-US"/>
-        </w:rPr>
-      </w:pPr>
-      <w:r>
-        <w:rPr>
-          <w:rFonts w:ascii="Whitney HTF Book" w:hAnsi="Whitney HTF Book"/>
-          <w:lang w:val="en-US"/>
-        </w:rPr>
-        <w:t xml:space="preserve">an </w:t>
+        <w:t xml:space="preserve"> </w:t>
       </w:r>
       <w:r>
         <w:rPr>
@@ -7272,118 +7219,69 @@
           <w:bCs/>
           <w:lang w:val="en-US"/>
         </w:rPr>
-        <w:t>authorization</w:t>
-      </w:r>
-      <w:r>
-        <w:rPr>
-          <w:rFonts w:ascii="Whitney HTF Book" w:hAnsi="Whitney HTF Book"/>
-          <w:lang w:val="en-US"/>
-        </w:rPr>
-        <w:t xml:space="preserve"> layer: manage user credentials, allowing access to specific application and data functions</w:t>
-      </w:r>
-    </w:p>
-    <w:p>
-      <w:pPr>
-        <w:pStyle w:val="Heading3"/>
-        <w:rPr>
-          <w:rFonts w:ascii="Whitney HTF Book" w:hAnsi="Whitney HTF Book"/>
-          <w:lang w:val="en-US"/>
-        </w:rPr>
-      </w:pPr>
-      <w:bookmarkStart w:id="32" w:name="_Toc51884258"/>
-      <w:r>
-        <w:rPr>
-          <w:rFonts w:ascii="Whitney HTF Book" w:hAnsi="Whitney HTF Book"/>
-          <w:lang w:val="en-US"/>
-        </w:rPr>
-        <w:t>M</w:t>
-      </w:r>
-      <w:r>
-        <w:rPr>
-          <w:rFonts w:ascii="Whitney HTF Book" w:hAnsi="Whitney HTF Book"/>
-          <w:lang w:val="en-US"/>
-        </w:rPr>
-        <w:t>odules</w:t>
-      </w:r>
-      <w:bookmarkEnd w:id="32"/>
-    </w:p>
-    <w:p>
-      <w:pPr>
-        <w:pStyle w:val="BodyText"/>
-        <w:rPr>
-          <w:rFonts w:ascii="Whitney HTF Book" w:hAnsi="Whitney HTF Book"/>
-          <w:lang w:val="en-US"/>
-        </w:rPr>
-      </w:pPr>
-      <w:r>
-        <w:rPr>
-          <w:rFonts w:ascii="Whitney HTF Book" w:hAnsi="Whitney HTF Book"/>
-          <w:lang w:val="en-US"/>
-        </w:rPr>
-        <w:t xml:space="preserve">Maven </w:t>
-      </w:r>
-      <w:r>
-        <w:rPr>
-          <w:rFonts w:ascii="Whitney HTF Book" w:hAnsi="Whitney HTF Book"/>
-          <w:lang w:val="en-US"/>
-        </w:rPr>
-        <w:t xml:space="preserve">modules in the case of a multi-module application… </w:t>
-      </w:r>
-    </w:p>
-    <w:p>
-      <w:pPr>
-        <w:pStyle w:val="Heading3"/>
-        <w:rPr>
-          <w:rFonts w:ascii="Whitney HTF Book" w:hAnsi="Whitney HTF Book"/>
-          <w:lang w:val="en-US"/>
-        </w:rPr>
-      </w:pPr>
-      <w:bookmarkStart w:id="33" w:name="_Toc51884259"/>
-      <w:r>
-        <w:rPr>
-          <w:rFonts w:ascii="Whitney HTF Book" w:hAnsi="Whitney HTF Book"/>
-          <w:lang w:val="en-US"/>
-        </w:rPr>
-        <w:t>S</w:t>
-      </w:r>
-      <w:r>
-        <w:rPr>
-          <w:rFonts w:ascii="Whitney HTF Book" w:hAnsi="Whitney HTF Book"/>
-          <w:lang w:val="en-US"/>
-        </w:rPr>
-        <w:t>ource s</w:t>
-      </w:r>
-      <w:r>
-        <w:rPr>
-          <w:rFonts w:ascii="Whitney HTF Book" w:hAnsi="Whitney HTF Book"/>
-          <w:lang w:val="en-US"/>
-        </w:rPr>
-        <w:t>tructure</w:t>
-      </w:r>
-      <w:bookmarkEnd w:id="33"/>
-      <w:r>
-        <w:rPr>
-          <w:rFonts w:ascii="Whitney HTF Book" w:hAnsi="Whitney HTF Book"/>
+        <w:t>data</w:t>
+      </w:r>
+      <w:r>
+        <w:rPr>
+          <w:rFonts w:ascii="Whitney HTF Book" w:hAnsi="Whitney HTF Book"/>
+          <w:b/>
+          <w:bCs/>
           <w:lang w:val="en-US"/>
         </w:rPr>
         <w:t xml:space="preserve"> </w:t>
       </w:r>
-    </w:p>
-    <w:p>
-      <w:pPr>
-        <w:pStyle w:val="BodyText"/>
-        <w:rPr>
-          <w:rFonts w:ascii="Whitney HTF Book" w:hAnsi="Whitney HTF Book"/>
-          <w:lang w:val="en-US"/>
-        </w:rPr>
-      </w:pPr>
-      <w:r>
-        <w:rPr>
-          <w:rFonts w:ascii="Whitney HTF Book" w:hAnsi="Whitney HTF Book"/>
-          <w:lang w:val="en-US"/>
-        </w:rPr>
-        <w:t xml:space="preserve">The logic for the structure of the project directories is as follows: </w:t>
-      </w:r>
+      <w:r>
+        <w:rPr>
+          <w:rFonts w:ascii="Whitney HTF Book" w:hAnsi="Whitney HTF Book"/>
+          <w:bCs/>
+          <w:lang w:val="en-US"/>
+        </w:rPr>
+        <w:t>layer</w:t>
+      </w:r>
+      <w:r>
+        <w:rPr>
+          <w:rFonts w:ascii="Whitney HTF Book" w:hAnsi="Whitney HTF Book"/>
+          <w:lang w:val="en-US"/>
+        </w:rPr>
+        <w:t>: imple</w:t>
+      </w:r>
+      <w:r>
+        <w:rPr>
+          <w:rFonts w:ascii="Whitney HTF Book" w:hAnsi="Whitney HTF Book"/>
+          <w:lang w:val="en-US"/>
+        </w:rPr>
+        <w:t>mentation</w:t>
+      </w:r>
+      <w:r>
+        <w:rPr>
+          <w:rFonts w:ascii="Whitney HTF Book" w:hAnsi="Whitney HTF Book"/>
+          <w:lang w:val="en-US"/>
+        </w:rPr>
+        <w:t xml:space="preserve"> of the business objects </w:t>
+      </w:r>
+      <w:proofErr w:type="gramStart"/>
+      <w:r>
+        <w:rPr>
+          <w:rFonts w:ascii="Whitney HTF Book" w:hAnsi="Whitney HTF Book"/>
+          <w:lang w:val="en-US"/>
+        </w:rPr>
+        <w:t>model</w:t>
+      </w:r>
+      <w:r>
+        <w:rPr>
+          <w:rFonts w:ascii="Whitney HTF Book" w:hAnsi="Whitney HTF Book"/>
+          <w:lang w:val="en-US"/>
+        </w:rPr>
+        <w:t xml:space="preserve"> </w:t>
+      </w:r>
+      <w:r>
+        <w:rPr>
+          <w:rFonts w:ascii="Whitney HTF Book" w:hAnsi="Whitney HTF Book"/>
+          <w:lang w:val="en-US"/>
+        </w:rPr>
+        <w:t>;</w:t>
+      </w:r>
+      <w:proofErr w:type="gramEnd"/>
     </w:p>
     <w:p>
       <w:pPr>
@@ -7402,1041 +7300,49 @@
           <w:rFonts w:ascii="Whitney HTF Book" w:hAnsi="Whitney HTF Book"/>
           <w:lang w:val="en-US"/>
         </w:rPr>
-        <w:t xml:space="preserve">the source directories are created </w:t>
-      </w:r>
-      <w:r>
-        <w:rPr>
-          <w:rFonts w:ascii="Whitney HTF Book" w:hAnsi="Whitney HTF Book"/>
-          <w:lang w:val="en-US"/>
-        </w:rPr>
-        <w:t>so</w:t>
-      </w:r>
-      <w:r>
-        <w:rPr>
-          <w:rFonts w:ascii="Whitney HTF Book" w:hAnsi="Whitney HTF Book"/>
-          <w:lang w:val="en-US"/>
-        </w:rPr>
-        <w:t xml:space="preserve"> as to respect the Maven philosophy </w:t>
-      </w:r>
-      <w:r>
-        <w:rPr>
-          <w:rFonts w:ascii="Whitney HTF Book" w:hAnsi="Whitney HTF Book"/>
-          <w:lang w:val="en-US"/>
-        </w:rPr>
-        <w:t>(i.e. “convention over configuration”)</w:t>
-      </w:r>
-    </w:p>
-    <w:p>
-      <w:pPr>
-        <w:pStyle w:val="Texteprformat"/>
-        <w:ind w:left="720"/>
-        <w:rPr>
-          <w:rFonts w:ascii="Whitney HTF Book" w:hAnsi="Whitney HTF Book"/>
-          <w:lang w:val="en-US"/>
-        </w:rPr>
-      </w:pPr>
-      <w:r>
-        <w:rPr>
-          <w:rFonts w:ascii="Whitney HTF Book" w:hAnsi="Whitney HTF Book"/>
-          <w:lang w:val="en-US"/>
-        </w:rPr>
-        <w:t>root</w:t>
-      </w:r>
-      <w:r>
-        <w:rPr>
-          <w:rFonts w:ascii="Whitney HTF Book" w:hAnsi="Whitney HTF Book"/>
-          <w:lang w:val="en-US"/>
-        </w:rPr>
-        <w:br/>
+        <w:t>...</w:t>
+      </w:r>
+    </w:p>
+    <w:p>
+      <w:pPr>
+        <w:pStyle w:val="BodyText"/>
+        <w:jc w:val="center"/>
+        <w:rPr>
+          <w:rFonts w:ascii="Whitney HTF Book" w:hAnsi="Whitney HTF Book"/>
+          <w:lang w:val="en-US"/>
+        </w:rPr>
+      </w:pPr>
+    </w:p>
+    <w:p>
+      <w:pPr>
+        <w:pStyle w:val="Heading2"/>
+        <w:rPr>
+          <w:szCs w:val="28"/>
+          <w:lang w:val="en-US"/>
+        </w:rPr>
+      </w:pPr>
+      <w:bookmarkStart w:id="32" w:name="_Toc51884261"/>
+      <w:r>
+        <w:rPr>
+          <w:szCs w:val="28"/>
+          <w:lang w:val="en-US"/>
+        </w:rPr>
+        <w:t xml:space="preserve">Xxx </w:t>
+      </w:r>
+      <w:r>
+        <w:rPr>
+          <w:szCs w:val="28"/>
+          <w:lang w:val="en-US"/>
+        </w:rPr>
+        <w:t>Application</w:t>
+      </w:r>
+      <w:bookmarkEnd w:id="32"/>
+      <w:r>
+        <w:rPr>
+          <w:szCs w:val="28"/>
+          <w:lang w:val="en-US"/>
+        </w:rPr>
         <w:t xml:space="preserve"> </w:t>
-      </w:r>
-      <w:r>
-        <w:rPr>
-          <w:rFonts w:ascii="MS Mincho" w:eastAsia="MS Mincho" w:hAnsi="MS Mincho" w:cs="MS Mincho" w:hint="eastAsia"/>
-          <w:lang w:val="en-US"/>
-        </w:rPr>
-        <w:t>├</w:t>
-      </w:r>
-      <w:r>
-        <w:rPr>
-          <w:rFonts w:ascii="Times New Roman" w:hAnsi="Times New Roman" w:cs="Times New Roman"/>
-          <w:lang w:val="en-US"/>
-        </w:rPr>
-        <w:t>─</w:t>
-      </w:r>
-      <w:r>
-        <w:rPr>
-          <w:rFonts w:ascii="Whitney HTF Book" w:hAnsi="Whitney HTF Book"/>
-          <w:lang w:val="en-US"/>
-        </w:rPr>
-        <w:t xml:space="preserve"> </w:t>
-      </w:r>
-      <w:r>
-        <w:rPr>
-          <w:rFonts w:ascii="Whitney HTF Book" w:hAnsi="Whitney HTF Book"/>
-          <w:i/>
-          <w:iCs/>
-          <w:lang w:val="en-US"/>
-        </w:rPr>
-        <w:t>pom.xml</w:t>
-      </w:r>
-      <w:r>
-        <w:rPr>
-          <w:rFonts w:ascii="Whitney HTF Book" w:hAnsi="Whitney HTF Book"/>
-          <w:lang w:val="en-US"/>
-        </w:rPr>
-        <w:br/>
-        <w:t xml:space="preserve"> </w:t>
-      </w:r>
-      <w:r>
-        <w:rPr>
-          <w:rFonts w:ascii="MS Mincho" w:eastAsia="MS Mincho" w:hAnsi="MS Mincho" w:cs="MS Mincho" w:hint="eastAsia"/>
-          <w:lang w:val="en-US"/>
-        </w:rPr>
-        <w:t>├</w:t>
-      </w:r>
-      <w:r>
-        <w:rPr>
-          <w:rFonts w:ascii="Times New Roman" w:hAnsi="Times New Roman" w:cs="Times New Roman"/>
-          <w:lang w:val="en-US"/>
-        </w:rPr>
-        <w:t>─</w:t>
-      </w:r>
-      <w:r>
-        <w:rPr>
-          <w:rFonts w:ascii="Whitney HTF Book" w:hAnsi="Whitney HTF Book"/>
-          <w:lang w:val="en-US"/>
-        </w:rPr>
-        <w:t xml:space="preserve"> &lt;</w:t>
-      </w:r>
-      <w:proofErr w:type="spellStart"/>
-      <w:r>
-        <w:rPr>
-          <w:rFonts w:ascii="Whitney HTF Book" w:hAnsi="Whitney HTF Book"/>
-          <w:lang w:val="en-US"/>
-        </w:rPr>
-        <w:t>moduleX</w:t>
-      </w:r>
-      <w:proofErr w:type="spellEnd"/>
-      <w:r>
-        <w:rPr>
-          <w:rFonts w:ascii="Whitney HTF Book" w:hAnsi="Whitney HTF Book"/>
-          <w:lang w:val="en-US"/>
-        </w:rPr>
-        <w:t>&gt;</w:t>
-      </w:r>
-      <w:r>
-        <w:rPr>
-          <w:rFonts w:ascii="Whitney HTF Book" w:hAnsi="Whitney HTF Book"/>
-          <w:lang w:val="en-US"/>
-        </w:rPr>
-        <w:br/>
-        <w:t xml:space="preserve"> </w:t>
-      </w:r>
-      <w:r>
-        <w:rPr>
-          <w:rFonts w:ascii="MS Mincho" w:eastAsia="MS Mincho" w:hAnsi="MS Mincho" w:cs="MS Mincho" w:hint="eastAsia"/>
-          <w:lang w:val="en-US"/>
-        </w:rPr>
-        <w:t>│</w:t>
-      </w:r>
-      <w:r>
-        <w:rPr>
-          <w:rFonts w:ascii="Whitney HTF Book" w:hAnsi="Whitney HTF Book"/>
-          <w:lang w:val="en-US"/>
-        </w:rPr>
-        <w:t xml:space="preserve">   </w:t>
-      </w:r>
-      <w:r>
-        <w:rPr>
-          <w:rFonts w:ascii="MS Mincho" w:eastAsia="MS Mincho" w:hAnsi="MS Mincho" w:cs="MS Mincho" w:hint="eastAsia"/>
-          <w:lang w:val="en-US"/>
-        </w:rPr>
-        <w:t>├</w:t>
-      </w:r>
-      <w:r>
-        <w:rPr>
-          <w:rFonts w:ascii="Times New Roman" w:hAnsi="Times New Roman" w:cs="Times New Roman"/>
-          <w:lang w:val="en-US"/>
-        </w:rPr>
-        <w:t>─</w:t>
-      </w:r>
-      <w:r>
-        <w:rPr>
-          <w:rFonts w:ascii="Whitney HTF Book" w:hAnsi="Whitney HTF Book"/>
-          <w:lang w:val="en-US"/>
-        </w:rPr>
-        <w:t xml:space="preserve"> </w:t>
-      </w:r>
-      <w:r>
-        <w:rPr>
-          <w:rFonts w:ascii="Whitney HTF Book" w:hAnsi="Whitney HTF Book"/>
-          <w:i/>
-          <w:iCs/>
-          <w:lang w:val="en-US"/>
-        </w:rPr>
-        <w:t>pom.xml</w:t>
-      </w:r>
-      <w:r>
-        <w:rPr>
-          <w:rFonts w:ascii="Whitney HTF Book" w:hAnsi="Whitney HTF Book"/>
-          <w:lang w:val="en-US"/>
-        </w:rPr>
-        <w:br/>
-        <w:t xml:space="preserve"> </w:t>
-      </w:r>
-      <w:r>
-        <w:rPr>
-          <w:rFonts w:ascii="MS Mincho" w:eastAsia="MS Mincho" w:hAnsi="MS Mincho" w:cs="MS Mincho" w:hint="eastAsia"/>
-          <w:lang w:val="en-US"/>
-        </w:rPr>
-        <w:t>│</w:t>
-      </w:r>
-      <w:r>
-        <w:rPr>
-          <w:rFonts w:ascii="Whitney HTF Book" w:hAnsi="Whitney HTF Book"/>
-          <w:lang w:val="en-US"/>
-        </w:rPr>
-        <w:t xml:space="preserve">   </w:t>
-      </w:r>
-      <w:r>
-        <w:rPr>
-          <w:rFonts w:ascii="MS Mincho" w:eastAsia="MS Mincho" w:hAnsi="MS Mincho" w:cs="MS Mincho" w:hint="eastAsia"/>
-          <w:lang w:val="en-US"/>
-        </w:rPr>
-        <w:t>└</w:t>
-      </w:r>
-      <w:r>
-        <w:rPr>
-          <w:rFonts w:ascii="Times New Roman" w:hAnsi="Times New Roman" w:cs="Times New Roman"/>
-          <w:lang w:val="en-US"/>
-        </w:rPr>
-        <w:t>─</w:t>
-      </w:r>
-      <w:r>
-        <w:rPr>
-          <w:rFonts w:ascii="Whitney HTF Book" w:hAnsi="Whitney HTF Book"/>
-          <w:lang w:val="en-US"/>
-        </w:rPr>
-        <w:t xml:space="preserve"> </w:t>
-      </w:r>
-      <w:proofErr w:type="spellStart"/>
-      <w:r>
-        <w:rPr>
-          <w:rFonts w:ascii="Whitney HTF Book" w:hAnsi="Whitney HTF Book"/>
-          <w:lang w:val="en-US"/>
-        </w:rPr>
-        <w:t>src</w:t>
-      </w:r>
-      <w:proofErr w:type="spellEnd"/>
-      <w:r>
-        <w:rPr>
-          <w:rFonts w:ascii="Whitney HTF Book" w:hAnsi="Whitney HTF Book"/>
-          <w:lang w:val="en-US"/>
-        </w:rPr>
-        <w:br/>
-        <w:t xml:space="preserve"> </w:t>
-      </w:r>
-      <w:r>
-        <w:rPr>
-          <w:rFonts w:ascii="MS Mincho" w:eastAsia="MS Mincho" w:hAnsi="MS Mincho" w:cs="MS Mincho" w:hint="eastAsia"/>
-          <w:lang w:val="en-US"/>
-        </w:rPr>
-        <w:t>│</w:t>
-      </w:r>
-      <w:r>
-        <w:rPr>
-          <w:rFonts w:ascii="Whitney HTF Book" w:hAnsi="Whitney HTF Book"/>
-          <w:lang w:val="en-US"/>
-        </w:rPr>
-        <w:t xml:space="preserve">       </w:t>
-      </w:r>
-      <w:r>
-        <w:rPr>
-          <w:rFonts w:ascii="MS Mincho" w:eastAsia="MS Mincho" w:hAnsi="MS Mincho" w:cs="MS Mincho" w:hint="eastAsia"/>
-          <w:lang w:val="en-US"/>
-        </w:rPr>
-        <w:t>├</w:t>
-      </w:r>
-      <w:r>
-        <w:rPr>
-          <w:rFonts w:ascii="Times New Roman" w:hAnsi="Times New Roman" w:cs="Times New Roman"/>
-          <w:lang w:val="en-US"/>
-        </w:rPr>
-        <w:t>─</w:t>
-      </w:r>
-      <w:r>
-        <w:rPr>
-          <w:rFonts w:ascii="Whitney HTF Book" w:hAnsi="Whitney HTF Book"/>
-          <w:lang w:val="en-US"/>
-        </w:rPr>
-        <w:t xml:space="preserve"> main</w:t>
-      </w:r>
-      <w:r>
-        <w:rPr>
-          <w:rFonts w:ascii="Whitney HTF Book" w:hAnsi="Whitney HTF Book"/>
-          <w:lang w:val="en-US"/>
-        </w:rPr>
-        <w:br/>
-        <w:t xml:space="preserve"> </w:t>
-      </w:r>
-      <w:r>
-        <w:rPr>
-          <w:rFonts w:ascii="MS Mincho" w:eastAsia="MS Mincho" w:hAnsi="MS Mincho" w:cs="MS Mincho" w:hint="eastAsia"/>
-          <w:lang w:val="en-US"/>
-        </w:rPr>
-        <w:t>│</w:t>
-      </w:r>
-      <w:r>
-        <w:rPr>
-          <w:rFonts w:ascii="Whitney HTF Book" w:hAnsi="Whitney HTF Book"/>
-          <w:lang w:val="en-US"/>
-        </w:rPr>
-        <w:t xml:space="preserve">       </w:t>
-      </w:r>
-      <w:r>
-        <w:rPr>
-          <w:rFonts w:ascii="MS Mincho" w:eastAsia="MS Mincho" w:hAnsi="MS Mincho" w:cs="MS Mincho" w:hint="eastAsia"/>
-          <w:lang w:val="en-US"/>
-        </w:rPr>
-        <w:t>│</w:t>
-      </w:r>
-      <w:r>
-        <w:rPr>
-          <w:rFonts w:ascii="Whitney HTF Book" w:hAnsi="Whitney HTF Book"/>
-          <w:lang w:val="en-US"/>
-        </w:rPr>
-        <w:t xml:space="preserve">   </w:t>
-      </w:r>
-      <w:r>
-        <w:rPr>
-          <w:rFonts w:ascii="MS Mincho" w:eastAsia="MS Mincho" w:hAnsi="MS Mincho" w:cs="MS Mincho" w:hint="eastAsia"/>
-          <w:lang w:val="en-US"/>
-        </w:rPr>
-        <w:t>├</w:t>
-      </w:r>
-      <w:r>
-        <w:rPr>
-          <w:rFonts w:ascii="Times New Roman" w:hAnsi="Times New Roman" w:cs="Times New Roman"/>
-          <w:lang w:val="en-US"/>
-        </w:rPr>
-        <w:t>─</w:t>
-      </w:r>
-      <w:r>
-        <w:rPr>
-          <w:rFonts w:ascii="Whitney HTF Book" w:hAnsi="Whitney HTF Book"/>
-          <w:lang w:val="en-US"/>
-        </w:rPr>
-        <w:t xml:space="preserve"> java</w:t>
-      </w:r>
-      <w:r>
-        <w:rPr>
-          <w:rFonts w:ascii="Whitney HTF Book" w:hAnsi="Whitney HTF Book"/>
-          <w:lang w:val="en-US"/>
-        </w:rPr>
-        <w:br/>
-        <w:t xml:space="preserve"> </w:t>
-      </w:r>
-      <w:r>
-        <w:rPr>
-          <w:rFonts w:ascii="MS Mincho" w:eastAsia="MS Mincho" w:hAnsi="MS Mincho" w:cs="MS Mincho" w:hint="eastAsia"/>
-          <w:lang w:val="en-US"/>
-        </w:rPr>
-        <w:t>│</w:t>
-      </w:r>
-      <w:r>
-        <w:rPr>
-          <w:rFonts w:ascii="Whitney HTF Book" w:hAnsi="Whitney HTF Book"/>
-          <w:lang w:val="en-US"/>
-        </w:rPr>
-        <w:t xml:space="preserve">       </w:t>
-      </w:r>
-      <w:r>
-        <w:rPr>
-          <w:rFonts w:ascii="MS Mincho" w:eastAsia="MS Mincho" w:hAnsi="MS Mincho" w:cs="MS Mincho" w:hint="eastAsia"/>
-          <w:lang w:val="en-US"/>
-        </w:rPr>
-        <w:t>│</w:t>
-      </w:r>
-      <w:r>
-        <w:rPr>
-          <w:rFonts w:ascii="Whitney HTF Book" w:hAnsi="Whitney HTF Book"/>
-          <w:lang w:val="en-US"/>
-        </w:rPr>
-        <w:t xml:space="preserve">   </w:t>
-      </w:r>
-      <w:r>
-        <w:rPr>
-          <w:rFonts w:ascii="MS Mincho" w:eastAsia="MS Mincho" w:hAnsi="MS Mincho" w:cs="MS Mincho" w:hint="eastAsia"/>
-          <w:lang w:val="en-US"/>
-        </w:rPr>
-        <w:t>└</w:t>
-      </w:r>
-      <w:r>
-        <w:rPr>
-          <w:rFonts w:ascii="Times New Roman" w:hAnsi="Times New Roman" w:cs="Times New Roman"/>
-          <w:lang w:val="en-US"/>
-        </w:rPr>
-        <w:t>─</w:t>
-      </w:r>
-      <w:r>
-        <w:rPr>
-          <w:rFonts w:ascii="Whitney HTF Book" w:hAnsi="Whitney HTF Book"/>
-          <w:lang w:val="en-US"/>
-        </w:rPr>
-        <w:t xml:space="preserve"> resources</w:t>
-      </w:r>
-      <w:r>
-        <w:rPr>
-          <w:rFonts w:ascii="Whitney HTF Book" w:hAnsi="Whitney HTF Book"/>
-          <w:lang w:val="en-US"/>
-        </w:rPr>
-        <w:br/>
-        <w:t xml:space="preserve"> </w:t>
-      </w:r>
-      <w:r>
-        <w:rPr>
-          <w:rFonts w:ascii="MS Mincho" w:eastAsia="MS Mincho" w:hAnsi="MS Mincho" w:cs="MS Mincho" w:hint="eastAsia"/>
-          <w:lang w:val="en-US"/>
-        </w:rPr>
-        <w:t>│</w:t>
-      </w:r>
-      <w:r>
-        <w:rPr>
-          <w:rFonts w:ascii="Whitney HTF Book" w:hAnsi="Whitney HTF Book"/>
-          <w:lang w:val="en-US"/>
-        </w:rPr>
-        <w:t xml:space="preserve">       </w:t>
-      </w:r>
-      <w:r>
-        <w:rPr>
-          <w:rFonts w:ascii="MS Mincho" w:eastAsia="MS Mincho" w:hAnsi="MS Mincho" w:cs="MS Mincho" w:hint="eastAsia"/>
-          <w:lang w:val="en-US"/>
-        </w:rPr>
-        <w:t>└</w:t>
-      </w:r>
-      <w:r>
-        <w:rPr>
-          <w:rFonts w:ascii="Times New Roman" w:hAnsi="Times New Roman" w:cs="Times New Roman"/>
-          <w:lang w:val="en-US"/>
-        </w:rPr>
-        <w:t>─</w:t>
-      </w:r>
-      <w:r>
-        <w:rPr>
-          <w:rFonts w:ascii="Whitney HTF Book" w:hAnsi="Whitney HTF Book"/>
-          <w:lang w:val="en-US"/>
-        </w:rPr>
-        <w:t xml:space="preserve"> test</w:t>
-      </w:r>
-      <w:r>
-        <w:rPr>
-          <w:rFonts w:ascii="Whitney HTF Book" w:hAnsi="Whitney HTF Book"/>
-          <w:lang w:val="en-US"/>
-        </w:rPr>
-        <w:br/>
-        <w:t xml:space="preserve"> </w:t>
-      </w:r>
-      <w:r>
-        <w:rPr>
-          <w:rFonts w:ascii="MS Mincho" w:eastAsia="MS Mincho" w:hAnsi="MS Mincho" w:cs="MS Mincho" w:hint="eastAsia"/>
-          <w:lang w:val="en-US"/>
-        </w:rPr>
-        <w:t>│</w:t>
-      </w:r>
-      <w:r>
-        <w:rPr>
-          <w:rFonts w:ascii="Whitney HTF Book" w:hAnsi="Whitney HTF Book"/>
-          <w:lang w:val="en-US"/>
-        </w:rPr>
-        <w:t xml:space="preserve">           </w:t>
-      </w:r>
-      <w:r>
-        <w:rPr>
-          <w:rFonts w:ascii="MS Mincho" w:eastAsia="MS Mincho" w:hAnsi="MS Mincho" w:cs="MS Mincho" w:hint="eastAsia"/>
-          <w:lang w:val="en-US"/>
-        </w:rPr>
-        <w:t>├</w:t>
-      </w:r>
-      <w:r>
-        <w:rPr>
-          <w:rFonts w:ascii="Times New Roman" w:hAnsi="Times New Roman" w:cs="Times New Roman"/>
-          <w:lang w:val="en-US"/>
-        </w:rPr>
-        <w:t>─</w:t>
-      </w:r>
-      <w:r>
-        <w:rPr>
-          <w:rFonts w:ascii="Whitney HTF Book" w:hAnsi="Whitney HTF Book"/>
-          <w:lang w:val="en-US"/>
-        </w:rPr>
-        <w:t xml:space="preserve"> java</w:t>
-      </w:r>
-      <w:r>
-        <w:rPr>
-          <w:rFonts w:ascii="Whitney HTF Book" w:hAnsi="Whitney HTF Book"/>
-          <w:lang w:val="en-US"/>
-        </w:rPr>
-        <w:br/>
-        <w:t xml:space="preserve"> </w:t>
-      </w:r>
-      <w:r>
-        <w:rPr>
-          <w:rFonts w:ascii="MS Mincho" w:eastAsia="MS Mincho" w:hAnsi="MS Mincho" w:cs="MS Mincho" w:hint="eastAsia"/>
-          <w:lang w:val="en-US"/>
-        </w:rPr>
-        <w:t>│</w:t>
-      </w:r>
-      <w:r>
-        <w:rPr>
-          <w:rFonts w:ascii="Whitney HTF Book" w:hAnsi="Whitney HTF Book"/>
-          <w:lang w:val="en-US"/>
-        </w:rPr>
-        <w:t xml:space="preserve">           </w:t>
-      </w:r>
-      <w:r>
-        <w:rPr>
-          <w:rFonts w:ascii="MS Mincho" w:eastAsia="MS Mincho" w:hAnsi="MS Mincho" w:cs="MS Mincho" w:hint="eastAsia"/>
-          <w:lang w:val="en-US"/>
-        </w:rPr>
-        <w:t>└</w:t>
-      </w:r>
-      <w:r>
-        <w:rPr>
-          <w:rFonts w:ascii="Times New Roman" w:hAnsi="Times New Roman" w:cs="Times New Roman"/>
-          <w:lang w:val="en-US"/>
-        </w:rPr>
-        <w:t>─</w:t>
-      </w:r>
-      <w:r>
-        <w:rPr>
-          <w:rFonts w:ascii="Whitney HTF Book" w:hAnsi="Whitney HTF Book"/>
-          <w:lang w:val="en-US"/>
-        </w:rPr>
-        <w:t xml:space="preserve"> resources</w:t>
-      </w:r>
-      <w:r>
-        <w:rPr>
-          <w:rFonts w:ascii="Whitney HTF Book" w:hAnsi="Whitney HTF Book"/>
-          <w:lang w:val="en-US"/>
-        </w:rPr>
-        <w:br/>
-        <w:t xml:space="preserve"> </w:t>
-      </w:r>
-      <w:r>
-        <w:rPr>
-          <w:rFonts w:ascii="MS Mincho" w:eastAsia="MS Mincho" w:hAnsi="MS Mincho" w:cs="MS Mincho" w:hint="eastAsia"/>
-          <w:lang w:val="en-US"/>
-        </w:rPr>
-        <w:t>├</w:t>
-      </w:r>
-      <w:r>
-        <w:rPr>
-          <w:rFonts w:ascii="Times New Roman" w:hAnsi="Times New Roman" w:cs="Times New Roman"/>
-          <w:lang w:val="en-US"/>
-        </w:rPr>
-        <w:t>─</w:t>
-      </w:r>
-      <w:r>
-        <w:rPr>
-          <w:rFonts w:ascii="Whitney HTF Book" w:hAnsi="Whitney HTF Book"/>
-          <w:lang w:val="en-US"/>
-        </w:rPr>
-        <w:t xml:space="preserve"> &lt;</w:t>
-      </w:r>
-      <w:proofErr w:type="spellStart"/>
-      <w:r>
-        <w:rPr>
-          <w:rFonts w:ascii="Whitney HTF Book" w:hAnsi="Whitney HTF Book"/>
-          <w:lang w:val="en-US"/>
-        </w:rPr>
-        <w:t>moduleY</w:t>
-      </w:r>
-      <w:proofErr w:type="spellEnd"/>
-      <w:r>
-        <w:rPr>
-          <w:rFonts w:ascii="Whitney HTF Book" w:hAnsi="Whitney HTF Book"/>
-          <w:lang w:val="en-US"/>
-        </w:rPr>
-        <w:t>&gt;</w:t>
-      </w:r>
-      <w:r>
-        <w:rPr>
-          <w:rFonts w:ascii="Whitney HTF Book" w:hAnsi="Whitney HTF Book"/>
-          <w:lang w:val="en-US"/>
-        </w:rPr>
-        <w:br/>
-        <w:t xml:space="preserve"> </w:t>
-      </w:r>
-      <w:r>
-        <w:rPr>
-          <w:rFonts w:ascii="MS Mincho" w:eastAsia="MS Mincho" w:hAnsi="MS Mincho" w:cs="MS Mincho" w:hint="eastAsia"/>
-          <w:lang w:val="en-US"/>
-        </w:rPr>
-        <w:t>│</w:t>
-      </w:r>
-      <w:r>
-        <w:rPr>
-          <w:rFonts w:ascii="Whitney HTF Book" w:hAnsi="Whitney HTF Book"/>
-          <w:lang w:val="en-US"/>
-        </w:rPr>
-        <w:t xml:space="preserve">   </w:t>
-      </w:r>
-      <w:r>
-        <w:rPr>
-          <w:rFonts w:ascii="MS Mincho" w:eastAsia="MS Mincho" w:hAnsi="MS Mincho" w:cs="MS Mincho" w:hint="eastAsia"/>
-          <w:lang w:val="en-US"/>
-        </w:rPr>
-        <w:t>├</w:t>
-      </w:r>
-      <w:r>
-        <w:rPr>
-          <w:rFonts w:ascii="Times New Roman" w:hAnsi="Times New Roman" w:cs="Times New Roman"/>
-          <w:lang w:val="en-US"/>
-        </w:rPr>
-        <w:t>─</w:t>
-      </w:r>
-      <w:r>
-        <w:rPr>
-          <w:rFonts w:ascii="Whitney HTF Book" w:hAnsi="Whitney HTF Book"/>
-          <w:lang w:val="en-US"/>
-        </w:rPr>
-        <w:t xml:space="preserve"> </w:t>
-      </w:r>
-      <w:r>
-        <w:rPr>
-          <w:rFonts w:ascii="Whitney HTF Book" w:hAnsi="Whitney HTF Book"/>
-          <w:i/>
-          <w:iCs/>
-          <w:lang w:val="en-US"/>
-        </w:rPr>
-        <w:t>pom.xml</w:t>
-      </w:r>
-      <w:r>
-        <w:rPr>
-          <w:rFonts w:ascii="Whitney HTF Book" w:hAnsi="Whitney HTF Book"/>
-          <w:lang w:val="en-US"/>
-        </w:rPr>
-        <w:br/>
-        <w:t xml:space="preserve"> </w:t>
-      </w:r>
-      <w:r>
-        <w:rPr>
-          <w:rFonts w:ascii="MS Mincho" w:eastAsia="MS Mincho" w:hAnsi="MS Mincho" w:cs="MS Mincho" w:hint="eastAsia"/>
-          <w:lang w:val="en-US"/>
-        </w:rPr>
-        <w:t>│</w:t>
-      </w:r>
-      <w:r>
-        <w:rPr>
-          <w:rFonts w:ascii="Whitney HTF Book" w:hAnsi="Whitney HTF Book"/>
-          <w:lang w:val="en-US"/>
-        </w:rPr>
-        <w:t xml:space="preserve">   </w:t>
-      </w:r>
-      <w:r>
-        <w:rPr>
-          <w:rFonts w:ascii="MS Mincho" w:eastAsia="MS Mincho" w:hAnsi="MS Mincho" w:cs="MS Mincho" w:hint="eastAsia"/>
-          <w:lang w:val="en-US"/>
-        </w:rPr>
-        <w:t>└</w:t>
-      </w:r>
-      <w:r>
-        <w:rPr>
-          <w:rFonts w:ascii="Times New Roman" w:hAnsi="Times New Roman" w:cs="Times New Roman"/>
-          <w:lang w:val="en-US"/>
-        </w:rPr>
-        <w:t>─</w:t>
-      </w:r>
-      <w:r>
-        <w:rPr>
-          <w:rFonts w:ascii="Whitney HTF Book" w:hAnsi="Whitney HTF Book"/>
-          <w:lang w:val="en-US"/>
-        </w:rPr>
-        <w:t xml:space="preserve"> </w:t>
-      </w:r>
-      <w:proofErr w:type="spellStart"/>
-      <w:r>
-        <w:rPr>
-          <w:rFonts w:ascii="Whitney HTF Book" w:hAnsi="Whitney HTF Book"/>
-          <w:lang w:val="en-US"/>
-        </w:rPr>
-        <w:t>src</w:t>
-      </w:r>
-      <w:proofErr w:type="spellEnd"/>
-      <w:r>
-        <w:rPr>
-          <w:rFonts w:ascii="Whitney HTF Book" w:hAnsi="Whitney HTF Book"/>
-          <w:lang w:val="en-US"/>
-        </w:rPr>
-        <w:br/>
-        <w:t xml:space="preserve"> </w:t>
-      </w:r>
-      <w:r>
-        <w:rPr>
-          <w:rFonts w:ascii="MS Mincho" w:eastAsia="MS Mincho" w:hAnsi="MS Mincho" w:cs="MS Mincho" w:hint="eastAsia"/>
-          <w:lang w:val="en-US"/>
-        </w:rPr>
-        <w:t>│</w:t>
-      </w:r>
-      <w:r>
-        <w:rPr>
-          <w:rFonts w:ascii="Whitney HTF Book" w:hAnsi="Whitney HTF Book"/>
-          <w:lang w:val="en-US"/>
-        </w:rPr>
-        <w:t xml:space="preserve">       </w:t>
-      </w:r>
-      <w:r>
-        <w:rPr>
-          <w:rFonts w:ascii="MS Mincho" w:eastAsia="MS Mincho" w:hAnsi="MS Mincho" w:cs="MS Mincho" w:hint="eastAsia"/>
-          <w:lang w:val="en-US"/>
-        </w:rPr>
-        <w:t>├</w:t>
-      </w:r>
-      <w:r>
-        <w:rPr>
-          <w:rFonts w:ascii="Times New Roman" w:hAnsi="Times New Roman" w:cs="Times New Roman"/>
-          <w:lang w:val="en-US"/>
-        </w:rPr>
-        <w:t>─</w:t>
-      </w:r>
-      <w:r>
-        <w:rPr>
-          <w:rFonts w:ascii="Whitney HTF Book" w:hAnsi="Whitney HTF Book"/>
-          <w:lang w:val="en-US"/>
-        </w:rPr>
-        <w:t xml:space="preserve"> main</w:t>
-      </w:r>
-      <w:r>
-        <w:rPr>
-          <w:rFonts w:ascii="Whitney HTF Book" w:hAnsi="Whitney HTF Book"/>
-          <w:lang w:val="en-US"/>
-        </w:rPr>
-        <w:br/>
-        <w:t xml:space="preserve"> </w:t>
-      </w:r>
-      <w:r>
-        <w:rPr>
-          <w:rFonts w:ascii="MS Mincho" w:eastAsia="MS Mincho" w:hAnsi="MS Mincho" w:cs="MS Mincho" w:hint="eastAsia"/>
-          <w:lang w:val="en-US"/>
-        </w:rPr>
-        <w:t>│</w:t>
-      </w:r>
-      <w:r>
-        <w:rPr>
-          <w:rFonts w:ascii="Whitney HTF Book" w:hAnsi="Whitney HTF Book"/>
-          <w:lang w:val="en-US"/>
-        </w:rPr>
-        <w:t xml:space="preserve">       </w:t>
-      </w:r>
-      <w:r>
-        <w:rPr>
-          <w:rFonts w:ascii="MS Mincho" w:eastAsia="MS Mincho" w:hAnsi="MS Mincho" w:cs="MS Mincho" w:hint="eastAsia"/>
-          <w:lang w:val="en-US"/>
-        </w:rPr>
-        <w:t>│</w:t>
-      </w:r>
-      <w:r>
-        <w:rPr>
-          <w:rFonts w:ascii="Whitney HTF Book" w:hAnsi="Whitney HTF Book"/>
-          <w:lang w:val="en-US"/>
-        </w:rPr>
-        <w:t xml:space="preserve">   </w:t>
-      </w:r>
-      <w:r>
-        <w:rPr>
-          <w:rFonts w:ascii="MS Mincho" w:eastAsia="MS Mincho" w:hAnsi="MS Mincho" w:cs="MS Mincho" w:hint="eastAsia"/>
-          <w:lang w:val="en-US"/>
-        </w:rPr>
-        <w:t>├</w:t>
-      </w:r>
-      <w:r>
-        <w:rPr>
-          <w:rFonts w:ascii="Times New Roman" w:hAnsi="Times New Roman" w:cs="Times New Roman"/>
-          <w:lang w:val="en-US"/>
-        </w:rPr>
-        <w:t>─</w:t>
-      </w:r>
-      <w:r>
-        <w:rPr>
-          <w:rFonts w:ascii="Whitney HTF Book" w:hAnsi="Whitney HTF Book"/>
-          <w:lang w:val="en-US"/>
-        </w:rPr>
-        <w:t xml:space="preserve"> java</w:t>
-      </w:r>
-      <w:r>
-        <w:rPr>
-          <w:rFonts w:ascii="Whitney HTF Book" w:hAnsi="Whitney HTF Book"/>
-          <w:lang w:val="en-US"/>
-        </w:rPr>
-        <w:br/>
-        <w:t xml:space="preserve"> </w:t>
-      </w:r>
-      <w:r>
-        <w:rPr>
-          <w:rFonts w:ascii="MS Mincho" w:eastAsia="MS Mincho" w:hAnsi="MS Mincho" w:cs="MS Mincho" w:hint="eastAsia"/>
-          <w:lang w:val="en-US"/>
-        </w:rPr>
-        <w:t>│</w:t>
-      </w:r>
-      <w:r>
-        <w:rPr>
-          <w:rFonts w:ascii="Whitney HTF Book" w:hAnsi="Whitney HTF Book"/>
-          <w:lang w:val="en-US"/>
-        </w:rPr>
-        <w:t xml:space="preserve">       </w:t>
-      </w:r>
-      <w:r>
-        <w:rPr>
-          <w:rFonts w:ascii="MS Mincho" w:eastAsia="MS Mincho" w:hAnsi="MS Mincho" w:cs="MS Mincho" w:hint="eastAsia"/>
-          <w:lang w:val="en-US"/>
-        </w:rPr>
-        <w:t>│</w:t>
-      </w:r>
-      <w:r>
-        <w:rPr>
-          <w:rFonts w:ascii="Whitney HTF Book" w:hAnsi="Whitney HTF Book"/>
-          <w:lang w:val="en-US"/>
-        </w:rPr>
-        <w:t xml:space="preserve">   </w:t>
-      </w:r>
-      <w:r>
-        <w:rPr>
-          <w:rFonts w:ascii="MS Mincho" w:eastAsia="MS Mincho" w:hAnsi="MS Mincho" w:cs="MS Mincho" w:hint="eastAsia"/>
-          <w:lang w:val="en-US"/>
-        </w:rPr>
-        <w:t>└</w:t>
-      </w:r>
-      <w:r>
-        <w:rPr>
-          <w:rFonts w:ascii="Times New Roman" w:hAnsi="Times New Roman" w:cs="Times New Roman"/>
-          <w:lang w:val="en-US"/>
-        </w:rPr>
-        <w:t>─</w:t>
-      </w:r>
-      <w:r>
-        <w:rPr>
-          <w:rFonts w:ascii="Whitney HTF Book" w:hAnsi="Whitney HTF Book"/>
-          <w:lang w:val="en-US"/>
-        </w:rPr>
-        <w:t xml:space="preserve"> resources</w:t>
-      </w:r>
-      <w:r>
-        <w:rPr>
-          <w:rFonts w:ascii="Whitney HTF Book" w:hAnsi="Whitney HTF Book"/>
-          <w:lang w:val="en-US"/>
-        </w:rPr>
-        <w:br/>
-        <w:t xml:space="preserve"> </w:t>
-      </w:r>
-      <w:r>
-        <w:rPr>
-          <w:rFonts w:ascii="MS Mincho" w:eastAsia="MS Mincho" w:hAnsi="MS Mincho" w:cs="MS Mincho" w:hint="eastAsia"/>
-          <w:lang w:val="en-US"/>
-        </w:rPr>
-        <w:t>│</w:t>
-      </w:r>
-      <w:r>
-        <w:rPr>
-          <w:rFonts w:ascii="Whitney HTF Book" w:hAnsi="Whitney HTF Book"/>
-          <w:lang w:val="en-US"/>
-        </w:rPr>
-        <w:t xml:space="preserve">       </w:t>
-      </w:r>
-      <w:r>
-        <w:rPr>
-          <w:rFonts w:ascii="MS Mincho" w:eastAsia="MS Mincho" w:hAnsi="MS Mincho" w:cs="MS Mincho" w:hint="eastAsia"/>
-          <w:lang w:val="en-US"/>
-        </w:rPr>
-        <w:t>└</w:t>
-      </w:r>
-      <w:r>
-        <w:rPr>
-          <w:rFonts w:ascii="Times New Roman" w:hAnsi="Times New Roman" w:cs="Times New Roman"/>
-          <w:lang w:val="en-US"/>
-        </w:rPr>
-        <w:t>─</w:t>
-      </w:r>
-      <w:r>
-        <w:rPr>
-          <w:rFonts w:ascii="Whitney HTF Book" w:hAnsi="Whitney HTF Book"/>
-          <w:lang w:val="en-US"/>
-        </w:rPr>
-        <w:t xml:space="preserve"> test</w:t>
-      </w:r>
-      <w:r>
-        <w:rPr>
-          <w:rFonts w:ascii="Whitney HTF Book" w:hAnsi="Whitney HTF Book"/>
-          <w:lang w:val="en-US"/>
-        </w:rPr>
-        <w:br/>
-        <w:t xml:space="preserve"> </w:t>
-      </w:r>
-      <w:r>
-        <w:rPr>
-          <w:rFonts w:ascii="MS Mincho" w:eastAsia="MS Mincho" w:hAnsi="MS Mincho" w:cs="MS Mincho" w:hint="eastAsia"/>
-          <w:lang w:val="en-US"/>
-        </w:rPr>
-        <w:t>│</w:t>
-      </w:r>
-      <w:r>
-        <w:rPr>
-          <w:rFonts w:ascii="Whitney HTF Book" w:hAnsi="Whitney HTF Book"/>
-          <w:lang w:val="en-US"/>
-        </w:rPr>
-        <w:t xml:space="preserve">      </w:t>
-      </w:r>
-      <w:r>
-        <w:rPr>
-          <w:rFonts w:ascii="Whitney HTF Book" w:hAnsi="Whitney HTF Book"/>
-          <w:lang w:val="en-US"/>
-        </w:rPr>
-        <w:t xml:space="preserve">     </w:t>
-      </w:r>
-      <w:r>
-        <w:rPr>
-          <w:rFonts w:ascii="MS Mincho" w:eastAsia="MS Mincho" w:hAnsi="MS Mincho" w:cs="MS Mincho" w:hint="eastAsia"/>
-          <w:lang w:val="en-US"/>
-        </w:rPr>
-        <w:t>├</w:t>
-      </w:r>
-      <w:r>
-        <w:rPr>
-          <w:rFonts w:ascii="Times New Roman" w:hAnsi="Times New Roman" w:cs="Times New Roman"/>
-          <w:lang w:val="en-US"/>
-        </w:rPr>
-        <w:t>─</w:t>
-      </w:r>
-      <w:r>
-        <w:rPr>
-          <w:rFonts w:ascii="Whitney HTF Book" w:hAnsi="Whitney HTF Book"/>
-          <w:lang w:val="en-US"/>
-        </w:rPr>
-        <w:t xml:space="preserve"> java</w:t>
-      </w:r>
-      <w:r>
-        <w:rPr>
-          <w:rFonts w:ascii="Whitney HTF Book" w:hAnsi="Whitney HTF Book"/>
-          <w:lang w:val="en-US"/>
-        </w:rPr>
-        <w:br/>
-        <w:t xml:space="preserve"> </w:t>
-      </w:r>
-      <w:r>
-        <w:rPr>
-          <w:rFonts w:ascii="MS Mincho" w:eastAsia="MS Mincho" w:hAnsi="MS Mincho" w:cs="MS Mincho" w:hint="eastAsia"/>
-          <w:lang w:val="en-US"/>
-        </w:rPr>
-        <w:t>│</w:t>
-      </w:r>
-      <w:r>
-        <w:rPr>
-          <w:rFonts w:ascii="Whitney HTF Book" w:hAnsi="Whitney HTF Book"/>
-          <w:lang w:val="en-US"/>
-        </w:rPr>
-        <w:t xml:space="preserve">           </w:t>
-      </w:r>
-      <w:r>
-        <w:rPr>
-          <w:rFonts w:ascii="MS Mincho" w:eastAsia="MS Mincho" w:hAnsi="MS Mincho" w:cs="MS Mincho" w:hint="eastAsia"/>
-          <w:lang w:val="en-US"/>
-        </w:rPr>
-        <w:t>└</w:t>
-      </w:r>
-      <w:r>
-        <w:rPr>
-          <w:rFonts w:ascii="Times New Roman" w:hAnsi="Times New Roman" w:cs="Times New Roman"/>
-          <w:lang w:val="en-US"/>
-        </w:rPr>
-        <w:t>─</w:t>
-      </w:r>
-      <w:r>
-        <w:rPr>
-          <w:rFonts w:ascii="Whitney HTF Book" w:hAnsi="Whitney HTF Book"/>
-          <w:lang w:val="en-US"/>
-        </w:rPr>
-        <w:t xml:space="preserve"> re</w:t>
-      </w:r>
-      <w:r>
-        <w:rPr>
-          <w:rFonts w:ascii="Whitney HTF Book" w:hAnsi="Whitney HTF Book"/>
-          <w:lang w:val="en-US"/>
-        </w:rPr>
-        <w:t>sources</w:t>
-      </w:r>
-      <w:r>
-        <w:rPr>
-          <w:rFonts w:ascii="Whitney HTF Book" w:hAnsi="Whitney HTF Book"/>
-          <w:lang w:val="en-US"/>
-        </w:rPr>
-        <w:br/>
-        <w:t xml:space="preserve"> </w:t>
-      </w:r>
-      <w:r>
-        <w:rPr>
-          <w:rFonts w:ascii="MS Mincho" w:eastAsia="MS Mincho" w:hAnsi="MS Mincho" w:cs="MS Mincho" w:hint="eastAsia"/>
-          <w:lang w:val="en-US"/>
-        </w:rPr>
-        <w:t>└</w:t>
-      </w:r>
-      <w:r>
-        <w:rPr>
-          <w:rFonts w:ascii="Times New Roman" w:hAnsi="Times New Roman" w:cs="Times New Roman"/>
-          <w:lang w:val="en-US"/>
-        </w:rPr>
-        <w:t>─</w:t>
-      </w:r>
-      <w:r>
-        <w:rPr>
-          <w:rFonts w:ascii="Whitney HTF Book" w:hAnsi="Whitney HTF Book"/>
-          <w:lang w:val="en-US"/>
-        </w:rPr>
-        <w:t xml:space="preserve"> </w:t>
-      </w:r>
-      <w:proofErr w:type="spellStart"/>
-      <w:r>
-        <w:rPr>
-          <w:rFonts w:ascii="Whitney HTF Book" w:hAnsi="Whitney HTF Book"/>
-          <w:lang w:val="en-US"/>
-        </w:rPr>
-        <w:t>src</w:t>
-      </w:r>
-      <w:proofErr w:type="spellEnd"/>
-      <w:r>
-        <w:rPr>
-          <w:rFonts w:ascii="Whitney HTF Book" w:hAnsi="Whitney HTF Book"/>
-          <w:lang w:val="en-US"/>
-        </w:rPr>
-        <w:br/>
-        <w:t xml:space="preserve">     </w:t>
-      </w:r>
-      <w:r>
-        <w:rPr>
-          <w:rFonts w:ascii="MS Mincho" w:eastAsia="MS Mincho" w:hAnsi="MS Mincho" w:cs="MS Mincho" w:hint="eastAsia"/>
-          <w:lang w:val="en-US"/>
-        </w:rPr>
-        <w:t>└</w:t>
-      </w:r>
-      <w:r>
-        <w:rPr>
-          <w:rFonts w:ascii="Times New Roman" w:hAnsi="Times New Roman" w:cs="Times New Roman"/>
-          <w:lang w:val="en-US"/>
-        </w:rPr>
-        <w:t>─</w:t>
-      </w:r>
-      <w:r>
-        <w:rPr>
-          <w:rFonts w:ascii="Whitney HTF Book" w:hAnsi="Whitney HTF Book"/>
-          <w:lang w:val="en-US"/>
-        </w:rPr>
-        <w:t xml:space="preserve"> lib</w:t>
-      </w:r>
-      <w:r>
-        <w:rPr>
-          <w:rFonts w:ascii="Whitney HTF Book" w:hAnsi="Whitney HTF Book"/>
-          <w:lang w:val="en-US"/>
-        </w:rPr>
-        <w:br/>
       </w:r>
     </w:p>
     <w:p>
@@ -8444,7 +7350,7 @@
         <w:pStyle w:val="BodyText"/>
         <w:numPr>
           <w:ilvl w:val="0"/>
-          <w:numId w:val="7"/>
+          <w:numId w:val="14"/>
         </w:numPr>
         <w:rPr>
           <w:rFonts w:ascii="Whitney HTF Book" w:hAnsi="Whitney HTF Book"/>
@@ -8456,148 +7362,47 @@
           <w:rFonts w:ascii="Whitney HTF Book" w:hAnsi="Whitney HTF Book"/>
           <w:lang w:val="en-US"/>
         </w:rPr>
-        <w:t>...</w:t>
+        <w:t>Android app details</w:t>
       </w:r>
     </w:p>
     <w:p>
       <w:pPr>
         <w:pStyle w:val="BodyText"/>
-        <w:rPr>
-          <w:rFonts w:ascii="Whitney HTF Book" w:hAnsi="Whitney HTF Book"/>
-          <w:lang w:val="en-US"/>
-        </w:rPr>
-      </w:pPr>
+        <w:numPr>
+          <w:ilvl w:val="0"/>
+          <w:numId w:val="14"/>
+        </w:numPr>
+        <w:rPr>
+          <w:rFonts w:ascii="Whitney HTF Book" w:hAnsi="Whitney HTF Book"/>
+          <w:lang w:val="en-US"/>
+        </w:rPr>
+      </w:pPr>
+      <w:r>
+        <w:rPr>
+          <w:rFonts w:ascii="Whitney HTF Book" w:hAnsi="Whitney HTF Book"/>
+          <w:lang w:val="en-US"/>
+        </w:rPr>
+        <w:t>iOS app details</w:t>
+      </w:r>
     </w:p>
     <w:p>
       <w:pPr>
         <w:pStyle w:val="BodyText"/>
-        <w:rPr>
-          <w:rFonts w:ascii="Whitney HTF Book" w:hAnsi="Whitney HTF Book"/>
-          <w:lang w:val="en-US"/>
-        </w:rPr>
-      </w:pPr>
-    </w:p>
-    <w:p>
-      <w:pPr>
-        <w:pStyle w:val="Heading2"/>
-        <w:rPr>
-          <w:szCs w:val="28"/>
-          <w:lang w:val="en-US"/>
-        </w:rPr>
-      </w:pPr>
-      <w:bookmarkStart w:id="34" w:name="_Toc51884260"/>
-      <w:r>
-        <w:rPr>
-          <w:szCs w:val="28"/>
-          <w:lang w:val="en-US"/>
-        </w:rPr>
-        <w:t xml:space="preserve">Web </w:t>
-      </w:r>
-      <w:r>
-        <w:rPr>
-          <w:szCs w:val="28"/>
-          <w:lang w:val="en-US"/>
-        </w:rPr>
-        <w:t>Application</w:t>
-      </w:r>
-      <w:bookmarkEnd w:id="34"/>
-      <w:r>
-        <w:rPr>
-          <w:szCs w:val="28"/>
-          <w:lang w:val="en-US"/>
-        </w:rPr>
-        <w:t xml:space="preserve"> </w:t>
-      </w:r>
-    </w:p>
-    <w:p>
-      <w:pPr>
-        <w:pStyle w:val="BodyText"/>
-        <w:rPr>
-          <w:rFonts w:ascii="Whitney HTF Book" w:hAnsi="Whitney HTF Book"/>
-          <w:lang w:val="en-US"/>
-        </w:rPr>
-      </w:pPr>
-      <w:r>
-        <w:rPr>
-          <w:rFonts w:ascii="Whitney HTF Book" w:hAnsi="Whitney HTF Book"/>
-          <w:lang w:val="en-US"/>
-        </w:rPr>
-        <w:t>…</w:t>
-      </w:r>
-    </w:p>
-    <w:p>
-      <w:pPr>
-        <w:pStyle w:val="BodyText"/>
-        <w:jc w:val="center"/>
-        <w:rPr>
-          <w:rFonts w:ascii="Whitney HTF Book" w:hAnsi="Whitney HTF Book"/>
-          <w:lang w:val="en-US"/>
-        </w:rPr>
-      </w:pPr>
-      <w:r>
-        <w:rPr>
-          <w:rFonts w:ascii="Whitney HTF Book" w:hAnsi="Whitney HTF Book"/>
-          <w:lang w:val="en-US"/>
-        </w:rPr>
-        <w:t xml:space="preserve">If needed, UML component diagram to show the various modules and their interdependencies </w:t>
-      </w:r>
-    </w:p>
-    <w:p>
-      <w:pPr>
-        <w:pStyle w:val="BodyText"/>
-        <w:jc w:val="center"/>
-        <w:rPr>
-          <w:rFonts w:ascii="Whitney HTF Book" w:hAnsi="Whitney HTF Book"/>
-          <w:lang w:val="en-US"/>
-        </w:rPr>
-      </w:pPr>
-    </w:p>
-    <w:p>
-      <w:pPr>
-        <w:pStyle w:val="Heading2"/>
-        <w:rPr>
-          <w:szCs w:val="28"/>
-          <w:lang w:val="en-US"/>
-        </w:rPr>
-      </w:pPr>
-      <w:bookmarkStart w:id="35" w:name="_Toc51884261"/>
-      <w:r>
-        <w:rPr>
-          <w:szCs w:val="28"/>
-          <w:lang w:val="en-US"/>
-        </w:rPr>
-        <w:t xml:space="preserve">Xxx </w:t>
-      </w:r>
-      <w:r>
-        <w:rPr>
-          <w:szCs w:val="28"/>
-          <w:lang w:val="en-US"/>
-        </w:rPr>
-        <w:t>Application</w:t>
-      </w:r>
-      <w:bookmarkEnd w:id="35"/>
-      <w:r>
-        <w:rPr>
-          <w:szCs w:val="28"/>
-          <w:lang w:val="en-US"/>
-        </w:rPr>
-        <w:t xml:space="preserve"> </w:t>
-      </w:r>
-    </w:p>
-    <w:p>
-      <w:pPr>
-        <w:pStyle w:val="BodyText"/>
-        <w:rPr>
-          <w:rFonts w:ascii="Whitney HTF Book" w:hAnsi="Whitney HTF Book"/>
-          <w:lang w:val="en-US"/>
-        </w:rPr>
-      </w:pPr>
-      <w:r>
-        <w:rPr>
-          <w:rFonts w:ascii="Whitney HTF Book" w:hAnsi="Whitney HTF Book"/>
-          <w:lang w:val="en-US"/>
-        </w:rPr>
-        <w:t>…</w:t>
+        <w:numPr>
+          <w:ilvl w:val="0"/>
+          <w:numId w:val="14"/>
+        </w:numPr>
+        <w:rPr>
+          <w:rFonts w:ascii="Whitney HTF Book" w:hAnsi="Whitney HTF Book"/>
+          <w:lang w:val="en-US"/>
+        </w:rPr>
+      </w:pPr>
+      <w:r>
+        <w:rPr>
+          <w:rFonts w:ascii="Whitney HTF Book" w:hAnsi="Whitney HTF Book"/>
+          <w:lang w:val="en-US"/>
+        </w:rPr>
+        <w:t>Website details</w:t>
       </w:r>
     </w:p>
     <w:p>
@@ -8607,7 +7412,7 @@
           <w:lang w:val="en-US"/>
         </w:rPr>
       </w:pPr>
-      <w:bookmarkStart w:id="36" w:name="_Toc51884262"/>
+      <w:bookmarkStart w:id="33" w:name="_Toc51884262"/>
       <w:r>
         <w:rPr>
           <w:lang w:val="en-US"/>
@@ -8615,28 +7420,138 @@
         <w:lastRenderedPageBreak/>
         <w:t>Specific points</w:t>
       </w:r>
+      <w:bookmarkEnd w:id="33"/>
+    </w:p>
+    <w:p>
+      <w:pPr>
+        <w:pStyle w:val="Heading2"/>
+        <w:rPr>
+          <w:szCs w:val="28"/>
+          <w:lang w:val="en-US"/>
+        </w:rPr>
+      </w:pPr>
+      <w:bookmarkStart w:id="34" w:name="_Toc51884269"/>
+      <w:r>
+        <w:rPr>
+          <w:szCs w:val="28"/>
+          <w:lang w:val="en-US"/>
+        </w:rPr>
+        <w:t>Re</w:t>
+      </w:r>
+      <w:r>
+        <w:rPr>
+          <w:szCs w:val="28"/>
+          <w:lang w:val="en-US"/>
+        </w:rPr>
+        <w:t>sources</w:t>
+      </w:r>
+      <w:bookmarkEnd w:id="34"/>
+    </w:p>
+    <w:p>
+      <w:pPr>
+        <w:pStyle w:val="BodyText"/>
+        <w:rPr>
+          <w:rFonts w:ascii="Whitney HTF Book" w:hAnsi="Whitney HTF Book"/>
+          <w:lang w:val="en-US"/>
+        </w:rPr>
+      </w:pPr>
+      <w:r>
+        <w:rPr>
+          <w:rFonts w:ascii="Whitney HTF Book" w:hAnsi="Whitney HTF Book"/>
+          <w:lang w:val="en-US"/>
+        </w:rPr>
+        <w:t>Documentation links</w:t>
+      </w:r>
+      <w:r>
+        <w:rPr>
+          <w:rFonts w:ascii="Whitney HTF Book" w:hAnsi="Whitney HTF Book"/>
+          <w:lang w:val="en-US"/>
+        </w:rPr>
+        <w:t>...</w:t>
+      </w:r>
+    </w:p>
+    <w:p>
+      <w:pPr>
+        <w:pStyle w:val="Heading2"/>
+        <w:rPr>
+          <w:szCs w:val="28"/>
+          <w:lang w:val="en-US"/>
+        </w:rPr>
+      </w:pPr>
+      <w:bookmarkStart w:id="35" w:name="_Toc51884270"/>
+      <w:r>
+        <w:rPr>
+          <w:szCs w:val="28"/>
+          <w:lang w:val="en-US"/>
+        </w:rPr>
+        <w:t>Development environ</w:t>
+      </w:r>
+      <w:r>
+        <w:rPr>
+          <w:szCs w:val="28"/>
+          <w:lang w:val="en-US"/>
+        </w:rPr>
+        <w:t>ment</w:t>
+      </w:r>
+      <w:bookmarkEnd w:id="35"/>
+      <w:r>
+        <w:rPr>
+          <w:szCs w:val="28"/>
+          <w:lang w:val="en-US"/>
+        </w:rPr>
+        <w:t xml:space="preserve"> </w:t>
+      </w:r>
+    </w:p>
+    <w:p>
+      <w:pPr>
+        <w:pStyle w:val="BodyText"/>
+        <w:rPr>
+          <w:rFonts w:ascii="Whitney HTF Book" w:hAnsi="Whitney HTF Book"/>
+          <w:lang w:val="en-US"/>
+        </w:rPr>
+      </w:pPr>
+      <w:r>
+        <w:rPr>
+          <w:rFonts w:ascii="Whitney HTF Book" w:hAnsi="Whitney HTF Book"/>
+          <w:lang w:val="en-US"/>
+        </w:rPr>
+        <w:t>IDE</w:t>
+      </w:r>
+    </w:p>
+    <w:p>
+      <w:pPr>
+        <w:pStyle w:val="Heading2"/>
+        <w:rPr>
+          <w:szCs w:val="28"/>
+          <w:lang w:val="en-US"/>
+        </w:rPr>
+      </w:pPr>
+      <w:bookmarkStart w:id="36" w:name="_Toc51884271"/>
+      <w:r>
+        <w:rPr>
+          <w:szCs w:val="28"/>
+          <w:lang w:val="en-US"/>
+        </w:rPr>
+        <w:t>P</w:t>
+      </w:r>
+      <w:r>
+        <w:rPr>
+          <w:szCs w:val="28"/>
+          <w:lang w:val="en-US"/>
+        </w:rPr>
+        <w:t xml:space="preserve">ackaging / </w:t>
+      </w:r>
+      <w:r>
+        <w:rPr>
+          <w:szCs w:val="28"/>
+          <w:lang w:val="en-US"/>
+        </w:rPr>
+        <w:t>delivery procedure</w:t>
+      </w:r>
       <w:bookmarkEnd w:id="36"/>
     </w:p>
     <w:p>
       <w:pPr>
-        <w:pStyle w:val="Heading2"/>
-        <w:rPr>
-          <w:szCs w:val="28"/>
-          <w:lang w:val="en-US"/>
-        </w:rPr>
-      </w:pPr>
-      <w:bookmarkStart w:id="37" w:name="_Toc51884263"/>
-      <w:r>
-        <w:rPr>
-          <w:szCs w:val="28"/>
-          <w:lang w:val="en-US"/>
-        </w:rPr>
-        <w:t>Log Management</w:t>
-      </w:r>
-      <w:bookmarkEnd w:id="37"/>
-    </w:p>
-    <w:p>
-      <w:pPr>
         <w:pStyle w:val="BodyText"/>
         <w:rPr>
           <w:rFonts w:ascii="Whitney HTF Book" w:hAnsi="Whitney HTF Book"/>
@@ -8648,342 +7563,8 @@
           <w:rFonts w:ascii="Whitney HTF Book" w:hAnsi="Whitney HTF Book"/>
           <w:lang w:val="en-US"/>
         </w:rPr>
-        <w:t>…</w:t>
-      </w:r>
-    </w:p>
-    <w:p>
-      <w:pPr>
-        <w:pStyle w:val="Heading2"/>
-        <w:rPr>
-          <w:szCs w:val="28"/>
-          <w:lang w:val="en-US"/>
-        </w:rPr>
-      </w:pPr>
-      <w:bookmarkStart w:id="38" w:name="__RefHeading__7193_1280642937"/>
-      <w:bookmarkStart w:id="39" w:name="_Toc51884264"/>
-      <w:bookmarkEnd w:id="38"/>
-      <w:r>
-        <w:rPr>
-          <w:szCs w:val="28"/>
-          <w:lang w:val="en-US"/>
-        </w:rPr>
-        <w:t>Configuration folders</w:t>
-      </w:r>
-      <w:bookmarkEnd w:id="39"/>
-    </w:p>
-    <w:p>
-      <w:pPr>
-        <w:pStyle w:val="Heading3"/>
-        <w:rPr>
-          <w:rFonts w:ascii="Whitney HTF Book" w:hAnsi="Whitney HTF Book"/>
-          <w:lang w:val="en-US"/>
-        </w:rPr>
-      </w:pPr>
-      <w:bookmarkStart w:id="40" w:name="_Toc51884265"/>
-      <w:r>
-        <w:rPr>
-          <w:rFonts w:ascii="Whitney HTF Book" w:hAnsi="Whitney HTF Book"/>
-          <w:lang w:val="en-US"/>
-        </w:rPr>
-        <w:t>Web a</w:t>
-      </w:r>
-      <w:r>
-        <w:rPr>
-          <w:rFonts w:ascii="Whitney HTF Book" w:hAnsi="Whitney HTF Book"/>
-          <w:lang w:val="en-US"/>
-        </w:rPr>
-        <w:t>pplication</w:t>
-      </w:r>
-      <w:bookmarkEnd w:id="40"/>
-      <w:r>
-        <w:rPr>
-          <w:rFonts w:ascii="Whitney HTF Book" w:hAnsi="Whitney HTF Book"/>
-          <w:lang w:val="en-US"/>
-        </w:rPr>
-        <w:t xml:space="preserve"> </w:t>
-      </w:r>
-    </w:p>
-    <w:p>
-      <w:pPr>
-        <w:pStyle w:val="BodyText"/>
-        <w:rPr>
-          <w:rFonts w:ascii="Whitney HTF Book" w:hAnsi="Whitney HTF Book"/>
-          <w:lang w:val="en-US"/>
-        </w:rPr>
-      </w:pPr>
-      <w:r>
-        <w:rPr>
-          <w:rFonts w:ascii="Whitney HTF Book" w:hAnsi="Whitney HTF Book"/>
-          <w:lang w:val="en-US"/>
-        </w:rPr>
-        <w:t>...</w:t>
-      </w:r>
-    </w:p>
-    <w:p>
-      <w:pPr>
-        <w:pStyle w:val="Heading4"/>
-        <w:rPr>
-          <w:rFonts w:ascii="Whitney HTF Book" w:hAnsi="Whitney HTF Book"/>
-          <w:lang w:val="en-US"/>
-        </w:rPr>
-      </w:pPr>
-      <w:bookmarkStart w:id="41" w:name="_Toc51884266"/>
-      <w:r>
-        <w:rPr>
-          <w:rFonts w:ascii="Whitney HTF Book" w:hAnsi="Whitney HTF Book"/>
-          <w:lang w:val="en-US"/>
-        </w:rPr>
-        <w:t>Data</w:t>
-      </w:r>
-      <w:r>
-        <w:rPr>
-          <w:rFonts w:ascii="Whitney HTF Book" w:hAnsi="Whitney HTF Book"/>
-          <w:lang w:val="en-US"/>
-        </w:rPr>
-        <w:t xml:space="preserve"> </w:t>
-      </w:r>
-      <w:r>
-        <w:rPr>
-          <w:rFonts w:ascii="Whitney HTF Book" w:hAnsi="Whitney HTF Book"/>
-          <w:lang w:val="en-US"/>
-        </w:rPr>
-        <w:t>sources</w:t>
-      </w:r>
-      <w:bookmarkEnd w:id="41"/>
-    </w:p>
-    <w:p>
-      <w:pPr>
-        <w:pStyle w:val="BodyText"/>
-        <w:rPr>
-          <w:rFonts w:ascii="Whitney HTF Book" w:hAnsi="Whitney HTF Book"/>
-          <w:lang w:val="en-US"/>
-        </w:rPr>
-      </w:pPr>
-      <w:r>
-        <w:rPr>
-          <w:rFonts w:ascii="Whitney HTF Book" w:hAnsi="Whitney HTF Book"/>
-          <w:lang w:val="en-US"/>
-        </w:rPr>
-        <w:t>...</w:t>
-      </w:r>
-    </w:p>
-    <w:p>
-      <w:pPr>
-        <w:pStyle w:val="Heading4"/>
-        <w:rPr>
-          <w:rFonts w:ascii="Whitney HTF Book" w:hAnsi="Whitney HTF Book"/>
-          <w:lang w:val="en-US"/>
-        </w:rPr>
-      </w:pPr>
-      <w:r>
-        <w:rPr>
-          <w:rFonts w:ascii="Whitney HTF Book" w:hAnsi="Whitney HTF Book"/>
-          <w:lang w:val="en-US"/>
-        </w:rPr>
-        <w:t xml:space="preserve"> </w:t>
-      </w:r>
-      <w:bookmarkStart w:id="42" w:name="_Toc51884267"/>
-      <w:proofErr w:type="spellStart"/>
-      <w:r>
-        <w:rPr>
-          <w:rFonts w:ascii="Whitney HTF Book" w:hAnsi="Whitney HTF Book"/>
-          <w:lang w:val="en-US"/>
-        </w:rPr>
-        <w:t>X</w:t>
-      </w:r>
-      <w:r>
-        <w:rPr>
-          <w:rFonts w:ascii="Whitney HTF Book" w:hAnsi="Whitney HTF Book"/>
-          <w:lang w:val="en-US"/>
-        </w:rPr>
-        <w:t>xx.yyy</w:t>
-      </w:r>
-      <w:proofErr w:type="spellEnd"/>
-      <w:r>
-        <w:rPr>
-          <w:rFonts w:ascii="Whitney HTF Book" w:hAnsi="Whitney HTF Book"/>
-          <w:lang w:val="en-US"/>
-        </w:rPr>
-        <w:t xml:space="preserve"> folder</w:t>
-      </w:r>
-      <w:bookmarkEnd w:id="42"/>
-    </w:p>
-    <w:p>
-      <w:pPr>
-        <w:rPr>
-          <w:rFonts w:ascii="Whitney HTF Book" w:hAnsi="Whitney HTF Book"/>
-          <w:lang w:val="en-US"/>
-        </w:rPr>
-      </w:pPr>
-      <w:r>
-        <w:rPr>
-          <w:rFonts w:ascii="Whitney HTF Book" w:hAnsi="Whitney HTF Book"/>
-          <w:lang w:val="en-US"/>
-        </w:rPr>
-        <w:t>...</w:t>
-      </w:r>
-    </w:p>
-    <w:p>
-      <w:pPr>
-        <w:pStyle w:val="Heading3"/>
-        <w:rPr>
-          <w:rFonts w:ascii="Whitney HTF Book" w:hAnsi="Whitney HTF Book"/>
-          <w:lang w:val="en-US"/>
-        </w:rPr>
-      </w:pPr>
-      <w:bookmarkStart w:id="43" w:name="_Toc51884268"/>
-      <w:r>
-        <w:rPr>
-          <w:rFonts w:ascii="Whitney HTF Book" w:hAnsi="Whitney HTF Book"/>
-          <w:lang w:val="en-US"/>
-        </w:rPr>
-        <w:t xml:space="preserve">Xxx </w:t>
-      </w:r>
-      <w:r>
-        <w:rPr>
-          <w:rFonts w:ascii="Whitney HTF Book" w:hAnsi="Whitney HTF Book"/>
-          <w:lang w:val="en-US"/>
-        </w:rPr>
-        <w:t>Application</w:t>
-      </w:r>
-      <w:bookmarkEnd w:id="43"/>
-      <w:r>
-        <w:rPr>
-          <w:rFonts w:ascii="Whitney HTF Book" w:hAnsi="Whitney HTF Book"/>
-          <w:lang w:val="en-US"/>
-        </w:rPr>
-        <w:t xml:space="preserve"> </w:t>
-      </w:r>
-    </w:p>
-    <w:p>
-      <w:pPr>
-        <w:pStyle w:val="BodyText"/>
-        <w:rPr>
-          <w:rFonts w:ascii="Whitney HTF Book" w:hAnsi="Whitney HTF Book"/>
-          <w:lang w:val="en-US"/>
-        </w:rPr>
-      </w:pPr>
-      <w:r>
-        <w:rPr>
-          <w:rFonts w:ascii="Whitney HTF Book" w:hAnsi="Whitney HTF Book"/>
-          <w:lang w:val="en-US"/>
-        </w:rPr>
-        <w:t>...</w:t>
-      </w:r>
-    </w:p>
-    <w:p>
-      <w:pPr>
-        <w:pStyle w:val="Heading2"/>
-        <w:rPr>
-          <w:szCs w:val="28"/>
-          <w:lang w:val="en-US"/>
-        </w:rPr>
-      </w:pPr>
-      <w:bookmarkStart w:id="44" w:name="_Toc51884269"/>
-      <w:r>
-        <w:rPr>
-          <w:szCs w:val="28"/>
-          <w:lang w:val="en-US"/>
-        </w:rPr>
-        <w:t>Re</w:t>
-      </w:r>
-      <w:r>
-        <w:rPr>
-          <w:szCs w:val="28"/>
-          <w:lang w:val="en-US"/>
-        </w:rPr>
-        <w:t>sources</w:t>
-      </w:r>
-      <w:bookmarkEnd w:id="44"/>
-    </w:p>
-    <w:p>
-      <w:pPr>
-        <w:pStyle w:val="BodyText"/>
-        <w:rPr>
-          <w:rFonts w:ascii="Whitney HTF Book" w:hAnsi="Whitney HTF Book"/>
-          <w:lang w:val="en-US"/>
-        </w:rPr>
-      </w:pPr>
-      <w:r>
-        <w:rPr>
-          <w:rFonts w:ascii="Whitney HTF Book" w:hAnsi="Whitney HTF Book"/>
-          <w:lang w:val="en-US"/>
-        </w:rPr>
-        <w:t>...</w:t>
-      </w:r>
-    </w:p>
-    <w:p>
-      <w:pPr>
-        <w:pStyle w:val="Heading2"/>
-        <w:rPr>
-          <w:szCs w:val="28"/>
-          <w:lang w:val="en-US"/>
-        </w:rPr>
-      </w:pPr>
-      <w:bookmarkStart w:id="45" w:name="_Toc51884270"/>
-      <w:r>
-        <w:rPr>
-          <w:szCs w:val="28"/>
-          <w:lang w:val="en-US"/>
-        </w:rPr>
-        <w:t>Development environ</w:t>
-      </w:r>
-      <w:r>
-        <w:rPr>
-          <w:szCs w:val="28"/>
-          <w:lang w:val="en-US"/>
-        </w:rPr>
-        <w:t>ment</w:t>
-      </w:r>
-      <w:bookmarkEnd w:id="45"/>
-      <w:r>
-        <w:rPr>
-          <w:szCs w:val="28"/>
-          <w:lang w:val="en-US"/>
-        </w:rPr>
-        <w:t xml:space="preserve"> </w:t>
-      </w:r>
-    </w:p>
-    <w:p>
-      <w:pPr>
-        <w:pStyle w:val="BodyText"/>
-        <w:rPr>
-          <w:rFonts w:ascii="Whitney HTF Book" w:hAnsi="Whitney HTF Book"/>
-          <w:lang w:val="en-US"/>
-        </w:rPr>
-      </w:pPr>
-    </w:p>
-    <w:p>
-      <w:pPr>
-        <w:pStyle w:val="Heading2"/>
-        <w:rPr>
-          <w:szCs w:val="28"/>
-          <w:lang w:val="en-US"/>
-        </w:rPr>
-      </w:pPr>
-      <w:bookmarkStart w:id="46" w:name="_Toc51884271"/>
-      <w:r>
-        <w:rPr>
-          <w:szCs w:val="28"/>
-          <w:lang w:val="en-US"/>
-        </w:rPr>
-        <w:t>P</w:t>
-      </w:r>
-      <w:r>
-        <w:rPr>
-          <w:szCs w:val="28"/>
-          <w:lang w:val="en-US"/>
-        </w:rPr>
-        <w:t xml:space="preserve">ackaging / </w:t>
-      </w:r>
-      <w:r>
-        <w:rPr>
-          <w:szCs w:val="28"/>
-          <w:lang w:val="en-US"/>
-        </w:rPr>
-        <w:t>delivery procedure</w:t>
-      </w:r>
-      <w:bookmarkEnd w:id="46"/>
+        <w:t>Delivery methods</w:t>
+      </w:r>
     </w:p>
     <w:p>
       <w:pPr>
@@ -8992,7 +7573,7 @@
           <w:lang w:val="en-US"/>
         </w:rPr>
       </w:pPr>
-      <w:bookmarkStart w:id="47" w:name="_Toc51884272"/>
+      <w:bookmarkStart w:id="37" w:name="_Toc51884272"/>
       <w:r>
         <w:rPr>
           <w:lang w:val="en-US"/>
@@ -9006,7 +7587,7 @@
         </w:rPr>
         <w:t>ry</w:t>
       </w:r>
-      <w:bookmarkEnd w:id="47"/>
+      <w:bookmarkEnd w:id="37"/>
     </w:p>
     <w:tbl>
       <w:tblPr>
@@ -10485,6 +9066,119 @@
     </w:lvl>
   </w:abstractNum>
   <w:abstractNum w:abstractNumId="8" w15:restartNumberingAfterBreak="0">
+    <w:nsid w:val="408B4F73"/>
+    <w:multiLevelType w:val="hybridMultilevel"/>
+    <w:tmpl w:val="5896D744"/>
+    <w:lvl w:ilvl="0" w:tplc="04090001">
+      <w:start w:val="1"/>
+      <w:numFmt w:val="bullet"/>
+      <w:lvlText w:val=""/>
+      <w:lvlJc w:val="left"/>
+      <w:pPr>
+        <w:ind w:left="720" w:hanging="360"/>
+      </w:pPr>
+      <w:rPr>
+        <w:rFonts w:ascii="Symbol" w:hAnsi="Symbol" w:hint="default"/>
+      </w:rPr>
+    </w:lvl>
+    <w:lvl w:ilvl="1" w:tplc="04090003" w:tentative="1">
+      <w:start w:val="1"/>
+      <w:numFmt w:val="bullet"/>
+      <w:lvlText w:val="o"/>
+      <w:lvlJc w:val="left"/>
+      <w:pPr>
+        <w:ind w:left="1440" w:hanging="360"/>
+      </w:pPr>
+      <w:rPr>
+        <w:rFonts w:ascii="Courier New" w:hAnsi="Courier New" w:cs="Courier New" w:hint="default"/>
+      </w:rPr>
+    </w:lvl>
+    <w:lvl w:ilvl="2" w:tplc="04090005" w:tentative="1">
+      <w:start w:val="1"/>
+      <w:numFmt w:val="bullet"/>
+      <w:lvlText w:val=""/>
+      <w:lvlJc w:val="left"/>
+      <w:pPr>
+        <w:ind w:left="2160" w:hanging="360"/>
+      </w:pPr>
+      <w:rPr>
+        <w:rFonts w:ascii="Wingdings" w:hAnsi="Wingdings" w:hint="default"/>
+      </w:rPr>
+    </w:lvl>
+    <w:lvl w:ilvl="3" w:tplc="04090001" w:tentative="1">
+      <w:start w:val="1"/>
+      <w:numFmt w:val="bullet"/>
+      <w:lvlText w:val=""/>
+      <w:lvlJc w:val="left"/>
+      <w:pPr>
+        <w:ind w:left="2880" w:hanging="360"/>
+      </w:pPr>
+      <w:rPr>
+        <w:rFonts w:ascii="Symbol" w:hAnsi="Symbol" w:hint="default"/>
+      </w:rPr>
+    </w:lvl>
+    <w:lvl w:ilvl="4" w:tplc="04090003" w:tentative="1">
+      <w:start w:val="1"/>
+      <w:numFmt w:val="bullet"/>
+      <w:lvlText w:val="o"/>
+      <w:lvlJc w:val="left"/>
+      <w:pPr>
+        <w:ind w:left="3600" w:hanging="360"/>
+      </w:pPr>
+      <w:rPr>
+        <w:rFonts w:ascii="Courier New" w:hAnsi="Courier New" w:cs="Courier New" w:hint="default"/>
+      </w:rPr>
+    </w:lvl>
+    <w:lvl w:ilvl="5" w:tplc="04090005" w:tentative="1">
+      <w:start w:val="1"/>
+      <w:numFmt w:val="bullet"/>
+      <w:lvlText w:val=""/>
+      <w:lvlJc w:val="left"/>
+      <w:pPr>
+        <w:ind w:left="4320" w:hanging="360"/>
+      </w:pPr>
+      <w:rPr>
+        <w:rFonts w:ascii="Wingdings" w:hAnsi="Wingdings" w:hint="default"/>
+      </w:rPr>
+    </w:lvl>
+    <w:lvl w:ilvl="6" w:tplc="04090001" w:tentative="1">
+      <w:start w:val="1"/>
+      <w:numFmt w:val="bullet"/>
+      <w:lvlText w:val=""/>
+      <w:lvlJc w:val="left"/>
+      <w:pPr>
+        <w:ind w:left="5040" w:hanging="360"/>
+      </w:pPr>
+      <w:rPr>
+        <w:rFonts w:ascii="Symbol" w:hAnsi="Symbol" w:hint="default"/>
+      </w:rPr>
+    </w:lvl>
+    <w:lvl w:ilvl="7" w:tplc="04090003" w:tentative="1">
+      <w:start w:val="1"/>
+      <w:numFmt w:val="bullet"/>
+      <w:lvlText w:val="o"/>
+      <w:lvlJc w:val="left"/>
+      <w:pPr>
+        <w:ind w:left="5760" w:hanging="360"/>
+      </w:pPr>
+      <w:rPr>
+        <w:rFonts w:ascii="Courier New" w:hAnsi="Courier New" w:cs="Courier New" w:hint="default"/>
+      </w:rPr>
+    </w:lvl>
+    <w:lvl w:ilvl="8" w:tplc="04090005" w:tentative="1">
+      <w:start w:val="1"/>
+      <w:numFmt w:val="bullet"/>
+      <w:lvlText w:val=""/>
+      <w:lvlJc w:val="left"/>
+      <w:pPr>
+        <w:ind w:left="6480" w:hanging="360"/>
+      </w:pPr>
+      <w:rPr>
+        <w:rFonts w:ascii="Wingdings" w:hAnsi="Wingdings" w:hint="default"/>
+      </w:rPr>
+    </w:lvl>
+  </w:abstractNum>
+  <w:abstractNum w:abstractNumId="9" w15:restartNumberingAfterBreak="0">
     <w:nsid w:val="46712788"/>
     <w:multiLevelType w:val="multilevel"/>
     <w:tmpl w:val="9528ABBE"/>
@@ -10624,7 +9318,7 @@
       </w:rPr>
     </w:lvl>
   </w:abstractNum>
-  <w:abstractNum w:abstractNumId="9" w15:restartNumberingAfterBreak="0">
+  <w:abstractNum w:abstractNumId="10" w15:restartNumberingAfterBreak="0">
     <w:nsid w:val="660048BF"/>
     <w:multiLevelType w:val="multilevel"/>
     <w:tmpl w:val="350EAC0E"/>
@@ -10764,7 +9458,7 @@
       </w:rPr>
     </w:lvl>
   </w:abstractNum>
-  <w:abstractNum w:abstractNumId="10" w15:restartNumberingAfterBreak="0">
+  <w:abstractNum w:abstractNumId="11" w15:restartNumberingAfterBreak="0">
     <w:nsid w:val="7AE91826"/>
     <w:multiLevelType w:val="multilevel"/>
     <w:tmpl w:val="3C2A8B24"/>
@@ -10908,7 +9602,7 @@
     <w:abstractNumId w:val="6"/>
   </w:num>
   <w:num w:numId="2">
-    <w:abstractNumId w:val="9"/>
+    <w:abstractNumId w:val="10"/>
   </w:num>
   <w:num w:numId="3">
     <w:abstractNumId w:val="0"/>
@@ -10917,10 +9611,10 @@
     <w:abstractNumId w:val="3"/>
   </w:num>
   <w:num w:numId="5">
-    <w:abstractNumId w:val="10"/>
+    <w:abstractNumId w:val="11"/>
   </w:num>
   <w:num w:numId="6">
-    <w:abstractNumId w:val="8"/>
+    <w:abstractNumId w:val="9"/>
   </w:num>
   <w:num w:numId="7">
     <w:abstractNumId w:val="4"/>
@@ -10942,6 +9636,9 @@
   </w:num>
   <w:num w:numId="13">
     <w:abstractNumId w:val="6"/>
+  </w:num>
+  <w:num w:numId="14">
+    <w:abstractNumId w:val="8"/>
   </w:num>
 </w:numbering>
 </file>

</xml_diff>